<commit_message>
built the release version of the application
</commit_message>
<xml_diff>
--- a/BestXYZ Processor (User Manual).docx
+++ b/BestXYZ Processor (User Manual).docx
@@ -805,7 +805,7 @@
               </mc:Choice>
               <mc:Fallback>
                 <w:pict>
-                  <v:group w14:anchorId="107E8535" id="Group 2" o:spid="_x0000_s1026" style="position:absolute;margin-left:0;margin-top:0;width:432.65pt;height:448.55pt;z-index:-251656192;mso-width-percent:706;mso-height-percent:566;mso-left-percent:220;mso-top-percent:300;mso-position-horizontal-relative:page;mso-position-vertical-relative:page;mso-width-percent:706;mso-height-percent:566;mso-left-percent:220;mso-top-percent:300" coordsize="43291,44910" o:gfxdata="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">
+                  <v:group w14:anchorId="2E378858" id="Group 2" o:spid="_x0000_s1026" style="position:absolute;margin-left:0;margin-top:0;width:432.65pt;height:448.55pt;z-index:-251656192;mso-width-percent:706;mso-height-percent:566;mso-left-percent:220;mso-top-percent:300;mso-position-horizontal-relative:page;mso-position-vertical-relative:page;mso-width-percent:706;mso-height-percent:566;mso-left-percent:220;mso-top-percent:300" coordsize="43291,44910" o:gfxdata="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">
                     <o:lock v:ext="edit" aspectratio="t"/>
                     <v:shape id="Freeform 64" o:spid="_x0000_s1027" style="position:absolute;left:15017;width:28274;height:28352;visibility:visible;mso-wrap-style:square;v-text-anchor:top" coordsize="1781,1786" o:gfxdata="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" path="m4,1786l,1782,1776,r5,5l4,1786xe" filled="f" stroked="f">
                       <v:path arrowok="t" o:connecttype="custom" o:connectlocs="6350,2835275;0,2828925;2819400,0;2827338,7938;6350,2835275" o:connectangles="0,0,0,0,0"/>
@@ -912,7 +912,23 @@
                                         <w:sz w:val="36"/>
                                         <w:szCs w:val="36"/>
                                       </w:rPr>
-                                      <w:t>Edwards AFB, CIV USAF 412 TSW (USA)</w:t>
+                                      <w:t>Edwards AFB, CIV USAF 412 RANS/ENRTE</w:t>
+                                    </w:r>
+                                    <w:r>
+                                      <w:rPr>
+                                        <w:color w:val="4472C4" w:themeColor="accent1"/>
+                                        <w:sz w:val="36"/>
+                                        <w:szCs w:val="36"/>
+                                      </w:rPr>
+                                      <w:t xml:space="preserve"> </w:t>
+                                    </w:r>
+                                    <w:r>
+                                      <w:rPr>
+                                        <w:color w:val="4472C4" w:themeColor="accent1"/>
+                                        <w:sz w:val="36"/>
+                                        <w:szCs w:val="36"/>
+                                      </w:rPr>
+                                      <w:t>(USA)</w:t>
                                     </w:r>
                                   </w:sdtContent>
                                 </w:sdt>
@@ -1007,7 +1023,23 @@
                                   <w:sz w:val="36"/>
                                   <w:szCs w:val="36"/>
                                 </w:rPr>
-                                <w:t>Edwards AFB, CIV USAF 412 TSW (USA)</w:t>
+                                <w:t>Edwards AFB, CIV USAF 412 RANS/ENRTE</w:t>
+                              </w:r>
+                              <w:r>
+                                <w:rPr>
+                                  <w:color w:val="4472C4" w:themeColor="accent1"/>
+                                  <w:sz w:val="36"/>
+                                  <w:szCs w:val="36"/>
+                                </w:rPr>
+                                <w:t xml:space="preserve"> </w:t>
+                              </w:r>
+                              <w:r>
+                                <w:rPr>
+                                  <w:color w:val="4472C4" w:themeColor="accent1"/>
+                                  <w:sz w:val="36"/>
+                                  <w:szCs w:val="36"/>
+                                </w:rPr>
+                                <w:t>(USA)</w:t>
                               </w:r>
                             </w:sdtContent>
                           </w:sdt>
@@ -1555,10 +1587,7 @@
         <w:t>The user is expected to provide the Earth Centered Earth Fixed E, F, and G coordinates by either loading them from a valid file or manually inputting them into the provided text fields in the GUI.</w:t>
       </w:r>
     </w:p>
-    <w:p>
-      <w:bookmarkStart w:id="4" w:name="_GoBack"/>
-      <w:bookmarkEnd w:id="4"/>
-    </w:p>
+    <w:p/>
     <w:p/>
     <w:p/>
     <w:p/>
@@ -2791,7 +2820,7 @@
 </file>
 
 <file path=customXml/itemProps1.xml><?xml version="1.0" encoding="utf-8"?>
-<ds:datastoreItem xmlns:ds="http://schemas.openxmlformats.org/officeDocument/2006/customXml" ds:itemID="{ACDD9C90-5A5F-4402-99EF-A43D6A334C7E}">
+<ds:datastoreItem xmlns:ds="http://schemas.openxmlformats.org/officeDocument/2006/customXml" ds:itemID="{6F35373A-23A9-47BF-9946-1059F95DB994}">
   <ds:schemaRefs>
     <ds:schemaRef ds:uri="http://schemas.openxmlformats.org/officeDocument/2006/bibliography"/>
   </ds:schemaRefs>

</xml_diff>

<commit_message>
updated the zipped folder to remove the object files
</commit_message>
<xml_diff>
--- a/BestXYZ Processor (User Manual).docx
+++ b/BestXYZ Processor (User Manual).docx
@@ -805,7 +805,7 @@
               </mc:Choice>
               <mc:Fallback>
                 <w:pict>
-                  <v:group w14:anchorId="2E378858" id="Group 2" o:spid="_x0000_s1026" style="position:absolute;margin-left:0;margin-top:0;width:432.65pt;height:448.55pt;z-index:-251656192;mso-width-percent:706;mso-height-percent:566;mso-left-percent:220;mso-top-percent:300;mso-position-horizontal-relative:page;mso-position-vertical-relative:page;mso-width-percent:706;mso-height-percent:566;mso-left-percent:220;mso-top-percent:300" coordsize="43291,44910" o:gfxdata="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">
+                  <v:group w14:anchorId="71E83F9B" id="Group 2" o:spid="_x0000_s1026" style="position:absolute;margin-left:0;margin-top:0;width:432.65pt;height:448.55pt;z-index:-251656192;mso-width-percent:706;mso-height-percent:566;mso-left-percent:220;mso-top-percent:300;mso-position-horizontal-relative:page;mso-position-vertical-relative:page;mso-width-percent:706;mso-height-percent:566;mso-left-percent:220;mso-top-percent:300" coordsize="43291,44910" o:gfxdata="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">
                     <o:lock v:ext="edit" aspectratio="t"/>
                     <v:shape id="Freeform 64" o:spid="_x0000_s1027" style="position:absolute;left:15017;width:28274;height:28352;visibility:visible;mso-wrap-style:square;v-text-anchor:top" coordsize="1781,1786" o:gfxdata="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" path="m4,1786l,1782,1776,r5,5l4,1786xe" filled="f" stroked="f">
                       <v:path arrowok="t" o:connecttype="custom" o:connectlocs="6350,2835275;0,2828925;2819400,0;2827338,7938;6350,2835275" o:connectangles="0,0,0,0,0"/>
@@ -1586,6 +1586,32 @@
       <w:r>
         <w:t>The user is expected to provide the Earth Centered Earth Fixed E, F, and G coordinates by either loading them from a valid file or manually inputting them into the provided text fields in the GUI.</w:t>
       </w:r>
+    </w:p>
+    <w:p>
+      <w:pPr>
+        <w:spacing w:line="360" w:lineRule="auto"/>
+      </w:pPr>
+    </w:p>
+    <w:p>
+      <w:pPr>
+        <w:pStyle w:val="Heading2"/>
+      </w:pPr>
+      <w:r>
+        <w:t>1.4 Installation Steps</w:t>
+      </w:r>
+    </w:p>
+    <w:p>
+      <w:r>
+        <w:t>Extract the “</w:t>
+      </w:r>
+      <w:r>
+        <w:t>BestXYZ_Processor_V1.0_Release</w:t>
+      </w:r>
+      <w:r>
+        <w:t>.zip” file into the desired location on your local computer. Go to the newly extracted file directory and then into the “release” directory. Inside you will find the “Project_1.exe”. Run the executable to start the application.</w:t>
+      </w:r>
+      <w:bookmarkStart w:id="4" w:name="_GoBack"/>
+      <w:bookmarkEnd w:id="4"/>
     </w:p>
     <w:p/>
     <w:p/>
@@ -2820,7 +2846,7 @@
 </file>
 
 <file path=customXml/itemProps1.xml><?xml version="1.0" encoding="utf-8"?>
-<ds:datastoreItem xmlns:ds="http://schemas.openxmlformats.org/officeDocument/2006/customXml" ds:itemID="{6F35373A-23A9-47BF-9946-1059F95DB994}">
+<ds:datastoreItem xmlns:ds="http://schemas.openxmlformats.org/officeDocument/2006/customXml" ds:itemID="{D04A798A-E2C5-43DE-9EFC-933BA28A2556}">
   <ds:schemaRefs>
     <ds:schemaRef ds:uri="http://schemas.openxmlformats.org/officeDocument/2006/bibliography"/>
   </ds:schemaRefs>

</xml_diff>

<commit_message>
Finished the user manual
</commit_message>
<xml_diff>
--- a/BestXYZ Processor (User Manual).docx
+++ b/BestXYZ Processor (User Manual).docx
@@ -5,6 +5,7 @@
     <w:sdt>
       <w:sdtPr>
         <w:rPr>
+          <w:rFonts w:eastAsiaTheme="minorHAnsi"/>
           <w:sz w:val="2"/>
         </w:rPr>
         <w:id w:val="-522790872"/>
@@ -15,7 +16,6 @@
       </w:sdtPr>
       <w:sdtEndPr>
         <w:rPr>
-          <w:rFonts w:eastAsiaTheme="minorHAnsi"/>
           <w:sz w:val="22"/>
         </w:rPr>
       </w:sdtEndPr>
@@ -36,7 +36,7 @@
             <mc:AlternateContent>
               <mc:Choice Requires="wps">
                 <w:drawing>
-                  <wp:anchor distT="0" distB="0" distL="114300" distR="114300" simplePos="0" relativeHeight="251661312" behindDoc="0" locked="0" layoutInCell="1" allowOverlap="1" wp14:anchorId="4EE84964" wp14:editId="405462E3">
+                  <wp:anchor distT="0" distB="0" distL="114300" distR="114300" simplePos="0" relativeHeight="251661312" behindDoc="0" locked="0" layoutInCell="1" allowOverlap="1" wp14:anchorId="4EE84964" wp14:editId="2107C01B">
                     <wp:simplePos x="0" y="0"/>
                     <wp:positionH relativeFrom="page">
                       <wp:align>center</wp:align>
@@ -296,546 +296,11 @@
           <w:r>
             <w:rPr>
               <w:noProof/>
-              <w:color w:val="4472C4" w:themeColor="accent1"/>
-              <w:sz w:val="36"/>
-              <w:szCs w:val="36"/>
-            </w:rPr>
-            <mc:AlternateContent>
-              <mc:Choice Requires="wpg">
-                <w:drawing>
-                  <wp:anchor distT="0" distB="0" distL="114300" distR="114300" simplePos="0" relativeHeight="251660288" behindDoc="1" locked="0" layoutInCell="1" allowOverlap="1" wp14:anchorId="006264FA" wp14:editId="59C87B5F">
-                    <wp:simplePos x="0" y="0"/>
-                    <mc:AlternateContent>
-                      <mc:Choice Requires="wp14">
-                        <wp:positionH relativeFrom="page">
-                          <wp14:pctPosHOffset>22000</wp14:pctPosHOffset>
-                        </wp:positionH>
-                      </mc:Choice>
-                      <mc:Fallback>
-                        <wp:positionH relativeFrom="page">
-                          <wp:posOffset>1709420</wp:posOffset>
-                        </wp:positionH>
-                      </mc:Fallback>
-                    </mc:AlternateContent>
-                    <mc:AlternateContent>
-                      <mc:Choice Requires="wp14">
-                        <wp:positionV relativeFrom="page">
-                          <wp14:pctPosVOffset>30000</wp14:pctPosVOffset>
-                        </wp:positionV>
-                      </mc:Choice>
-                      <mc:Fallback>
-                        <wp:positionV relativeFrom="page">
-                          <wp:posOffset>3017520</wp:posOffset>
-                        </wp:positionV>
-                      </mc:Fallback>
-                    </mc:AlternateContent>
-                    <wp:extent cx="5494369" cy="5696712"/>
-                    <wp:effectExtent l="0" t="0" r="0" b="3175"/>
-                    <wp:wrapNone/>
-                    <wp:docPr id="63" name="Group 2"/>
-                    <wp:cNvGraphicFramePr>
-                      <a:graphicFrameLocks xmlns:a="http://schemas.openxmlformats.org/drawingml/2006/main" noChangeAspect="1"/>
-                    </wp:cNvGraphicFramePr>
-                    <a:graphic xmlns:a="http://schemas.openxmlformats.org/drawingml/2006/main">
-                      <a:graphicData uri="http://schemas.microsoft.com/office/word/2010/wordprocessingGroup">
-                        <wpg:wgp>
-                          <wpg:cNvGrpSpPr>
-                            <a:grpSpLocks noChangeAspect="1"/>
-                          </wpg:cNvGrpSpPr>
-                          <wpg:grpSpPr>
-                            <a:xfrm>
-                              <a:off x="0" y="0"/>
-                              <a:ext cx="5494369" cy="5696712"/>
-                              <a:chOff x="0" y="0"/>
-                              <a:chExt cx="4329113" cy="4491038"/>
-                            </a:xfrm>
-                            <a:solidFill>
-                              <a:schemeClr val="tx2">
-                                <a:lumMod val="60000"/>
-                                <a:lumOff val="40000"/>
-                              </a:schemeClr>
-                            </a:solidFill>
-                          </wpg:grpSpPr>
-                          <wps:wsp>
-                            <wps:cNvPr id="64" name="Freeform 64"/>
-                            <wps:cNvSpPr>
-                              <a:spLocks/>
-                            </wps:cNvSpPr>
-                            <wps:spPr bwMode="auto">
-                              <a:xfrm>
-                                <a:off x="1501775" y="0"/>
-                                <a:ext cx="2827338" cy="2835275"/>
-                              </a:xfrm>
-                              <a:custGeom>
-                                <a:avLst/>
-                                <a:gdLst>
-                                  <a:gd name="T0" fmla="*/ 4 w 1781"/>
-                                  <a:gd name="T1" fmla="*/ 1786 h 1786"/>
-                                  <a:gd name="T2" fmla="*/ 0 w 1781"/>
-                                  <a:gd name="T3" fmla="*/ 1782 h 1786"/>
-                                  <a:gd name="T4" fmla="*/ 1776 w 1781"/>
-                                  <a:gd name="T5" fmla="*/ 0 h 1786"/>
-                                  <a:gd name="T6" fmla="*/ 1781 w 1781"/>
-                                  <a:gd name="T7" fmla="*/ 5 h 1786"/>
-                                  <a:gd name="T8" fmla="*/ 4 w 1781"/>
-                                  <a:gd name="T9" fmla="*/ 1786 h 1786"/>
-                                </a:gdLst>
-                                <a:ahLst/>
-                                <a:cxnLst>
-                                  <a:cxn ang="0">
-                                    <a:pos x="T0" y="T1"/>
-                                  </a:cxn>
-                                  <a:cxn ang="0">
-                                    <a:pos x="T2" y="T3"/>
-                                  </a:cxn>
-                                  <a:cxn ang="0">
-                                    <a:pos x="T4" y="T5"/>
-                                  </a:cxn>
-                                  <a:cxn ang="0">
-                                    <a:pos x="T6" y="T7"/>
-                                  </a:cxn>
-                                  <a:cxn ang="0">
-                                    <a:pos x="T8" y="T9"/>
-                                  </a:cxn>
-                                </a:cxnLst>
-                                <a:rect l="0" t="0" r="r" b="b"/>
-                                <a:pathLst>
-                                  <a:path w="1781" h="1786">
-                                    <a:moveTo>
-                                      <a:pt x="4" y="1786"/>
-                                    </a:moveTo>
-                                    <a:lnTo>
-                                      <a:pt x="0" y="1782"/>
-                                    </a:lnTo>
-                                    <a:lnTo>
-                                      <a:pt x="1776" y="0"/>
-                                    </a:lnTo>
-                                    <a:lnTo>
-                                      <a:pt x="1781" y="5"/>
-                                    </a:lnTo>
-                                    <a:lnTo>
-                                      <a:pt x="4" y="1786"/>
-                                    </a:lnTo>
-                                    <a:close/>
-                                  </a:path>
-                                </a:pathLst>
-                              </a:custGeom>
-                              <a:grpFill/>
-                              <a:ln>
-                                <a:noFill/>
-                              </a:ln>
-                              <a:extLst>
-                                <a:ext uri="{91240B29-F687-4F45-9708-019B960494DF}">
-                                  <a14:hiddenLine xmlns:a14="http://schemas.microsoft.com/office/drawing/2010/main" w="9525">
-                                    <a:solidFill>
-                                      <a:srgbClr val="000000"/>
-                                    </a:solidFill>
-                                    <a:round/>
-                                    <a:headEnd/>
-                                    <a:tailEnd/>
-                                  </a14:hiddenLine>
-                                </a:ext>
-                              </a:extLst>
-                            </wps:spPr>
-                            <wps:bodyPr vert="horz" wrap="square" lIns="91440" tIns="45720" rIns="91440" bIns="45720" numCol="1" anchor="t" anchorCtr="0" compatLnSpc="1">
-                              <a:prstTxWarp prst="textNoShape">
-                                <a:avLst/>
-                              </a:prstTxWarp>
-                            </wps:bodyPr>
-                          </wps:wsp>
-                          <wps:wsp>
-                            <wps:cNvPr id="65" name="Freeform 65"/>
-                            <wps:cNvSpPr>
-                              <a:spLocks/>
-                            </wps:cNvSpPr>
-                            <wps:spPr bwMode="auto">
-                              <a:xfrm>
-                                <a:off x="782637" y="227013"/>
-                                <a:ext cx="3546475" cy="3546475"/>
-                              </a:xfrm>
-                              <a:custGeom>
-                                <a:avLst/>
-                                <a:gdLst>
-                                  <a:gd name="T0" fmla="*/ 5 w 2234"/>
-                                  <a:gd name="T1" fmla="*/ 2234 h 2234"/>
-                                  <a:gd name="T2" fmla="*/ 0 w 2234"/>
-                                  <a:gd name="T3" fmla="*/ 2229 h 2234"/>
-                                  <a:gd name="T4" fmla="*/ 2229 w 2234"/>
-                                  <a:gd name="T5" fmla="*/ 0 h 2234"/>
-                                  <a:gd name="T6" fmla="*/ 2234 w 2234"/>
-                                  <a:gd name="T7" fmla="*/ 5 h 2234"/>
-                                  <a:gd name="T8" fmla="*/ 5 w 2234"/>
-                                  <a:gd name="T9" fmla="*/ 2234 h 2234"/>
-                                </a:gdLst>
-                                <a:ahLst/>
-                                <a:cxnLst>
-                                  <a:cxn ang="0">
-                                    <a:pos x="T0" y="T1"/>
-                                  </a:cxn>
-                                  <a:cxn ang="0">
-                                    <a:pos x="T2" y="T3"/>
-                                  </a:cxn>
-                                  <a:cxn ang="0">
-                                    <a:pos x="T4" y="T5"/>
-                                  </a:cxn>
-                                  <a:cxn ang="0">
-                                    <a:pos x="T6" y="T7"/>
-                                  </a:cxn>
-                                  <a:cxn ang="0">
-                                    <a:pos x="T8" y="T9"/>
-                                  </a:cxn>
-                                </a:cxnLst>
-                                <a:rect l="0" t="0" r="r" b="b"/>
-                                <a:pathLst>
-                                  <a:path w="2234" h="2234">
-                                    <a:moveTo>
-                                      <a:pt x="5" y="2234"/>
-                                    </a:moveTo>
-                                    <a:lnTo>
-                                      <a:pt x="0" y="2229"/>
-                                    </a:lnTo>
-                                    <a:lnTo>
-                                      <a:pt x="2229" y="0"/>
-                                    </a:lnTo>
-                                    <a:lnTo>
-                                      <a:pt x="2234" y="5"/>
-                                    </a:lnTo>
-                                    <a:lnTo>
-                                      <a:pt x="5" y="2234"/>
-                                    </a:lnTo>
-                                    <a:close/>
-                                  </a:path>
-                                </a:pathLst>
-                              </a:custGeom>
-                              <a:grpFill/>
-                              <a:ln>
-                                <a:noFill/>
-                              </a:ln>
-                              <a:extLst>
-                                <a:ext uri="{91240B29-F687-4F45-9708-019B960494DF}">
-                                  <a14:hiddenLine xmlns:a14="http://schemas.microsoft.com/office/drawing/2010/main" w="9525">
-                                    <a:solidFill>
-                                      <a:srgbClr val="000000"/>
-                                    </a:solidFill>
-                                    <a:round/>
-                                    <a:headEnd/>
-                                    <a:tailEnd/>
-                                  </a14:hiddenLine>
-                                </a:ext>
-                              </a:extLst>
-                            </wps:spPr>
-                            <wps:bodyPr vert="horz" wrap="square" lIns="91440" tIns="45720" rIns="91440" bIns="45720" numCol="1" anchor="t" anchorCtr="0" compatLnSpc="1">
-                              <a:prstTxWarp prst="textNoShape">
-                                <a:avLst/>
-                              </a:prstTxWarp>
-                            </wps:bodyPr>
-                          </wps:wsp>
-                          <wps:wsp>
-                            <wps:cNvPr id="66" name="Freeform 66"/>
-                            <wps:cNvSpPr>
-                              <a:spLocks/>
-                            </wps:cNvSpPr>
-                            <wps:spPr bwMode="auto">
-                              <a:xfrm>
-                                <a:off x="841375" y="109538"/>
-                                <a:ext cx="3487738" cy="3487738"/>
-                              </a:xfrm>
-                              <a:custGeom>
-                                <a:avLst/>
-                                <a:gdLst>
-                                  <a:gd name="T0" fmla="*/ 9 w 2197"/>
-                                  <a:gd name="T1" fmla="*/ 2197 h 2197"/>
-                                  <a:gd name="T2" fmla="*/ 0 w 2197"/>
-                                  <a:gd name="T3" fmla="*/ 2193 h 2197"/>
-                                  <a:gd name="T4" fmla="*/ 2188 w 2197"/>
-                                  <a:gd name="T5" fmla="*/ 0 h 2197"/>
-                                  <a:gd name="T6" fmla="*/ 2197 w 2197"/>
-                                  <a:gd name="T7" fmla="*/ 10 h 2197"/>
-                                  <a:gd name="T8" fmla="*/ 9 w 2197"/>
-                                  <a:gd name="T9" fmla="*/ 2197 h 2197"/>
-                                </a:gdLst>
-                                <a:ahLst/>
-                                <a:cxnLst>
-                                  <a:cxn ang="0">
-                                    <a:pos x="T0" y="T1"/>
-                                  </a:cxn>
-                                  <a:cxn ang="0">
-                                    <a:pos x="T2" y="T3"/>
-                                  </a:cxn>
-                                  <a:cxn ang="0">
-                                    <a:pos x="T4" y="T5"/>
-                                  </a:cxn>
-                                  <a:cxn ang="0">
-                                    <a:pos x="T6" y="T7"/>
-                                  </a:cxn>
-                                  <a:cxn ang="0">
-                                    <a:pos x="T8" y="T9"/>
-                                  </a:cxn>
-                                </a:cxnLst>
-                                <a:rect l="0" t="0" r="r" b="b"/>
-                                <a:pathLst>
-                                  <a:path w="2197" h="2197">
-                                    <a:moveTo>
-                                      <a:pt x="9" y="2197"/>
-                                    </a:moveTo>
-                                    <a:lnTo>
-                                      <a:pt x="0" y="2193"/>
-                                    </a:lnTo>
-                                    <a:lnTo>
-                                      <a:pt x="2188" y="0"/>
-                                    </a:lnTo>
-                                    <a:lnTo>
-                                      <a:pt x="2197" y="10"/>
-                                    </a:lnTo>
-                                    <a:lnTo>
-                                      <a:pt x="9" y="2197"/>
-                                    </a:lnTo>
-                                    <a:close/>
-                                  </a:path>
-                                </a:pathLst>
-                              </a:custGeom>
-                              <a:grpFill/>
-                              <a:ln>
-                                <a:noFill/>
-                              </a:ln>
-                              <a:extLst>
-                                <a:ext uri="{91240B29-F687-4F45-9708-019B960494DF}">
-                                  <a14:hiddenLine xmlns:a14="http://schemas.microsoft.com/office/drawing/2010/main" w="9525">
-                                    <a:solidFill>
-                                      <a:srgbClr val="000000"/>
-                                    </a:solidFill>
-                                    <a:round/>
-                                    <a:headEnd/>
-                                    <a:tailEnd/>
-                                  </a14:hiddenLine>
-                                </a:ext>
-                              </a:extLst>
-                            </wps:spPr>
-                            <wps:bodyPr vert="horz" wrap="square" lIns="91440" tIns="45720" rIns="91440" bIns="45720" numCol="1" anchor="t" anchorCtr="0" compatLnSpc="1">
-                              <a:prstTxWarp prst="textNoShape">
-                                <a:avLst/>
-                              </a:prstTxWarp>
-                            </wps:bodyPr>
-                          </wps:wsp>
-                          <wps:wsp>
-                            <wps:cNvPr id="67" name="Freeform 67"/>
-                            <wps:cNvSpPr>
-                              <a:spLocks/>
-                            </wps:cNvSpPr>
-                            <wps:spPr bwMode="auto">
-                              <a:xfrm>
-                                <a:off x="1216025" y="498475"/>
-                                <a:ext cx="3113088" cy="3121025"/>
-                              </a:xfrm>
-                              <a:custGeom>
-                                <a:avLst/>
-                                <a:gdLst>
-                                  <a:gd name="T0" fmla="*/ 9 w 1961"/>
-                                  <a:gd name="T1" fmla="*/ 1966 h 1966"/>
-                                  <a:gd name="T2" fmla="*/ 0 w 1961"/>
-                                  <a:gd name="T3" fmla="*/ 1957 h 1966"/>
-                                  <a:gd name="T4" fmla="*/ 1952 w 1961"/>
-                                  <a:gd name="T5" fmla="*/ 0 h 1966"/>
-                                  <a:gd name="T6" fmla="*/ 1961 w 1961"/>
-                                  <a:gd name="T7" fmla="*/ 9 h 1966"/>
-                                  <a:gd name="T8" fmla="*/ 9 w 1961"/>
-                                  <a:gd name="T9" fmla="*/ 1966 h 1966"/>
-                                </a:gdLst>
-                                <a:ahLst/>
-                                <a:cxnLst>
-                                  <a:cxn ang="0">
-                                    <a:pos x="T0" y="T1"/>
-                                  </a:cxn>
-                                  <a:cxn ang="0">
-                                    <a:pos x="T2" y="T3"/>
-                                  </a:cxn>
-                                  <a:cxn ang="0">
-                                    <a:pos x="T4" y="T5"/>
-                                  </a:cxn>
-                                  <a:cxn ang="0">
-                                    <a:pos x="T6" y="T7"/>
-                                  </a:cxn>
-                                  <a:cxn ang="0">
-                                    <a:pos x="T8" y="T9"/>
-                                  </a:cxn>
-                                </a:cxnLst>
-                                <a:rect l="0" t="0" r="r" b="b"/>
-                                <a:pathLst>
-                                  <a:path w="1961" h="1966">
-                                    <a:moveTo>
-                                      <a:pt x="9" y="1966"/>
-                                    </a:moveTo>
-                                    <a:lnTo>
-                                      <a:pt x="0" y="1957"/>
-                                    </a:lnTo>
-                                    <a:lnTo>
-                                      <a:pt x="1952" y="0"/>
-                                    </a:lnTo>
-                                    <a:lnTo>
-                                      <a:pt x="1961" y="9"/>
-                                    </a:lnTo>
-                                    <a:lnTo>
-                                      <a:pt x="9" y="1966"/>
-                                    </a:lnTo>
-                                    <a:close/>
-                                  </a:path>
-                                </a:pathLst>
-                              </a:custGeom>
-                              <a:grpFill/>
-                              <a:ln>
-                                <a:noFill/>
-                              </a:ln>
-                              <a:extLst>
-                                <a:ext uri="{91240B29-F687-4F45-9708-019B960494DF}">
-                                  <a14:hiddenLine xmlns:a14="http://schemas.microsoft.com/office/drawing/2010/main" w="9525">
-                                    <a:solidFill>
-                                      <a:srgbClr val="000000"/>
-                                    </a:solidFill>
-                                    <a:round/>
-                                    <a:headEnd/>
-                                    <a:tailEnd/>
-                                  </a14:hiddenLine>
-                                </a:ext>
-                              </a:extLst>
-                            </wps:spPr>
-                            <wps:bodyPr vert="horz" wrap="square" lIns="91440" tIns="45720" rIns="91440" bIns="45720" numCol="1" anchor="t" anchorCtr="0" compatLnSpc="1">
-                              <a:prstTxWarp prst="textNoShape">
-                                <a:avLst/>
-                              </a:prstTxWarp>
-                            </wps:bodyPr>
-                          </wps:wsp>
-                          <wps:wsp>
-                            <wps:cNvPr id="68" name="Freeform 68"/>
-                            <wps:cNvSpPr>
-                              <a:spLocks/>
-                            </wps:cNvSpPr>
-                            <wps:spPr bwMode="auto">
-                              <a:xfrm>
-                                <a:off x="0" y="153988"/>
-                                <a:ext cx="4329113" cy="4337050"/>
-                              </a:xfrm>
-                              <a:custGeom>
-                                <a:avLst/>
-                                <a:gdLst>
-                                  <a:gd name="T0" fmla="*/ 0 w 2727"/>
-                                  <a:gd name="T1" fmla="*/ 2732 h 2732"/>
-                                  <a:gd name="T2" fmla="*/ 0 w 2727"/>
-                                  <a:gd name="T3" fmla="*/ 2728 h 2732"/>
-                                  <a:gd name="T4" fmla="*/ 2722 w 2727"/>
-                                  <a:gd name="T5" fmla="*/ 0 h 2732"/>
-                                  <a:gd name="T6" fmla="*/ 2727 w 2727"/>
-                                  <a:gd name="T7" fmla="*/ 5 h 2732"/>
-                                  <a:gd name="T8" fmla="*/ 0 w 2727"/>
-                                  <a:gd name="T9" fmla="*/ 2732 h 2732"/>
-                                </a:gdLst>
-                                <a:ahLst/>
-                                <a:cxnLst>
-                                  <a:cxn ang="0">
-                                    <a:pos x="T0" y="T1"/>
-                                  </a:cxn>
-                                  <a:cxn ang="0">
-                                    <a:pos x="T2" y="T3"/>
-                                  </a:cxn>
-                                  <a:cxn ang="0">
-                                    <a:pos x="T4" y="T5"/>
-                                  </a:cxn>
-                                  <a:cxn ang="0">
-                                    <a:pos x="T6" y="T7"/>
-                                  </a:cxn>
-                                  <a:cxn ang="0">
-                                    <a:pos x="T8" y="T9"/>
-                                  </a:cxn>
-                                </a:cxnLst>
-                                <a:rect l="0" t="0" r="r" b="b"/>
-                                <a:pathLst>
-                                  <a:path w="2727" h="2732">
-                                    <a:moveTo>
-                                      <a:pt x="0" y="2732"/>
-                                    </a:moveTo>
-                                    <a:lnTo>
-                                      <a:pt x="0" y="2728"/>
-                                    </a:lnTo>
-                                    <a:lnTo>
-                                      <a:pt x="2722" y="0"/>
-                                    </a:lnTo>
-                                    <a:lnTo>
-                                      <a:pt x="2727" y="5"/>
-                                    </a:lnTo>
-                                    <a:lnTo>
-                                      <a:pt x="0" y="2732"/>
-                                    </a:lnTo>
-                                    <a:close/>
-                                  </a:path>
-                                </a:pathLst>
-                              </a:custGeom>
-                              <a:grpFill/>
-                              <a:ln>
-                                <a:noFill/>
-                              </a:ln>
-                              <a:extLst>
-                                <a:ext uri="{91240B29-F687-4F45-9708-019B960494DF}">
-                                  <a14:hiddenLine xmlns:a14="http://schemas.microsoft.com/office/drawing/2010/main" w="9525">
-                                    <a:solidFill>
-                                      <a:srgbClr val="000000"/>
-                                    </a:solidFill>
-                                    <a:round/>
-                                    <a:headEnd/>
-                                    <a:tailEnd/>
-                                  </a14:hiddenLine>
-                                </a:ext>
-                              </a:extLst>
-                            </wps:spPr>
-                            <wps:bodyPr vert="horz" wrap="square" lIns="91440" tIns="45720" rIns="91440" bIns="45720" numCol="1" anchor="t" anchorCtr="0" compatLnSpc="1">
-                              <a:prstTxWarp prst="textNoShape">
-                                <a:avLst/>
-                              </a:prstTxWarp>
-                            </wps:bodyPr>
-                          </wps:wsp>
-                        </wpg:wgp>
-                      </a:graphicData>
-                    </a:graphic>
-                    <wp14:sizeRelH relativeFrom="page">
-                      <wp14:pctWidth>70600</wp14:pctWidth>
-                    </wp14:sizeRelH>
-                    <wp14:sizeRelV relativeFrom="page">
-                      <wp14:pctHeight>56600</wp14:pctHeight>
-                    </wp14:sizeRelV>
-                  </wp:anchor>
-                </w:drawing>
-              </mc:Choice>
-              <mc:Fallback>
-                <w:pict>
-                  <v:group w14:anchorId="71E83F9B" id="Group 2" o:spid="_x0000_s1026" style="position:absolute;margin-left:0;margin-top:0;width:432.65pt;height:448.55pt;z-index:-251656192;mso-width-percent:706;mso-height-percent:566;mso-left-percent:220;mso-top-percent:300;mso-position-horizontal-relative:page;mso-position-vertical-relative:page;mso-width-percent:706;mso-height-percent:566;mso-left-percent:220;mso-top-percent:300" coordsize="43291,44910" o:gfxdata="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">
-                    <o:lock v:ext="edit" aspectratio="t"/>
-                    <v:shape id="Freeform 64" o:spid="_x0000_s1027" style="position:absolute;left:15017;width:28274;height:28352;visibility:visible;mso-wrap-style:square;v-text-anchor:top" coordsize="1781,1786" o:gfxdata="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" path="m4,1786l,1782,1776,r5,5l4,1786xe" filled="f" stroked="f">
-                      <v:path arrowok="t" o:connecttype="custom" o:connectlocs="6350,2835275;0,2828925;2819400,0;2827338,7938;6350,2835275" o:connectangles="0,0,0,0,0"/>
-                    </v:shape>
-                    <v:shape id="Freeform 65" o:spid="_x0000_s1028" style="position:absolute;left:7826;top:2270;width:35465;height:35464;visibility:visible;mso-wrap-style:square;v-text-anchor:top" coordsize="2234,2234" o:gfxdata="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" path="m5,2234l,2229,2229,r5,5l5,2234xe" filled="f" stroked="f">
-                      <v:path arrowok="t" o:connecttype="custom" o:connectlocs="7938,3546475;0,3538538;3538538,0;3546475,7938;7938,3546475" o:connectangles="0,0,0,0,0"/>
-                    </v:shape>
-                    <v:shape id="Freeform 66" o:spid="_x0000_s1029" style="position:absolute;left:8413;top:1095;width:34878;height:34877;visibility:visible;mso-wrap-style:square;v-text-anchor:top" coordsize="2197,2197" o:gfxdata="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" path="m9,2197l,2193,2188,r9,10l9,2197xe" filled="f" stroked="f">
-                      <v:path arrowok="t" o:connecttype="custom" o:connectlocs="14288,3487738;0,3481388;3473450,0;3487738,15875;14288,3487738" o:connectangles="0,0,0,0,0"/>
-                    </v:shape>
-                    <v:shape id="Freeform 67" o:spid="_x0000_s1030" style="position:absolute;left:12160;top:4984;width:31131;height:31211;visibility:visible;mso-wrap-style:square;v-text-anchor:top" coordsize="1961,1966" o:gfxdata="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" path="m9,1966l,1957,1952,r9,9l9,1966xe" filled="f" stroked="f">
-                      <v:path arrowok="t" o:connecttype="custom" o:connectlocs="14288,3121025;0,3106738;3098800,0;3113088,14288;14288,3121025" o:connectangles="0,0,0,0,0"/>
-                    </v:shape>
-                    <v:shape id="Freeform 68" o:spid="_x0000_s1031" style="position:absolute;top:1539;width:43291;height:43371;visibility:visible;mso-wrap-style:square;v-text-anchor:top" coordsize="2727,2732" o:gfxdata="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" path="m,2732r,-4l2722,r5,5l,2732xe" filled="f" stroked="f">
-                      <v:path arrowok="t" o:connecttype="custom" o:connectlocs="0,4337050;0,4330700;4321175,0;4329113,7938;0,4337050" o:connectangles="0,0,0,0,0"/>
-                    </v:shape>
-                    <w10:wrap anchorx="page" anchory="page"/>
-                  </v:group>
-                </w:pict>
-              </mc:Fallback>
-            </mc:AlternateContent>
-          </w:r>
-          <w:r>
-            <w:rPr>
-              <w:noProof/>
             </w:rPr>
             <mc:AlternateContent>
               <mc:Choice Requires="wps">
                 <w:drawing>
-                  <wp:anchor distT="0" distB="0" distL="114300" distR="114300" simplePos="0" relativeHeight="251659264" behindDoc="0" locked="0" layoutInCell="1" allowOverlap="1" wp14:anchorId="7B31E053" wp14:editId="4377BF32">
+                  <wp:anchor distT="0" distB="0" distL="114300" distR="114300" simplePos="0" relativeHeight="251659264" behindDoc="0" locked="0" layoutInCell="1" allowOverlap="1" wp14:anchorId="7B31E053" wp14:editId="182861F4">
                     <wp:simplePos x="0" y="0"/>
                     <wp:positionH relativeFrom="page">
                       <wp:align>center</wp:align>
@@ -912,23 +377,7 @@
                                         <w:sz w:val="36"/>
                                         <w:szCs w:val="36"/>
                                       </w:rPr>
-                                      <w:t>Edwards AFB, CIV USAF 412 RANS/ENRTE</w:t>
-                                    </w:r>
-                                    <w:r>
-                                      <w:rPr>
-                                        <w:color w:val="4472C4" w:themeColor="accent1"/>
-                                        <w:sz w:val="36"/>
-                                        <w:szCs w:val="36"/>
-                                      </w:rPr>
-                                      <w:t xml:space="preserve"> </w:t>
-                                    </w:r>
-                                    <w:r>
-                                      <w:rPr>
-                                        <w:color w:val="4472C4" w:themeColor="accent1"/>
-                                        <w:sz w:val="36"/>
-                                        <w:szCs w:val="36"/>
-                                      </w:rPr>
-                                      <w:t>(USA)</w:t>
+                                      <w:t>Edwards AFB, CIV USAF 412 RA (USA)</w:t>
                                     </w:r>
                                   </w:sdtContent>
                                 </w:sdt>
@@ -963,7 +412,7 @@
                                         <w:sz w:val="36"/>
                                         <w:szCs w:val="36"/>
                                       </w:rPr>
-                                      <w:t xml:space="preserve">Written By: Hannselthill Camacho (Student Trainee) </w:t>
+                                      <w:t>Written By: Hannselthill Camacho (Student Trainee)</w:t>
                                     </w:r>
                                   </w:p>
                                 </w:sdtContent>
@@ -1023,23 +472,7 @@
                                   <w:sz w:val="36"/>
                                   <w:szCs w:val="36"/>
                                 </w:rPr>
-                                <w:t>Edwards AFB, CIV USAF 412 RANS/ENRTE</w:t>
-                              </w:r>
-                              <w:r>
-                                <w:rPr>
-                                  <w:color w:val="4472C4" w:themeColor="accent1"/>
-                                  <w:sz w:val="36"/>
-                                  <w:szCs w:val="36"/>
-                                </w:rPr>
-                                <w:t xml:space="preserve"> </w:t>
-                              </w:r>
-                              <w:r>
-                                <w:rPr>
-                                  <w:color w:val="4472C4" w:themeColor="accent1"/>
-                                  <w:sz w:val="36"/>
-                                  <w:szCs w:val="36"/>
-                                </w:rPr>
-                                <w:t>(USA)</w:t>
+                                <w:t>Edwards AFB, CIV USAF 412 RA (USA)</w:t>
                               </w:r>
                             </w:sdtContent>
                           </w:sdt>
@@ -1074,7 +507,7 @@
                                   <w:sz w:val="36"/>
                                   <w:szCs w:val="36"/>
                                 </w:rPr>
-                                <w:t xml:space="preserve">Written By: Hannselthill Camacho (Student Trainee) </w:t>
+                                <w:t>Written By: Hannselthill Camacho (Student Trainee)</w:t>
                               </w:r>
                             </w:p>
                           </w:sdtContent>
@@ -1090,38 +523,138 @@
         </w:p>
         <w:p>
           <w:r>
+            <w:rPr>
+              <w:noProof/>
+            </w:rPr>
+            <w:drawing>
+              <wp:anchor distT="0" distB="0" distL="114300" distR="114300" simplePos="0" relativeHeight="251662336" behindDoc="1" locked="0" layoutInCell="1" allowOverlap="1" wp14:anchorId="0CB8F219" wp14:editId="7F6209E2">
+                <wp:simplePos x="0" y="0"/>
+                <wp:positionH relativeFrom="margin">
+                  <wp:align>right</wp:align>
+                </wp:positionH>
+                <wp:positionV relativeFrom="paragraph">
+                  <wp:posOffset>1089660</wp:posOffset>
+                </wp:positionV>
+                <wp:extent cx="5943600" cy="5943600"/>
+                <wp:effectExtent l="0" t="0" r="0" b="0"/>
+                <wp:wrapNone/>
+                <wp:docPr id="3" name="Picture 3" descr="A close up of a logo&#10;&#10;Description automatically generated"/>
+                <wp:cNvGraphicFramePr>
+                  <a:graphicFrameLocks xmlns:a="http://schemas.openxmlformats.org/drawingml/2006/main" noChangeAspect="1"/>
+                </wp:cNvGraphicFramePr>
+                <a:graphic xmlns:a="http://schemas.openxmlformats.org/drawingml/2006/main">
+                  <a:graphicData uri="http://schemas.openxmlformats.org/drawingml/2006/picture">
+                    <pic:pic xmlns:pic="http://schemas.openxmlformats.org/drawingml/2006/picture">
+                      <pic:nvPicPr>
+                        <pic:cNvPr id="3" name="satellite.png"/>
+                        <pic:cNvPicPr/>
+                      </pic:nvPicPr>
+                      <pic:blipFill>
+                        <a:blip r:embed="rId8">
+                          <a:duotone>
+                            <a:schemeClr val="accent1">
+                              <a:shade val="45000"/>
+                              <a:satMod val="135000"/>
+                            </a:schemeClr>
+                            <a:prstClr val="white"/>
+                          </a:duotone>
+                          <a:extLst>
+                            <a:ext uri="{28A0092B-C50C-407E-A947-70E740481C1C}">
+                              <a14:useLocalDpi xmlns:a14="http://schemas.microsoft.com/office/drawing/2010/main" val="0"/>
+                            </a:ext>
+                          </a:extLst>
+                        </a:blip>
+                        <a:stretch>
+                          <a:fillRect/>
+                        </a:stretch>
+                      </pic:blipFill>
+                      <pic:spPr>
+                        <a:xfrm>
+                          <a:off x="0" y="0"/>
+                          <a:ext cx="5943600" cy="5943600"/>
+                        </a:xfrm>
+                        <a:prstGeom prst="rect">
+                          <a:avLst/>
+                        </a:prstGeom>
+                      </pic:spPr>
+                    </pic:pic>
+                  </a:graphicData>
+                </a:graphic>
+                <wp14:sizeRelH relativeFrom="page">
+                  <wp14:pctWidth>0</wp14:pctWidth>
+                </wp14:sizeRelH>
+                <wp14:sizeRelV relativeFrom="page">
+                  <wp14:pctHeight>0</wp14:pctHeight>
+                </wp14:sizeRelV>
+              </wp:anchor>
+            </w:drawing>
+          </w:r>
+          <w:r>
             <w:br w:type="page"/>
           </w:r>
         </w:p>
+        <w:bookmarkStart w:id="0" w:name="_GoBack" w:displacedByCustomXml="next"/>
+        <w:bookmarkEnd w:id="0" w:displacedByCustomXml="next"/>
       </w:sdtContent>
     </w:sdt>
     <w:p>
       <w:pPr>
         <w:pStyle w:val="TOC1"/>
-        <w:tabs>
-          <w:tab w:val="left" w:pos="440"/>
-          <w:tab w:val="right" w:leader="dot" w:pos="9350"/>
-        </w:tabs>
+        <w:rPr>
+          <w:color w:val="2F5496" w:themeColor="accent1" w:themeShade="BF"/>
+        </w:rPr>
+      </w:pPr>
+      <w:r>
+        <w:rPr>
+          <w:color w:val="2F5496" w:themeColor="accent1" w:themeShade="BF"/>
+        </w:rPr>
+        <w:lastRenderedPageBreak/>
+        <w:t>TABLE OF CONTENTS</w:t>
+      </w:r>
+    </w:p>
+    <w:p>
+      <w:pPr>
+        <w:pStyle w:val="TOC1"/>
+        <w:rPr>
+          <w:color w:val="2F5496" w:themeColor="accent1" w:themeShade="BF"/>
+        </w:rPr>
+      </w:pPr>
+    </w:p>
+    <w:p>
+      <w:pPr>
+        <w:pStyle w:val="TOC1"/>
         <w:rPr>
           <w:rFonts w:eastAsiaTheme="minorEastAsia"/>
           <w:noProof/>
-        </w:rPr>
-      </w:pPr>
-      <w:r>
-        <w:lastRenderedPageBreak/>
+          <w:color w:val="auto"/>
+          <w:sz w:val="22"/>
+          <w:szCs w:val="22"/>
+        </w:rPr>
+      </w:pPr>
+      <w:r>
+        <w:rPr>
+          <w:color w:val="2F5496" w:themeColor="accent1" w:themeShade="BF"/>
+        </w:rPr>
         <w:fldChar w:fldCharType="begin"/>
       </w:r>
       <w:r>
+        <w:rPr>
+          <w:color w:val="2F5496" w:themeColor="accent1" w:themeShade="BF"/>
+        </w:rPr>
         <w:instrText xml:space="preserve"> TOC \o "1-3" \h \z \u </w:instrText>
       </w:r>
       <w:r>
+        <w:rPr>
+          <w:color w:val="2F5496" w:themeColor="accent1" w:themeShade="BF"/>
+        </w:rPr>
         <w:fldChar w:fldCharType="separate"/>
       </w:r>
-      <w:hyperlink w:anchor="_Toc46837392" w:history="1">
+      <w:hyperlink w:anchor="_Toc46933557" w:history="1">
         <w:r>
           <w:rPr>
             <w:rStyle w:val="Hyperlink"/>
             <w:noProof/>
+            <w:color w:val="034990" w:themeColor="hyperlink" w:themeShade="BF"/>
           </w:rPr>
           <w:t>1.</w:t>
         </w:r>
@@ -1129,6 +662,9 @@
           <w:rPr>
             <w:rFonts w:eastAsiaTheme="minorEastAsia"/>
             <w:noProof/>
+            <w:color w:val="auto"/>
+            <w:sz w:val="22"/>
+            <w:szCs w:val="22"/>
           </w:rPr>
           <w:tab/>
         </w:r>
@@ -1136,6 +672,7 @@
           <w:rPr>
             <w:rStyle w:val="Hyperlink"/>
             <w:noProof/>
+            <w:color w:val="034990" w:themeColor="hyperlink" w:themeShade="BF"/>
           </w:rPr>
           <w:t>SETUP INFORMATION</w:t>
         </w:r>
@@ -1143,6 +680,7 @@
           <w:rPr>
             <w:noProof/>
             <w:webHidden/>
+            <w:color w:val="2F5496" w:themeColor="accent1" w:themeShade="BF"/>
           </w:rPr>
           <w:tab/>
         </w:r>
@@ -1150,6 +688,7 @@
           <w:rPr>
             <w:noProof/>
             <w:webHidden/>
+            <w:color w:val="2F5496" w:themeColor="accent1" w:themeShade="BF"/>
           </w:rPr>
           <w:fldChar w:fldCharType="begin"/>
         </w:r>
@@ -1157,19 +696,22 @@
           <w:rPr>
             <w:noProof/>
             <w:webHidden/>
-          </w:rPr>
-          <w:instrText xml:space="preserve"> PAGEREF _Toc46837392 \h </w:instrText>
-        </w:r>
-        <w:r>
-          <w:rPr>
-            <w:noProof/>
-            <w:webHidden/>
-          </w:rPr>
-        </w:r>
-        <w:r>
-          <w:rPr>
-            <w:noProof/>
-            <w:webHidden/>
+            <w:color w:val="2F5496" w:themeColor="accent1" w:themeShade="BF"/>
+          </w:rPr>
+          <w:instrText xml:space="preserve"> PAGEREF _Toc46933557 \h </w:instrText>
+        </w:r>
+        <w:r>
+          <w:rPr>
+            <w:noProof/>
+            <w:webHidden/>
+            <w:color w:val="2F5496" w:themeColor="accent1" w:themeShade="BF"/>
+          </w:rPr>
+        </w:r>
+        <w:r>
+          <w:rPr>
+            <w:noProof/>
+            <w:webHidden/>
+            <w:color w:val="2F5496" w:themeColor="accent1" w:themeShade="BF"/>
           </w:rPr>
           <w:fldChar w:fldCharType="separate"/>
         </w:r>
@@ -1177,6 +719,7 @@
           <w:rPr>
             <w:noProof/>
             <w:webHidden/>
+            <w:color w:val="2F5496" w:themeColor="accent1" w:themeShade="BF"/>
           </w:rPr>
           <w:t>1</w:t>
         </w:r>
@@ -1184,6 +727,7 @@
           <w:rPr>
             <w:noProof/>
             <w:webHidden/>
+            <w:color w:val="2F5496" w:themeColor="accent1" w:themeShade="BF"/>
           </w:rPr>
           <w:fldChar w:fldCharType="end"/>
         </w:r>
@@ -1196,10 +740,11 @@
           <w:tab w:val="right" w:leader="dot" w:pos="9350"/>
         </w:tabs>
         <w:rPr>
+          <w:rFonts w:eastAsiaTheme="minorEastAsia"/>
           <w:noProof/>
         </w:rPr>
       </w:pPr>
-      <w:hyperlink w:anchor="_Toc46837393" w:history="1">
+      <w:hyperlink w:anchor="_Toc46933558" w:history="1">
         <w:r>
           <w:rPr>
             <w:rStyle w:val="Hyperlink"/>
@@ -1226,7 +771,7 @@
             <w:noProof/>
             <w:webHidden/>
           </w:rPr>
-          <w:instrText xml:space="preserve"> PAGEREF _Toc46837393 \h </w:instrText>
+          <w:instrText xml:space="preserve"> PAGEREF _Toc46933558 \h </w:instrText>
         </w:r>
         <w:r>
           <w:rPr>
@@ -1264,10 +809,11 @@
           <w:tab w:val="right" w:leader="dot" w:pos="9350"/>
         </w:tabs>
         <w:rPr>
+          <w:rFonts w:eastAsiaTheme="minorEastAsia"/>
           <w:noProof/>
         </w:rPr>
       </w:pPr>
-      <w:hyperlink w:anchor="_Toc46837394" w:history="1">
+      <w:hyperlink w:anchor="_Toc46933559" w:history="1">
         <w:r>
           <w:rPr>
             <w:rStyle w:val="Hyperlink"/>
@@ -1294,7 +840,7 @@
             <w:noProof/>
             <w:webHidden/>
           </w:rPr>
-          <w:instrText xml:space="preserve"> PAGEREF _Toc46837394 \h </w:instrText>
+          <w:instrText xml:space="preserve"> PAGEREF _Toc46933559 \h </w:instrText>
         </w:r>
         <w:r>
           <w:rPr>
@@ -1332,10 +878,11 @@
           <w:tab w:val="right" w:leader="dot" w:pos="9350"/>
         </w:tabs>
         <w:rPr>
+          <w:rFonts w:eastAsiaTheme="minorEastAsia"/>
           <w:noProof/>
         </w:rPr>
       </w:pPr>
-      <w:hyperlink w:anchor="_Toc46837395" w:history="1">
+      <w:hyperlink w:anchor="_Toc46933560" w:history="1">
         <w:r>
           <w:rPr>
             <w:rStyle w:val="Hyperlink"/>
@@ -1362,7 +909,7 @@
             <w:noProof/>
             <w:webHidden/>
           </w:rPr>
-          <w:instrText xml:space="preserve"> PAGEREF _Toc46837395 \h </w:instrText>
+          <w:instrText xml:space="preserve"> PAGEREF _Toc46933560 \h </w:instrText>
         </w:r>
         <w:r>
           <w:rPr>
@@ -1394,6 +941,403 @@
       </w:hyperlink>
     </w:p>
     <w:p>
+      <w:pPr>
+        <w:pStyle w:val="TOC2"/>
+        <w:tabs>
+          <w:tab w:val="right" w:leader="dot" w:pos="9350"/>
+        </w:tabs>
+        <w:rPr>
+          <w:rFonts w:eastAsiaTheme="minorEastAsia"/>
+          <w:noProof/>
+        </w:rPr>
+      </w:pPr>
+      <w:hyperlink w:anchor="_Toc46933561" w:history="1">
+        <w:r>
+          <w:rPr>
+            <w:rStyle w:val="Hyperlink"/>
+            <w:noProof/>
+          </w:rPr>
+          <w:t>1.4 Installation and Execution</w:t>
+        </w:r>
+        <w:r>
+          <w:rPr>
+            <w:noProof/>
+            <w:webHidden/>
+          </w:rPr>
+          <w:tab/>
+        </w:r>
+        <w:r>
+          <w:rPr>
+            <w:noProof/>
+            <w:webHidden/>
+          </w:rPr>
+          <w:fldChar w:fldCharType="begin"/>
+        </w:r>
+        <w:r>
+          <w:rPr>
+            <w:noProof/>
+            <w:webHidden/>
+          </w:rPr>
+          <w:instrText xml:space="preserve"> PAGEREF _Toc46933561 \h </w:instrText>
+        </w:r>
+        <w:r>
+          <w:rPr>
+            <w:noProof/>
+            <w:webHidden/>
+          </w:rPr>
+        </w:r>
+        <w:r>
+          <w:rPr>
+            <w:noProof/>
+            <w:webHidden/>
+          </w:rPr>
+          <w:fldChar w:fldCharType="separate"/>
+        </w:r>
+        <w:r>
+          <w:rPr>
+            <w:noProof/>
+            <w:webHidden/>
+          </w:rPr>
+          <w:t>1</w:t>
+        </w:r>
+        <w:r>
+          <w:rPr>
+            <w:noProof/>
+            <w:webHidden/>
+          </w:rPr>
+          <w:fldChar w:fldCharType="end"/>
+        </w:r>
+      </w:hyperlink>
+    </w:p>
+    <w:p>
+      <w:pPr>
+        <w:pStyle w:val="TOC1"/>
+        <w:rPr>
+          <w:rFonts w:eastAsiaTheme="minorEastAsia"/>
+          <w:noProof/>
+          <w:color w:val="auto"/>
+          <w:sz w:val="22"/>
+          <w:szCs w:val="22"/>
+        </w:rPr>
+      </w:pPr>
+      <w:hyperlink w:anchor="_Toc46933562" w:history="1">
+        <w:r>
+          <w:rPr>
+            <w:rStyle w:val="Hyperlink"/>
+            <w:noProof/>
+            <w:color w:val="034990" w:themeColor="hyperlink" w:themeShade="BF"/>
+          </w:rPr>
+          <w:t>2.</w:t>
+        </w:r>
+        <w:r>
+          <w:rPr>
+            <w:rFonts w:eastAsiaTheme="minorEastAsia"/>
+            <w:noProof/>
+            <w:color w:val="auto"/>
+            <w:sz w:val="22"/>
+            <w:szCs w:val="22"/>
+          </w:rPr>
+          <w:tab/>
+        </w:r>
+        <w:r>
+          <w:rPr>
+            <w:rStyle w:val="Hyperlink"/>
+            <w:noProof/>
+            <w:color w:val="034990" w:themeColor="hyperlink" w:themeShade="BF"/>
+          </w:rPr>
+          <w:t>INTRODUCTION</w:t>
+        </w:r>
+        <w:r>
+          <w:rPr>
+            <w:noProof/>
+            <w:webHidden/>
+            <w:color w:val="2F5496" w:themeColor="accent1" w:themeShade="BF"/>
+          </w:rPr>
+          <w:tab/>
+        </w:r>
+        <w:r>
+          <w:rPr>
+            <w:noProof/>
+            <w:webHidden/>
+            <w:color w:val="2F5496" w:themeColor="accent1" w:themeShade="BF"/>
+          </w:rPr>
+          <w:fldChar w:fldCharType="begin"/>
+        </w:r>
+        <w:r>
+          <w:rPr>
+            <w:noProof/>
+            <w:webHidden/>
+            <w:color w:val="2F5496" w:themeColor="accent1" w:themeShade="BF"/>
+          </w:rPr>
+          <w:instrText xml:space="preserve"> PAGEREF _Toc46933562 \h </w:instrText>
+        </w:r>
+        <w:r>
+          <w:rPr>
+            <w:noProof/>
+            <w:webHidden/>
+            <w:color w:val="2F5496" w:themeColor="accent1" w:themeShade="BF"/>
+          </w:rPr>
+        </w:r>
+        <w:r>
+          <w:rPr>
+            <w:noProof/>
+            <w:webHidden/>
+            <w:color w:val="2F5496" w:themeColor="accent1" w:themeShade="BF"/>
+          </w:rPr>
+          <w:fldChar w:fldCharType="separate"/>
+        </w:r>
+        <w:r>
+          <w:rPr>
+            <w:noProof/>
+            <w:webHidden/>
+            <w:color w:val="2F5496" w:themeColor="accent1" w:themeShade="BF"/>
+          </w:rPr>
+          <w:t>2</w:t>
+        </w:r>
+        <w:r>
+          <w:rPr>
+            <w:noProof/>
+            <w:webHidden/>
+            <w:color w:val="2F5496" w:themeColor="accent1" w:themeShade="BF"/>
+          </w:rPr>
+          <w:fldChar w:fldCharType="end"/>
+        </w:r>
+      </w:hyperlink>
+    </w:p>
+    <w:p>
+      <w:pPr>
+        <w:pStyle w:val="TOC2"/>
+        <w:tabs>
+          <w:tab w:val="right" w:leader="dot" w:pos="9350"/>
+        </w:tabs>
+        <w:rPr>
+          <w:rFonts w:eastAsiaTheme="minorEastAsia"/>
+          <w:noProof/>
+        </w:rPr>
+      </w:pPr>
+      <w:hyperlink w:anchor="_Toc46933563" w:history="1">
+        <w:r>
+          <w:rPr>
+            <w:rStyle w:val="Hyperlink"/>
+            <w:noProof/>
+          </w:rPr>
+          <w:t>2.1 Functional Description</w:t>
+        </w:r>
+        <w:r>
+          <w:rPr>
+            <w:noProof/>
+            <w:webHidden/>
+          </w:rPr>
+          <w:tab/>
+        </w:r>
+        <w:r>
+          <w:rPr>
+            <w:noProof/>
+            <w:webHidden/>
+          </w:rPr>
+          <w:fldChar w:fldCharType="begin"/>
+        </w:r>
+        <w:r>
+          <w:rPr>
+            <w:noProof/>
+            <w:webHidden/>
+          </w:rPr>
+          <w:instrText xml:space="preserve"> PAGEREF _Toc46933563 \h </w:instrText>
+        </w:r>
+        <w:r>
+          <w:rPr>
+            <w:noProof/>
+            <w:webHidden/>
+          </w:rPr>
+        </w:r>
+        <w:r>
+          <w:rPr>
+            <w:noProof/>
+            <w:webHidden/>
+          </w:rPr>
+          <w:fldChar w:fldCharType="separate"/>
+        </w:r>
+        <w:r>
+          <w:rPr>
+            <w:noProof/>
+            <w:webHidden/>
+          </w:rPr>
+          <w:t>2</w:t>
+        </w:r>
+        <w:r>
+          <w:rPr>
+            <w:noProof/>
+            <w:webHidden/>
+          </w:rPr>
+          <w:fldChar w:fldCharType="end"/>
+        </w:r>
+      </w:hyperlink>
+    </w:p>
+    <w:p>
+      <w:pPr>
+        <w:pStyle w:val="TOC2"/>
+        <w:tabs>
+          <w:tab w:val="right" w:leader="dot" w:pos="9350"/>
+        </w:tabs>
+        <w:rPr>
+          <w:rFonts w:eastAsiaTheme="minorEastAsia"/>
+          <w:noProof/>
+        </w:rPr>
+      </w:pPr>
+      <w:hyperlink w:anchor="_Toc46933564" w:history="1">
+        <w:r>
+          <w:rPr>
+            <w:rStyle w:val="Hyperlink"/>
+            <w:noProof/>
+          </w:rPr>
+          <w:t>2.2 Getting Started</w:t>
+        </w:r>
+        <w:r>
+          <w:rPr>
+            <w:noProof/>
+            <w:webHidden/>
+          </w:rPr>
+          <w:tab/>
+        </w:r>
+        <w:r>
+          <w:rPr>
+            <w:noProof/>
+            <w:webHidden/>
+          </w:rPr>
+          <w:fldChar w:fldCharType="begin"/>
+        </w:r>
+        <w:r>
+          <w:rPr>
+            <w:noProof/>
+            <w:webHidden/>
+          </w:rPr>
+          <w:instrText xml:space="preserve"> PAGEREF _Toc46933564 \h </w:instrText>
+        </w:r>
+        <w:r>
+          <w:rPr>
+            <w:noProof/>
+            <w:webHidden/>
+          </w:rPr>
+        </w:r>
+        <w:r>
+          <w:rPr>
+            <w:noProof/>
+            <w:webHidden/>
+          </w:rPr>
+          <w:fldChar w:fldCharType="separate"/>
+        </w:r>
+        <w:r>
+          <w:rPr>
+            <w:noProof/>
+            <w:webHidden/>
+          </w:rPr>
+          <w:t>2</w:t>
+        </w:r>
+        <w:r>
+          <w:rPr>
+            <w:noProof/>
+            <w:webHidden/>
+          </w:rPr>
+          <w:fldChar w:fldCharType="end"/>
+        </w:r>
+      </w:hyperlink>
+    </w:p>
+    <w:p>
+      <w:pPr>
+        <w:pStyle w:val="TOC1"/>
+        <w:rPr>
+          <w:rFonts w:eastAsiaTheme="minorEastAsia"/>
+          <w:noProof/>
+          <w:color w:val="auto"/>
+          <w:sz w:val="22"/>
+          <w:szCs w:val="22"/>
+        </w:rPr>
+      </w:pPr>
+      <w:hyperlink w:anchor="_Toc46933565" w:history="1">
+        <w:r>
+          <w:rPr>
+            <w:rStyle w:val="Hyperlink"/>
+            <w:noProof/>
+            <w:color w:val="034990" w:themeColor="hyperlink" w:themeShade="BF"/>
+          </w:rPr>
+          <w:t>3.</w:t>
+        </w:r>
+        <w:r>
+          <w:rPr>
+            <w:rFonts w:eastAsiaTheme="minorEastAsia"/>
+            <w:noProof/>
+            <w:color w:val="auto"/>
+            <w:sz w:val="22"/>
+            <w:szCs w:val="22"/>
+          </w:rPr>
+          <w:tab/>
+        </w:r>
+        <w:r>
+          <w:rPr>
+            <w:rStyle w:val="Hyperlink"/>
+            <w:noProof/>
+            <w:color w:val="034990" w:themeColor="hyperlink" w:themeShade="BF"/>
+          </w:rPr>
+          <w:t>KNOWN BUGS</w:t>
+        </w:r>
+        <w:r>
+          <w:rPr>
+            <w:noProof/>
+            <w:webHidden/>
+            <w:color w:val="2F5496" w:themeColor="accent1" w:themeShade="BF"/>
+          </w:rPr>
+          <w:tab/>
+        </w:r>
+        <w:r>
+          <w:rPr>
+            <w:noProof/>
+            <w:webHidden/>
+            <w:color w:val="2F5496" w:themeColor="accent1" w:themeShade="BF"/>
+          </w:rPr>
+          <w:fldChar w:fldCharType="begin"/>
+        </w:r>
+        <w:r>
+          <w:rPr>
+            <w:noProof/>
+            <w:webHidden/>
+            <w:color w:val="2F5496" w:themeColor="accent1" w:themeShade="BF"/>
+          </w:rPr>
+          <w:instrText xml:space="preserve"> PAGEREF _Toc46933565 \h </w:instrText>
+        </w:r>
+        <w:r>
+          <w:rPr>
+            <w:noProof/>
+            <w:webHidden/>
+            <w:color w:val="2F5496" w:themeColor="accent1" w:themeShade="BF"/>
+          </w:rPr>
+        </w:r>
+        <w:r>
+          <w:rPr>
+            <w:noProof/>
+            <w:webHidden/>
+            <w:color w:val="2F5496" w:themeColor="accent1" w:themeShade="BF"/>
+          </w:rPr>
+          <w:fldChar w:fldCharType="separate"/>
+        </w:r>
+        <w:r>
+          <w:rPr>
+            <w:noProof/>
+            <w:webHidden/>
+            <w:color w:val="2F5496" w:themeColor="accent1" w:themeShade="BF"/>
+          </w:rPr>
+          <w:t>8</w:t>
+        </w:r>
+        <w:r>
+          <w:rPr>
+            <w:noProof/>
+            <w:webHidden/>
+            <w:color w:val="2F5496" w:themeColor="accent1" w:themeShade="BF"/>
+          </w:rPr>
+          <w:fldChar w:fldCharType="end"/>
+        </w:r>
+      </w:hyperlink>
+    </w:p>
+    <w:p>
       <w:r>
         <w:fldChar w:fldCharType="end"/>
       </w:r>
@@ -1405,8 +1349,752 @@
     </w:p>
     <w:p>
       <w:pPr>
+        <w:jc w:val="center"/>
+        <w:rPr>
+          <w:color w:val="2F5496" w:themeColor="accent1" w:themeShade="BF"/>
+          <w:sz w:val="32"/>
+          <w:szCs w:val="32"/>
+        </w:rPr>
+      </w:pPr>
+      <w:r>
+        <w:rPr>
+          <w:color w:val="2F5496" w:themeColor="accent1" w:themeShade="BF"/>
+          <w:sz w:val="32"/>
+          <w:szCs w:val="32"/>
+        </w:rPr>
+        <w:lastRenderedPageBreak/>
+        <w:t>TABLE OF FIGURES</w:t>
+      </w:r>
+    </w:p>
+    <w:p>
+      <w:pPr>
+        <w:jc w:val="center"/>
+        <w:rPr>
+          <w:sz w:val="32"/>
+          <w:szCs w:val="32"/>
+        </w:rPr>
+      </w:pPr>
+    </w:p>
+    <w:p>
+      <w:pPr>
+        <w:pStyle w:val="TableofFigures"/>
+        <w:tabs>
+          <w:tab w:val="right" w:leader="dot" w:pos="9350"/>
+        </w:tabs>
+        <w:rPr>
+          <w:rFonts w:eastAsiaTheme="minorEastAsia"/>
+          <w:noProof/>
+        </w:rPr>
+      </w:pPr>
+      <w:r>
+        <w:rPr>
+          <w:sz w:val="32"/>
+          <w:szCs w:val="32"/>
+        </w:rPr>
+        <w:fldChar w:fldCharType="begin"/>
+      </w:r>
+      <w:r>
+        <w:rPr>
+          <w:sz w:val="32"/>
+          <w:szCs w:val="32"/>
+        </w:rPr>
+        <w:instrText xml:space="preserve"> TOC \h \z \c "Figure" </w:instrText>
+      </w:r>
+      <w:r>
+        <w:rPr>
+          <w:sz w:val="32"/>
+          <w:szCs w:val="32"/>
+        </w:rPr>
+        <w:fldChar w:fldCharType="separate"/>
+      </w:r>
+      <w:hyperlink w:anchor="_Toc46962214" w:history="1">
+        <w:r>
+          <w:rPr>
+            <w:rStyle w:val="Hyperlink"/>
+            <w:noProof/>
+          </w:rPr>
+          <w:t>Figure 1: File selection entry fields</w:t>
+        </w:r>
+        <w:r>
+          <w:rPr>
+            <w:noProof/>
+            <w:webHidden/>
+          </w:rPr>
+          <w:tab/>
+        </w:r>
+        <w:r>
+          <w:rPr>
+            <w:noProof/>
+            <w:webHidden/>
+          </w:rPr>
+          <w:fldChar w:fldCharType="begin"/>
+        </w:r>
+        <w:r>
+          <w:rPr>
+            <w:noProof/>
+            <w:webHidden/>
+          </w:rPr>
+          <w:instrText xml:space="preserve"> PAGEREF _Toc46962214 \h </w:instrText>
+        </w:r>
+        <w:r>
+          <w:rPr>
+            <w:noProof/>
+            <w:webHidden/>
+          </w:rPr>
+        </w:r>
+        <w:r>
+          <w:rPr>
+            <w:noProof/>
+            <w:webHidden/>
+          </w:rPr>
+          <w:fldChar w:fldCharType="separate"/>
+        </w:r>
+        <w:r>
+          <w:rPr>
+            <w:noProof/>
+            <w:webHidden/>
+          </w:rPr>
+          <w:t>2</w:t>
+        </w:r>
+        <w:r>
+          <w:rPr>
+            <w:noProof/>
+            <w:webHidden/>
+          </w:rPr>
+          <w:fldChar w:fldCharType="end"/>
+        </w:r>
+      </w:hyperlink>
+    </w:p>
+    <w:p>
+      <w:pPr>
+        <w:pStyle w:val="TableofFigures"/>
+        <w:tabs>
+          <w:tab w:val="right" w:leader="dot" w:pos="9350"/>
+        </w:tabs>
+        <w:rPr>
+          <w:rFonts w:eastAsiaTheme="minorEastAsia"/>
+          <w:noProof/>
+        </w:rPr>
+      </w:pPr>
+      <w:hyperlink w:anchor="_Toc46962215" w:history="1">
+        <w:r>
+          <w:rPr>
+            <w:rStyle w:val="Hyperlink"/>
+            <w:noProof/>
+          </w:rPr>
+          <w:t>Figure 2: Opening the file browse dialog by clicking the highlighted button shown above</w:t>
+        </w:r>
+        <w:r>
+          <w:rPr>
+            <w:noProof/>
+            <w:webHidden/>
+          </w:rPr>
+          <w:tab/>
+        </w:r>
+        <w:r>
+          <w:rPr>
+            <w:noProof/>
+            <w:webHidden/>
+          </w:rPr>
+          <w:fldChar w:fldCharType="begin"/>
+        </w:r>
+        <w:r>
+          <w:rPr>
+            <w:noProof/>
+            <w:webHidden/>
+          </w:rPr>
+          <w:instrText xml:space="preserve"> PAGEREF _Toc46962215 \h </w:instrText>
+        </w:r>
+        <w:r>
+          <w:rPr>
+            <w:noProof/>
+            <w:webHidden/>
+          </w:rPr>
+        </w:r>
+        <w:r>
+          <w:rPr>
+            <w:noProof/>
+            <w:webHidden/>
+          </w:rPr>
+          <w:fldChar w:fldCharType="separate"/>
+        </w:r>
+        <w:r>
+          <w:rPr>
+            <w:noProof/>
+            <w:webHidden/>
+          </w:rPr>
+          <w:t>2</w:t>
+        </w:r>
+        <w:r>
+          <w:rPr>
+            <w:noProof/>
+            <w:webHidden/>
+          </w:rPr>
+          <w:fldChar w:fldCharType="end"/>
+        </w:r>
+      </w:hyperlink>
+    </w:p>
+    <w:p>
+      <w:pPr>
+        <w:pStyle w:val="TableofFigures"/>
+        <w:tabs>
+          <w:tab w:val="right" w:leader="dot" w:pos="9350"/>
+        </w:tabs>
+        <w:rPr>
+          <w:rFonts w:eastAsiaTheme="minorEastAsia"/>
+          <w:noProof/>
+        </w:rPr>
+      </w:pPr>
+      <w:hyperlink w:anchor="_Toc46962216" w:history="1">
+        <w:r>
+          <w:rPr>
+            <w:rStyle w:val="Hyperlink"/>
+            <w:noProof/>
+          </w:rPr>
+          <w:t>Figure 3: Selecting a Novatel data input file using the file browser</w:t>
+        </w:r>
+        <w:r>
+          <w:rPr>
+            <w:noProof/>
+            <w:webHidden/>
+          </w:rPr>
+          <w:tab/>
+        </w:r>
+        <w:r>
+          <w:rPr>
+            <w:noProof/>
+            <w:webHidden/>
+          </w:rPr>
+          <w:fldChar w:fldCharType="begin"/>
+        </w:r>
+        <w:r>
+          <w:rPr>
+            <w:noProof/>
+            <w:webHidden/>
+          </w:rPr>
+          <w:instrText xml:space="preserve"> PAGEREF _Toc46962216 \h </w:instrText>
+        </w:r>
+        <w:r>
+          <w:rPr>
+            <w:noProof/>
+            <w:webHidden/>
+          </w:rPr>
+        </w:r>
+        <w:r>
+          <w:rPr>
+            <w:noProof/>
+            <w:webHidden/>
+          </w:rPr>
+          <w:fldChar w:fldCharType="separate"/>
+        </w:r>
+        <w:r>
+          <w:rPr>
+            <w:noProof/>
+            <w:webHidden/>
+          </w:rPr>
+          <w:t>3</w:t>
+        </w:r>
+        <w:r>
+          <w:rPr>
+            <w:noProof/>
+            <w:webHidden/>
+          </w:rPr>
+          <w:fldChar w:fldCharType="end"/>
+        </w:r>
+      </w:hyperlink>
+    </w:p>
+    <w:p>
+      <w:pPr>
+        <w:pStyle w:val="TableofFigures"/>
+        <w:tabs>
+          <w:tab w:val="right" w:leader="dot" w:pos="9350"/>
+        </w:tabs>
+        <w:rPr>
+          <w:rFonts w:eastAsiaTheme="minorEastAsia"/>
+          <w:noProof/>
+        </w:rPr>
+      </w:pPr>
+      <w:hyperlink w:anchor="_Toc46962217" w:history="1">
+        <w:r>
+          <w:rPr>
+            <w:rStyle w:val="Hyperlink"/>
+            <w:noProof/>
+          </w:rPr>
+          <w:t>Figure 4: The selected input file path is shown</w:t>
+        </w:r>
+        <w:r>
+          <w:rPr>
+            <w:noProof/>
+            <w:webHidden/>
+          </w:rPr>
+          <w:tab/>
+        </w:r>
+        <w:r>
+          <w:rPr>
+            <w:noProof/>
+            <w:webHidden/>
+          </w:rPr>
+          <w:fldChar w:fldCharType="begin"/>
+        </w:r>
+        <w:r>
+          <w:rPr>
+            <w:noProof/>
+            <w:webHidden/>
+          </w:rPr>
+          <w:instrText xml:space="preserve"> PAGEREF _Toc46962217 \h </w:instrText>
+        </w:r>
+        <w:r>
+          <w:rPr>
+            <w:noProof/>
+            <w:webHidden/>
+          </w:rPr>
+        </w:r>
+        <w:r>
+          <w:rPr>
+            <w:noProof/>
+            <w:webHidden/>
+          </w:rPr>
+          <w:fldChar w:fldCharType="separate"/>
+        </w:r>
+        <w:r>
+          <w:rPr>
+            <w:noProof/>
+            <w:webHidden/>
+          </w:rPr>
+          <w:t>3</w:t>
+        </w:r>
+        <w:r>
+          <w:rPr>
+            <w:noProof/>
+            <w:webHidden/>
+          </w:rPr>
+          <w:fldChar w:fldCharType="end"/>
+        </w:r>
+      </w:hyperlink>
+    </w:p>
+    <w:p>
+      <w:pPr>
+        <w:pStyle w:val="TableofFigures"/>
+        <w:tabs>
+          <w:tab w:val="right" w:leader="dot" w:pos="9350"/>
+        </w:tabs>
+        <w:rPr>
+          <w:rFonts w:eastAsiaTheme="minorEastAsia"/>
+          <w:noProof/>
+        </w:rPr>
+      </w:pPr>
+      <w:hyperlink w:anchor="_Toc46962218" w:history="1">
+        <w:r>
+          <w:rPr>
+            <w:rStyle w:val="Hyperlink"/>
+            <w:noProof/>
+          </w:rPr>
+          <w:t>Figure 5: GPS Antenna Position text entry fields and file browser button</w:t>
+        </w:r>
+        <w:r>
+          <w:rPr>
+            <w:noProof/>
+            <w:webHidden/>
+          </w:rPr>
+          <w:tab/>
+        </w:r>
+        <w:r>
+          <w:rPr>
+            <w:noProof/>
+            <w:webHidden/>
+          </w:rPr>
+          <w:fldChar w:fldCharType="begin"/>
+        </w:r>
+        <w:r>
+          <w:rPr>
+            <w:noProof/>
+            <w:webHidden/>
+          </w:rPr>
+          <w:instrText xml:space="preserve"> PAGEREF _Toc46962218 \h </w:instrText>
+        </w:r>
+        <w:r>
+          <w:rPr>
+            <w:noProof/>
+            <w:webHidden/>
+          </w:rPr>
+        </w:r>
+        <w:r>
+          <w:rPr>
+            <w:noProof/>
+            <w:webHidden/>
+          </w:rPr>
+          <w:fldChar w:fldCharType="separate"/>
+        </w:r>
+        <w:r>
+          <w:rPr>
+            <w:noProof/>
+            <w:webHidden/>
+          </w:rPr>
+          <w:t>4</w:t>
+        </w:r>
+        <w:r>
+          <w:rPr>
+            <w:noProof/>
+            <w:webHidden/>
+          </w:rPr>
+          <w:fldChar w:fldCharType="end"/>
+        </w:r>
+      </w:hyperlink>
+    </w:p>
+    <w:p>
+      <w:pPr>
+        <w:pStyle w:val="TableofFigures"/>
+        <w:tabs>
+          <w:tab w:val="right" w:leader="dot" w:pos="9350"/>
+        </w:tabs>
+        <w:rPr>
+          <w:rFonts w:eastAsiaTheme="minorEastAsia"/>
+          <w:noProof/>
+        </w:rPr>
+      </w:pPr>
+      <w:hyperlink w:anchor="_Toc46962219" w:history="1">
+        <w:r>
+          <w:rPr>
+            <w:rStyle w:val="Hyperlink"/>
+            <w:noProof/>
+          </w:rPr>
+          <w:t>Figure 6: GUI ready to begin processing</w:t>
+        </w:r>
+        <w:r>
+          <w:rPr>
+            <w:noProof/>
+            <w:webHidden/>
+          </w:rPr>
+          <w:tab/>
+        </w:r>
+        <w:r>
+          <w:rPr>
+            <w:noProof/>
+            <w:webHidden/>
+          </w:rPr>
+          <w:fldChar w:fldCharType="begin"/>
+        </w:r>
+        <w:r>
+          <w:rPr>
+            <w:noProof/>
+            <w:webHidden/>
+          </w:rPr>
+          <w:instrText xml:space="preserve"> PAGEREF _Toc46962219 \h </w:instrText>
+        </w:r>
+        <w:r>
+          <w:rPr>
+            <w:noProof/>
+            <w:webHidden/>
+          </w:rPr>
+        </w:r>
+        <w:r>
+          <w:rPr>
+            <w:noProof/>
+            <w:webHidden/>
+          </w:rPr>
+          <w:fldChar w:fldCharType="separate"/>
+        </w:r>
+        <w:r>
+          <w:rPr>
+            <w:noProof/>
+            <w:webHidden/>
+          </w:rPr>
+          <w:t>4</w:t>
+        </w:r>
+        <w:r>
+          <w:rPr>
+            <w:noProof/>
+            <w:webHidden/>
+          </w:rPr>
+          <w:fldChar w:fldCharType="end"/>
+        </w:r>
+      </w:hyperlink>
+    </w:p>
+    <w:p>
+      <w:pPr>
+        <w:pStyle w:val="TableofFigures"/>
+        <w:tabs>
+          <w:tab w:val="right" w:leader="dot" w:pos="9350"/>
+        </w:tabs>
+        <w:rPr>
+          <w:rFonts w:eastAsiaTheme="minorEastAsia"/>
+          <w:noProof/>
+        </w:rPr>
+      </w:pPr>
+      <w:hyperlink w:anchor="_Toc46962220" w:history="1">
+        <w:r>
+          <w:rPr>
+            <w:rStyle w:val="Hyperlink"/>
+            <w:noProof/>
+          </w:rPr>
+          <w:t>Figure 7: GUI during processing</w:t>
+        </w:r>
+        <w:r>
+          <w:rPr>
+            <w:noProof/>
+            <w:webHidden/>
+          </w:rPr>
+          <w:tab/>
+        </w:r>
+        <w:r>
+          <w:rPr>
+            <w:noProof/>
+            <w:webHidden/>
+          </w:rPr>
+          <w:fldChar w:fldCharType="begin"/>
+        </w:r>
+        <w:r>
+          <w:rPr>
+            <w:noProof/>
+            <w:webHidden/>
+          </w:rPr>
+          <w:instrText xml:space="preserve"> PAGEREF _Toc46962220 \h </w:instrText>
+        </w:r>
+        <w:r>
+          <w:rPr>
+            <w:noProof/>
+            <w:webHidden/>
+          </w:rPr>
+        </w:r>
+        <w:r>
+          <w:rPr>
+            <w:noProof/>
+            <w:webHidden/>
+          </w:rPr>
+          <w:fldChar w:fldCharType="separate"/>
+        </w:r>
+        <w:r>
+          <w:rPr>
+            <w:noProof/>
+            <w:webHidden/>
+          </w:rPr>
+          <w:t>5</w:t>
+        </w:r>
+        <w:r>
+          <w:rPr>
+            <w:noProof/>
+            <w:webHidden/>
+          </w:rPr>
+          <w:fldChar w:fldCharType="end"/>
+        </w:r>
+      </w:hyperlink>
+    </w:p>
+    <w:p>
+      <w:pPr>
+        <w:pStyle w:val="TableofFigures"/>
+        <w:tabs>
+          <w:tab w:val="right" w:leader="dot" w:pos="9350"/>
+        </w:tabs>
+        <w:rPr>
+          <w:rFonts w:eastAsiaTheme="minorEastAsia"/>
+          <w:noProof/>
+        </w:rPr>
+      </w:pPr>
+      <w:hyperlink w:anchor="_Toc46962221" w:history="1">
+        <w:r>
+          <w:rPr>
+            <w:rStyle w:val="Hyperlink"/>
+            <w:noProof/>
+          </w:rPr>
+          <w:t>Figure 8: Post run GUI with Processing Information populated</w:t>
+        </w:r>
+        <w:r>
+          <w:rPr>
+            <w:noProof/>
+            <w:webHidden/>
+          </w:rPr>
+          <w:tab/>
+        </w:r>
+        <w:r>
+          <w:rPr>
+            <w:noProof/>
+            <w:webHidden/>
+          </w:rPr>
+          <w:fldChar w:fldCharType="begin"/>
+        </w:r>
+        <w:r>
+          <w:rPr>
+            <w:noProof/>
+            <w:webHidden/>
+          </w:rPr>
+          <w:instrText xml:space="preserve"> PAGEREF _Toc46962221 \h </w:instrText>
+        </w:r>
+        <w:r>
+          <w:rPr>
+            <w:noProof/>
+            <w:webHidden/>
+          </w:rPr>
+        </w:r>
+        <w:r>
+          <w:rPr>
+            <w:noProof/>
+            <w:webHidden/>
+          </w:rPr>
+          <w:fldChar w:fldCharType="separate"/>
+        </w:r>
+        <w:r>
+          <w:rPr>
+            <w:noProof/>
+            <w:webHidden/>
+          </w:rPr>
+          <w:t>6</w:t>
+        </w:r>
+        <w:r>
+          <w:rPr>
+            <w:noProof/>
+            <w:webHidden/>
+          </w:rPr>
+          <w:fldChar w:fldCharType="end"/>
+        </w:r>
+      </w:hyperlink>
+    </w:p>
+    <w:p>
+      <w:pPr>
+        <w:pStyle w:val="TableofFigures"/>
+        <w:tabs>
+          <w:tab w:val="right" w:leader="dot" w:pos="9350"/>
+        </w:tabs>
+        <w:rPr>
+          <w:rFonts w:eastAsiaTheme="minorEastAsia"/>
+          <w:noProof/>
+        </w:rPr>
+      </w:pPr>
+      <w:hyperlink w:anchor="_Toc46962222" w:history="1">
+        <w:r>
+          <w:rPr>
+            <w:rStyle w:val="Hyperlink"/>
+            <w:noProof/>
+          </w:rPr>
+          <w:t>Figure 9: Truncated image of the output data file after processing</w:t>
+        </w:r>
+        <w:r>
+          <w:rPr>
+            <w:noProof/>
+            <w:webHidden/>
+          </w:rPr>
+          <w:tab/>
+        </w:r>
+        <w:r>
+          <w:rPr>
+            <w:noProof/>
+            <w:webHidden/>
+          </w:rPr>
+          <w:fldChar w:fldCharType="begin"/>
+        </w:r>
+        <w:r>
+          <w:rPr>
+            <w:noProof/>
+            <w:webHidden/>
+          </w:rPr>
+          <w:instrText xml:space="preserve"> PAGEREF _Toc46962222 \h </w:instrText>
+        </w:r>
+        <w:r>
+          <w:rPr>
+            <w:noProof/>
+            <w:webHidden/>
+          </w:rPr>
+        </w:r>
+        <w:r>
+          <w:rPr>
+            <w:noProof/>
+            <w:webHidden/>
+          </w:rPr>
+          <w:fldChar w:fldCharType="separate"/>
+        </w:r>
+        <w:r>
+          <w:rPr>
+            <w:noProof/>
+            <w:webHidden/>
+          </w:rPr>
+          <w:t>6</w:t>
+        </w:r>
+        <w:r>
+          <w:rPr>
+            <w:noProof/>
+            <w:webHidden/>
+          </w:rPr>
+          <w:fldChar w:fldCharType="end"/>
+        </w:r>
+      </w:hyperlink>
+    </w:p>
+    <w:p>
+      <w:pPr>
+        <w:pStyle w:val="TableofFigures"/>
+        <w:tabs>
+          <w:tab w:val="right" w:leader="dot" w:pos="9350"/>
+        </w:tabs>
+        <w:rPr>
+          <w:rFonts w:eastAsiaTheme="minorEastAsia"/>
+          <w:noProof/>
+        </w:rPr>
+      </w:pPr>
+      <w:hyperlink w:anchor="_Toc46962223" w:history="1">
+        <w:r>
+          <w:rPr>
+            <w:rStyle w:val="Hyperlink"/>
+            <w:noProof/>
+          </w:rPr>
+          <w:t>Figure 10: Output Log file after processing</w:t>
+        </w:r>
+        <w:r>
+          <w:rPr>
+            <w:noProof/>
+            <w:webHidden/>
+          </w:rPr>
+          <w:tab/>
+        </w:r>
+        <w:r>
+          <w:rPr>
+            <w:noProof/>
+            <w:webHidden/>
+          </w:rPr>
+          <w:fldChar w:fldCharType="begin"/>
+        </w:r>
+        <w:r>
+          <w:rPr>
+            <w:noProof/>
+            <w:webHidden/>
+          </w:rPr>
+          <w:instrText xml:space="preserve"> PAGEREF _Toc46962223 \h </w:instrText>
+        </w:r>
+        <w:r>
+          <w:rPr>
+            <w:noProof/>
+            <w:webHidden/>
+          </w:rPr>
+        </w:r>
+        <w:r>
+          <w:rPr>
+            <w:noProof/>
+            <w:webHidden/>
+          </w:rPr>
+          <w:fldChar w:fldCharType="separate"/>
+        </w:r>
+        <w:r>
+          <w:rPr>
+            <w:noProof/>
+            <w:webHidden/>
+          </w:rPr>
+          <w:t>6</w:t>
+        </w:r>
+        <w:r>
+          <w:rPr>
+            <w:noProof/>
+            <w:webHidden/>
+          </w:rPr>
+          <w:fldChar w:fldCharType="end"/>
+        </w:r>
+      </w:hyperlink>
+    </w:p>
+    <w:p>
+      <w:pPr>
+        <w:rPr>
+          <w:sz w:val="32"/>
+          <w:szCs w:val="32"/>
+        </w:rPr>
         <w:sectPr>
-          <w:footerReference w:type="first" r:id="rId8"/>
+          <w:footerReference w:type="default" r:id="rId9"/>
+          <w:footerReference w:type="first" r:id="rId10"/>
           <w:pgSz w:w="12240" w:h="15840"/>
           <w:pgMar w:top="1440" w:right="1440" w:bottom="1440" w:left="1440" w:header="720" w:footer="720" w:gutter="0"/>
           <w:pgNumType w:start="0"/>
@@ -1415,16 +2103,13 @@
           <w:docGrid w:linePitch="360"/>
         </w:sectPr>
       </w:pPr>
-      <w:fldSimple w:instr=" TOC \h \z \c &quot;Figure&quot; ">
-        <w:r>
-          <w:rPr>
-            <w:b/>
-            <w:bCs/>
-            <w:noProof/>
-          </w:rPr>
-          <w:t>No table of figures entries found.</w:t>
-        </w:r>
-      </w:fldSimple>
+      <w:r>
+        <w:rPr>
+          <w:sz w:val="32"/>
+          <w:szCs w:val="32"/>
+        </w:rPr>
+        <w:fldChar w:fldCharType="end"/>
+      </w:r>
     </w:p>
     <w:p>
       <w:pPr>
@@ -1435,12 +2120,12 @@
         </w:numPr>
         <w:jc w:val="center"/>
       </w:pPr>
-      <w:bookmarkStart w:id="0" w:name="_Toc46837392"/>
+      <w:bookmarkStart w:id="1" w:name="_Toc46933557"/>
       <w:r>
         <w:lastRenderedPageBreak/>
         <w:t>SETUP INFORMATION</w:t>
       </w:r>
-      <w:bookmarkEnd w:id="0"/>
+      <w:bookmarkEnd w:id="1"/>
     </w:p>
     <w:p/>
     <w:p>
@@ -1448,11 +2133,11 @@
         <w:pStyle w:val="Heading2"/>
         <w:spacing w:line="360" w:lineRule="auto"/>
       </w:pPr>
-      <w:bookmarkStart w:id="1" w:name="_Toc46837393"/>
+      <w:bookmarkStart w:id="2" w:name="_Toc46933558"/>
       <w:r>
         <w:t>1.1 Physical Equipment</w:t>
       </w:r>
-      <w:bookmarkEnd w:id="1"/>
+      <w:bookmarkEnd w:id="2"/>
     </w:p>
     <w:p>
       <w:r>
@@ -1465,7 +2150,7 @@
         <w:pStyle w:val="Heading2"/>
         <w:spacing w:line="360" w:lineRule="auto"/>
       </w:pPr>
-      <w:bookmarkStart w:id="2" w:name="_Toc46837394"/>
+      <w:bookmarkStart w:id="3" w:name="_Toc46933559"/>
       <w:r>
         <w:t>1.</w:t>
       </w:r>
@@ -1475,7 +2160,7 @@
       <w:r>
         <w:t xml:space="preserve"> Compatible Operating Systems</w:t>
       </w:r>
-      <w:bookmarkEnd w:id="2"/>
+      <w:bookmarkEnd w:id="3"/>
     </w:p>
     <w:p>
       <w:pPr>
@@ -1497,7 +2182,7 @@
         <w:pStyle w:val="Heading2"/>
         <w:spacing w:line="360" w:lineRule="auto"/>
       </w:pPr>
-      <w:bookmarkStart w:id="3" w:name="_Toc46837395"/>
+      <w:bookmarkStart w:id="4" w:name="_Toc46933560"/>
       <w:r>
         <w:t>1.</w:t>
       </w:r>
@@ -1510,7 +2195,7 @@
       <w:r>
         <w:t>User Provided Information</w:t>
       </w:r>
-      <w:bookmarkEnd w:id="3"/>
+      <w:bookmarkEnd w:id="4"/>
     </w:p>
     <w:p>
       <w:pPr>
@@ -1519,60 +2204,12 @@
       <w:r>
         <w:t xml:space="preserve">The user is expected to have a reference receiver dataset that follows the </w:t>
       </w:r>
-      <w:hyperlink r:id="rId9" w:history="1">
+      <w:hyperlink r:id="rId11" w:history="1">
         <w:r>
           <w:rPr>
             <w:rStyle w:val="Hyperlink"/>
           </w:rPr>
-          <w:t>OEM7</w:t>
-        </w:r>
-        <w:r>
-          <w:rPr>
-            <w:rStyle w:val="Hyperlink"/>
-          </w:rPr>
-          <w:t xml:space="preserve"> </w:t>
-        </w:r>
-        <w:r>
-          <w:rPr>
-            <w:rStyle w:val="Hyperlink"/>
-          </w:rPr>
-          <w:t>Co</w:t>
-        </w:r>
-        <w:r>
-          <w:rPr>
-            <w:rStyle w:val="Hyperlink"/>
-          </w:rPr>
-          <w:t>m</w:t>
-        </w:r>
-        <w:r>
-          <w:rPr>
-            <w:rStyle w:val="Hyperlink"/>
-          </w:rPr>
-          <w:t>mands and Logs</w:t>
-        </w:r>
-        <w:r>
-          <w:rPr>
-            <w:rStyle w:val="Hyperlink"/>
-          </w:rPr>
-          <w:t xml:space="preserve"> </w:t>
-        </w:r>
-        <w:r>
-          <w:rPr>
-            <w:rStyle w:val="Hyperlink"/>
-          </w:rPr>
-          <w:t>Referenc</w:t>
-        </w:r>
-        <w:r>
-          <w:rPr>
-            <w:rStyle w:val="Hyperlink"/>
-          </w:rPr>
-          <w:t>e</w:t>
-        </w:r>
-        <w:r>
-          <w:rPr>
-            <w:rStyle w:val="Hyperlink"/>
-          </w:rPr>
-          <w:t xml:space="preserve"> Manual</w:t>
+          <w:t>OEM7 Commands and Logs Reference Manual</w:t>
         </w:r>
       </w:hyperlink>
       <w:r>
@@ -1596,28 +2233,1337 @@
       <w:pPr>
         <w:pStyle w:val="Heading2"/>
       </w:pPr>
-      <w:r>
-        <w:t>1.4 Installation Steps</w:t>
-      </w:r>
+      <w:bookmarkStart w:id="5" w:name="_Toc46933561"/>
+      <w:r>
+        <w:t>1.4 Installation</w:t>
+      </w:r>
+      <w:r>
+        <w:t xml:space="preserve"> and Execution</w:t>
+      </w:r>
+      <w:bookmarkEnd w:id="5"/>
     </w:p>
     <w:p>
       <w:r>
         <w:t>Extract the “</w:t>
       </w:r>
       <w:r>
-        <w:t>BestXYZ_Processor_V1.0_Release</w:t>
-      </w:r>
-      <w:r>
-        <w:t>.zip” file into the desired location on your local computer. Go to the newly extracted file directory and then into the “release” directory. Inside you will find the “Project_1.exe”. Run the executable to start the application.</w:t>
-      </w:r>
-      <w:bookmarkStart w:id="4" w:name="_GoBack"/>
-      <w:bookmarkEnd w:id="4"/>
+        <w:t>BestXYZ_Processor</w:t>
+      </w:r>
+      <w:r>
+        <w:t>.zip” file</w:t>
+      </w:r>
+      <w:r>
+        <w:t xml:space="preserve"> into the desired directory</w:t>
+      </w:r>
+      <w:r>
+        <w:t xml:space="preserve">. </w:t>
+      </w:r>
+      <w:r>
+        <w:t>Run the</w:t>
+      </w:r>
+      <w:r>
+        <w:t xml:space="preserve"> “Project_1.exe”</w:t>
+      </w:r>
+      <w:r>
+        <w:t xml:space="preserve"> executable to start the application</w:t>
+      </w:r>
+      <w:r>
+        <w:t>.</w:t>
+      </w:r>
     </w:p>
     <w:p/>
     <w:p/>
     <w:p/>
     <w:p/>
     <w:p/>
+    <w:p/>
+    <w:p/>
+    <w:p/>
+    <w:p/>
+    <w:p>
+      <w:pPr>
+        <w:pStyle w:val="Heading1"/>
+        <w:numPr>
+          <w:ilvl w:val="0"/>
+          <w:numId w:val="1"/>
+        </w:numPr>
+        <w:jc w:val="center"/>
+      </w:pPr>
+      <w:bookmarkStart w:id="6" w:name="_Toc46933562"/>
+      <w:r>
+        <w:lastRenderedPageBreak/>
+        <w:t>INTRODUCTION</w:t>
+      </w:r>
+      <w:bookmarkEnd w:id="6"/>
+    </w:p>
+    <w:p>
+      <w:pPr>
+        <w:pStyle w:val="Heading2"/>
+      </w:pPr>
+      <w:bookmarkStart w:id="7" w:name="_Toc46933563"/>
+      <w:r>
+        <w:t>2.1 Functional Description</w:t>
+      </w:r>
+      <w:bookmarkEnd w:id="7"/>
+    </w:p>
+    <w:p>
+      <w:r>
+        <w:t>The BestXYZ Processor application</w:t>
+      </w:r>
+      <w:r>
+        <w:t xml:space="preserve"> is composed </w:t>
+      </w:r>
+      <w:r>
+        <w:t xml:space="preserve">of </w:t>
+      </w:r>
+      <w:r>
+        <w:t>a rich GUI interface made using QT Creator 4.12.4 Community open source edition. The application</w:t>
+      </w:r>
+      <w:r>
+        <w:t xml:space="preserve"> takes in a Novatel data file and</w:t>
+      </w:r>
+      <w:r>
+        <w:t xml:space="preserve"> three GPS antenna coordinates either through direct entry or loaded from a file</w:t>
+      </w:r>
+      <w:r>
+        <w:t>. The application can parse Time, Range, and BestXYZ messages</w:t>
+      </w:r>
+      <w:r>
+        <w:t xml:space="preserve"> for relevant data used in calculating positional differences and a Root Sum </w:t>
+      </w:r>
+      <w:r>
+        <w:t>Squared (</w:t>
+      </w:r>
+      <w:r>
+        <w:t>RSS) of those differences.</w:t>
+      </w:r>
+      <w:r>
+        <w:t xml:space="preserve"> The collected and calculated data is written into an outputFile that is either specified by the user or generated by the application. A log is also created with metrics including but not limited to start time, end time, and number of records processed.</w:t>
+      </w:r>
+    </w:p>
+    <w:p/>
+    <w:p>
+      <w:pPr>
+        <w:pStyle w:val="Heading2"/>
+      </w:pPr>
+      <w:bookmarkStart w:id="8" w:name="_Toc46933564"/>
+      <w:r>
+        <w:t>2.2 Getting Started</w:t>
+      </w:r>
+      <w:bookmarkEnd w:id="8"/>
+    </w:p>
+    <w:p>
+      <w:pPr>
+        <w:pStyle w:val="ListParagraph"/>
+        <w:numPr>
+          <w:ilvl w:val="0"/>
+          <w:numId w:val="2"/>
+        </w:numPr>
+      </w:pPr>
+      <w:r>
+        <w:t>Run the “Project_1.exe” executable located in the directory of the unzipped “BestXYZ_Processor.zip”</w:t>
+      </w:r>
+    </w:p>
+    <w:p>
+      <w:pPr>
+        <w:pStyle w:val="ListParagraph"/>
+        <w:jc w:val="center"/>
+      </w:pPr>
+    </w:p>
+    <w:p>
+      <w:pPr>
+        <w:pStyle w:val="ListParagraph"/>
+        <w:numPr>
+          <w:ilvl w:val="0"/>
+          <w:numId w:val="2"/>
+        </w:numPr>
+      </w:pPr>
+      <w:r>
+        <w:t>Specify a Novatel data file in one of two ways.</w:t>
+      </w:r>
+    </w:p>
+    <w:p>
+      <w:pPr>
+        <w:pStyle w:val="ListParagraph"/>
+      </w:pPr>
+    </w:p>
+    <w:p>
+      <w:pPr>
+        <w:pStyle w:val="ListParagraph"/>
+      </w:pPr>
+    </w:p>
+    <w:p>
+      <w:pPr>
+        <w:pStyle w:val="ListParagraph"/>
+        <w:spacing w:line="240" w:lineRule="auto"/>
+        <w:ind w:left="360"/>
+        <w:jc w:val="center"/>
+      </w:pPr>
+      <w:r>
+        <w:rPr>
+          <w:noProof/>
+        </w:rPr>
+        <w:drawing>
+          <wp:inline distT="0" distB="0" distL="0" distR="0" wp14:anchorId="63FF802C" wp14:editId="5BE50FA5">
+            <wp:extent cx="3028950" cy="1190625"/>
+            <wp:effectExtent l="0" t="0" r="0" b="9525"/>
+            <wp:docPr id="1" name="Picture 1"/>
+            <wp:cNvGraphicFramePr>
+              <a:graphicFrameLocks xmlns:a="http://schemas.openxmlformats.org/drawingml/2006/main" noChangeAspect="1"/>
+            </wp:cNvGraphicFramePr>
+            <a:graphic xmlns:a="http://schemas.openxmlformats.org/drawingml/2006/main">
+              <a:graphicData uri="http://schemas.openxmlformats.org/drawingml/2006/picture">
+                <pic:pic xmlns:pic="http://schemas.openxmlformats.org/drawingml/2006/picture">
+                  <pic:nvPicPr>
+                    <pic:cNvPr id="1" name=""/>
+                    <pic:cNvPicPr/>
+                  </pic:nvPicPr>
+                  <pic:blipFill rotWithShape="1">
+                    <a:blip r:embed="rId12"/>
+                    <a:srcRect b="76053"/>
+                    <a:stretch/>
+                  </pic:blipFill>
+                  <pic:spPr bwMode="auto">
+                    <a:xfrm>
+                      <a:off x="0" y="0"/>
+                      <a:ext cx="3028950" cy="1190625"/>
+                    </a:xfrm>
+                    <a:prstGeom prst="rect">
+                      <a:avLst/>
+                    </a:prstGeom>
+                    <a:ln>
+                      <a:noFill/>
+                    </a:ln>
+                    <a:extLst>
+                      <a:ext uri="{53640926-AAD7-44D8-BBD7-CCE9431645EC}">
+                        <a14:shadowObscured xmlns:a14="http://schemas.microsoft.com/office/drawing/2010/main"/>
+                      </a:ext>
+                    </a:extLst>
+                  </pic:spPr>
+                </pic:pic>
+              </a:graphicData>
+            </a:graphic>
+          </wp:inline>
+        </w:drawing>
+      </w:r>
+    </w:p>
+    <w:p>
+      <w:pPr>
+        <w:pStyle w:val="Caption"/>
+      </w:pPr>
+      <w:bookmarkStart w:id="9" w:name="_Toc46962214"/>
+      <w:r>
+        <w:t xml:space="preserve">Figure </w:t>
+      </w:r>
+      <w:fldSimple w:instr=" SEQ Figure \* ARABIC ">
+        <w:r>
+          <w:rPr>
+            <w:noProof/>
+          </w:rPr>
+          <w:t>1</w:t>
+        </w:r>
+      </w:fldSimple>
+      <w:r>
+        <w:t xml:space="preserve">: File selection </w:t>
+      </w:r>
+      <w:r>
+        <w:t>entry fields</w:t>
+      </w:r>
+      <w:bookmarkEnd w:id="9"/>
+    </w:p>
+    <w:p/>
+    <w:p>
+      <w:pPr>
+        <w:pStyle w:val="ListParagraph"/>
+        <w:numPr>
+          <w:ilvl w:val="1"/>
+          <w:numId w:val="2"/>
+        </w:numPr>
+      </w:pPr>
+      <w:r>
+        <w:t>By directly entering the file path into the “Input File” text entry field.</w:t>
+      </w:r>
+    </w:p>
+    <w:p>
+      <w:pPr>
+        <w:pStyle w:val="ListParagraph"/>
+      </w:pPr>
+    </w:p>
+    <w:p>
+      <w:pPr>
+        <w:pStyle w:val="ListParagraph"/>
+        <w:ind w:left="0"/>
+        <w:jc w:val="center"/>
+      </w:pPr>
+      <w:r>
+        <w:rPr>
+          <w:noProof/>
+        </w:rPr>
+        <w:drawing>
+          <wp:inline distT="0" distB="0" distL="0" distR="0" wp14:anchorId="1E7B8DB5" wp14:editId="6F9F39F4">
+            <wp:extent cx="3028950" cy="1143000"/>
+            <wp:effectExtent l="0" t="0" r="0" b="0"/>
+            <wp:docPr id="5" name="Picture 5"/>
+            <wp:cNvGraphicFramePr>
+              <a:graphicFrameLocks xmlns:a="http://schemas.openxmlformats.org/drawingml/2006/main" noChangeAspect="1"/>
+            </wp:cNvGraphicFramePr>
+            <a:graphic xmlns:a="http://schemas.openxmlformats.org/drawingml/2006/main">
+              <a:graphicData uri="http://schemas.openxmlformats.org/drawingml/2006/picture">
+                <pic:pic xmlns:pic="http://schemas.openxmlformats.org/drawingml/2006/picture">
+                  <pic:nvPicPr>
+                    <pic:cNvPr id="1" name=""/>
+                    <pic:cNvPicPr/>
+                  </pic:nvPicPr>
+                  <pic:blipFill rotWithShape="1">
+                    <a:blip r:embed="rId13"/>
+                    <a:srcRect b="77011"/>
+                    <a:stretch/>
+                  </pic:blipFill>
+                  <pic:spPr bwMode="auto">
+                    <a:xfrm>
+                      <a:off x="0" y="0"/>
+                      <a:ext cx="3028950" cy="1143000"/>
+                    </a:xfrm>
+                    <a:prstGeom prst="rect">
+                      <a:avLst/>
+                    </a:prstGeom>
+                    <a:ln>
+                      <a:noFill/>
+                    </a:ln>
+                    <a:extLst>
+                      <a:ext uri="{53640926-AAD7-44D8-BBD7-CCE9431645EC}">
+                        <a14:shadowObscured xmlns:a14="http://schemas.microsoft.com/office/drawing/2010/main"/>
+                      </a:ext>
+                    </a:extLst>
+                  </pic:spPr>
+                </pic:pic>
+              </a:graphicData>
+            </a:graphic>
+          </wp:inline>
+        </w:drawing>
+      </w:r>
+    </w:p>
+    <w:p>
+      <w:pPr>
+        <w:pStyle w:val="Caption"/>
+      </w:pPr>
+      <w:bookmarkStart w:id="10" w:name="_Toc46962215"/>
+      <w:r>
+        <w:t xml:space="preserve">Figure </w:t>
+      </w:r>
+      <w:fldSimple w:instr=" SEQ Figure \* ARABIC ">
+        <w:r>
+          <w:rPr>
+            <w:noProof/>
+          </w:rPr>
+          <w:t>2</w:t>
+        </w:r>
+      </w:fldSimple>
+      <w:r>
+        <w:t xml:space="preserve">: </w:t>
+      </w:r>
+      <w:r>
+        <w:t>Opening the file browse dialog by clicking the highlighted button shown above</w:t>
+      </w:r>
+      <w:bookmarkEnd w:id="10"/>
+    </w:p>
+    <w:p>
+      <w:pPr>
+        <w:pStyle w:val="ListParagraph"/>
+      </w:pPr>
+    </w:p>
+    <w:p>
+      <w:pPr>
+        <w:pStyle w:val="ListParagraph"/>
+        <w:ind w:left="0"/>
+        <w:jc w:val="center"/>
+      </w:pPr>
+      <w:r>
+        <w:rPr>
+          <w:noProof/>
+        </w:rPr>
+        <w:lastRenderedPageBreak/>
+        <w:drawing>
+          <wp:inline distT="0" distB="0" distL="0" distR="0" wp14:anchorId="7624C103" wp14:editId="5FA8B4FF">
+            <wp:extent cx="5943600" cy="3348990"/>
+            <wp:effectExtent l="0" t="0" r="0" b="3810"/>
+            <wp:docPr id="6" name="Picture 6"/>
+            <wp:cNvGraphicFramePr>
+              <a:graphicFrameLocks xmlns:a="http://schemas.openxmlformats.org/drawingml/2006/main" noChangeAspect="1"/>
+            </wp:cNvGraphicFramePr>
+            <a:graphic xmlns:a="http://schemas.openxmlformats.org/drawingml/2006/main">
+              <a:graphicData uri="http://schemas.openxmlformats.org/drawingml/2006/picture">
+                <pic:pic xmlns:pic="http://schemas.openxmlformats.org/drawingml/2006/picture">
+                  <pic:nvPicPr>
+                    <pic:cNvPr id="1" name=""/>
+                    <pic:cNvPicPr/>
+                  </pic:nvPicPr>
+                  <pic:blipFill>
+                    <a:blip r:embed="rId14"/>
+                    <a:stretch>
+                      <a:fillRect/>
+                    </a:stretch>
+                  </pic:blipFill>
+                  <pic:spPr>
+                    <a:xfrm>
+                      <a:off x="0" y="0"/>
+                      <a:ext cx="5943600" cy="3348990"/>
+                    </a:xfrm>
+                    <a:prstGeom prst="rect">
+                      <a:avLst/>
+                    </a:prstGeom>
+                  </pic:spPr>
+                </pic:pic>
+              </a:graphicData>
+            </a:graphic>
+          </wp:inline>
+        </w:drawing>
+      </w:r>
+    </w:p>
+    <w:p>
+      <w:pPr>
+        <w:pStyle w:val="Caption"/>
+      </w:pPr>
+      <w:bookmarkStart w:id="11" w:name="_Toc46962216"/>
+      <w:r>
+        <w:t xml:space="preserve">Figure </w:t>
+      </w:r>
+      <w:fldSimple w:instr=" SEQ Figure \* ARABIC ">
+        <w:r>
+          <w:rPr>
+            <w:noProof/>
+          </w:rPr>
+          <w:t>3</w:t>
+        </w:r>
+      </w:fldSimple>
+      <w:r>
+        <w:t>: Selecting a Novatel data input file using the file browser</w:t>
+      </w:r>
+      <w:bookmarkEnd w:id="11"/>
+    </w:p>
+    <w:p/>
+    <w:p/>
+    <w:p>
+      <w:pPr>
+        <w:spacing w:line="240" w:lineRule="auto"/>
+        <w:jc w:val="center"/>
+      </w:pPr>
+      <w:r>
+        <w:rPr>
+          <w:noProof/>
+        </w:rPr>
+        <w:drawing>
+          <wp:inline distT="0" distB="0" distL="0" distR="0" wp14:anchorId="406CEF76" wp14:editId="74046479">
+            <wp:extent cx="3028950" cy="1152525"/>
+            <wp:effectExtent l="0" t="0" r="0" b="9525"/>
+            <wp:docPr id="7" name="Picture 7"/>
+            <wp:cNvGraphicFramePr>
+              <a:graphicFrameLocks xmlns:a="http://schemas.openxmlformats.org/drawingml/2006/main" noChangeAspect="1"/>
+            </wp:cNvGraphicFramePr>
+            <a:graphic xmlns:a="http://schemas.openxmlformats.org/drawingml/2006/main">
+              <a:graphicData uri="http://schemas.openxmlformats.org/drawingml/2006/picture">
+                <pic:pic xmlns:pic="http://schemas.openxmlformats.org/drawingml/2006/picture">
+                  <pic:nvPicPr>
+                    <pic:cNvPr id="1" name=""/>
+                    <pic:cNvPicPr/>
+                  </pic:nvPicPr>
+                  <pic:blipFill rotWithShape="1">
+                    <a:blip r:embed="rId15"/>
+                    <a:srcRect b="76820"/>
+                    <a:stretch/>
+                  </pic:blipFill>
+                  <pic:spPr bwMode="auto">
+                    <a:xfrm>
+                      <a:off x="0" y="0"/>
+                      <a:ext cx="3028950" cy="1152525"/>
+                    </a:xfrm>
+                    <a:prstGeom prst="rect">
+                      <a:avLst/>
+                    </a:prstGeom>
+                    <a:ln>
+                      <a:noFill/>
+                    </a:ln>
+                    <a:extLst>
+                      <a:ext uri="{53640926-AAD7-44D8-BBD7-CCE9431645EC}">
+                        <a14:shadowObscured xmlns:a14="http://schemas.microsoft.com/office/drawing/2010/main"/>
+                      </a:ext>
+                    </a:extLst>
+                  </pic:spPr>
+                </pic:pic>
+              </a:graphicData>
+            </a:graphic>
+          </wp:inline>
+        </w:drawing>
+      </w:r>
+    </w:p>
+    <w:p>
+      <w:pPr>
+        <w:pStyle w:val="Caption"/>
+      </w:pPr>
+      <w:bookmarkStart w:id="12" w:name="_Toc46962217"/>
+      <w:r>
+        <w:t xml:space="preserve">Figure </w:t>
+      </w:r>
+      <w:fldSimple w:instr=" SEQ Figure \* ARABIC ">
+        <w:r>
+          <w:rPr>
+            <w:noProof/>
+          </w:rPr>
+          <w:t>4</w:t>
+        </w:r>
+      </w:fldSimple>
+      <w:r>
+        <w:t>: The selected input file path is shown</w:t>
+      </w:r>
+      <w:bookmarkEnd w:id="12"/>
+    </w:p>
+    <w:p/>
+    <w:p>
+      <w:pPr>
+        <w:pStyle w:val="ListParagraph"/>
+        <w:jc w:val="center"/>
+      </w:pPr>
+    </w:p>
+    <w:p>
+      <w:pPr>
+        <w:pStyle w:val="ListParagraph"/>
+        <w:numPr>
+          <w:ilvl w:val="1"/>
+          <w:numId w:val="2"/>
+        </w:numPr>
+      </w:pPr>
+      <w:r>
+        <w:t>By using the browse button to the right of the “Input File” text entry field to browse your local device for the file.</w:t>
+      </w:r>
+      <w:r>
+        <w:t xml:space="preserve"> When a file has been selected using the file browser, the text entry field will be populated automatically.</w:t>
+      </w:r>
+    </w:p>
+    <w:p>
+      <w:pPr>
+        <w:pStyle w:val="ListParagraph"/>
+        <w:ind w:left="1440"/>
+      </w:pPr>
+    </w:p>
+    <w:p>
+      <w:pPr>
+        <w:pStyle w:val="ListParagraph"/>
+        <w:ind w:left="1440"/>
+        <w:jc w:val="center"/>
+      </w:pPr>
+    </w:p>
+    <w:p>
+      <w:pPr>
+        <w:pStyle w:val="ListParagraph"/>
+        <w:numPr>
+          <w:ilvl w:val="0"/>
+          <w:numId w:val="2"/>
+        </w:numPr>
+      </w:pPr>
+      <w:r>
+        <w:t>Perform</w:t>
+      </w:r>
+      <w:r>
+        <w:t xml:space="preserve"> the same steps for the output and log file locations.</w:t>
+      </w:r>
+    </w:p>
+    <w:p>
+      <w:pPr>
+        <w:pStyle w:val="ListParagraph"/>
+        <w:numPr>
+          <w:ilvl w:val="1"/>
+          <w:numId w:val="2"/>
+        </w:numPr>
+      </w:pPr>
+      <w:r>
+        <w:t xml:space="preserve">Not specifying a log and/or output file will result in the application generating one </w:t>
+      </w:r>
+      <w:r>
+        <w:t>when the “Process” button is clicked. The generated files</w:t>
+      </w:r>
+      <w:r>
+        <w:t xml:space="preserve"> </w:t>
+      </w:r>
+      <w:r>
+        <w:t>will be</w:t>
+      </w:r>
+      <w:r>
+        <w:t xml:space="preserve"> b</w:t>
+      </w:r>
+      <w:r>
+        <w:t xml:space="preserve">ased on the input file </w:t>
+      </w:r>
+      <w:r>
+        <w:t>path</w:t>
+      </w:r>
+      <w:r>
+        <w:t>.</w:t>
+      </w:r>
+    </w:p>
+    <w:p>
+      <w:pPr>
+        <w:pStyle w:val="ListParagraph"/>
+        <w:ind w:left="1440"/>
+      </w:pPr>
+    </w:p>
+    <w:p>
+      <w:pPr>
+        <w:pStyle w:val="ListParagraph"/>
+        <w:numPr>
+          <w:ilvl w:val="0"/>
+          <w:numId w:val="2"/>
+        </w:numPr>
+      </w:pPr>
+      <w:r>
+        <w:lastRenderedPageBreak/>
+        <w:t xml:space="preserve">Specify the GPS Antenna coordinates </w:t>
+      </w:r>
+      <w:r>
+        <w:t xml:space="preserve">in meters </w:t>
+      </w:r>
+      <w:r>
+        <w:t>using the</w:t>
+      </w:r>
+      <w:r>
+        <w:t xml:space="preserve"> ECEF</w:t>
+      </w:r>
+      <w:r>
+        <w:t xml:space="preserve"> E, F, and G entry fields</w:t>
+      </w:r>
+      <w:r>
+        <w:t xml:space="preserve"> </w:t>
+      </w:r>
+      <w:r>
+        <w:t xml:space="preserve">or by loading them from </w:t>
+      </w:r>
+      <w:r>
+        <w:t xml:space="preserve">a </w:t>
+      </w:r>
+      <w:r>
+        <w:t>file.</w:t>
+      </w:r>
+    </w:p>
+    <w:p>
+      <w:pPr>
+        <w:pStyle w:val="ListParagraph"/>
+        <w:numPr>
+          <w:ilvl w:val="1"/>
+          <w:numId w:val="2"/>
+        </w:numPr>
+      </w:pPr>
+      <w:r>
+        <w:t>The text entry fields accept floating point values such as “12.54235436”</w:t>
+      </w:r>
+    </w:p>
+    <w:p>
+      <w:pPr>
+        <w:pStyle w:val="ListParagraph"/>
+        <w:numPr>
+          <w:ilvl w:val="1"/>
+          <w:numId w:val="2"/>
+        </w:numPr>
+      </w:pPr>
+      <w:r>
+        <w:t>When loading the values from a file they must be comma separated and on the same line. For example: “12.23, 5.55, 1.0”</w:t>
+      </w:r>
+    </w:p>
+    <w:p>
+      <w:pPr>
+        <w:pStyle w:val="ListParagraph"/>
+        <w:ind w:left="2160"/>
+      </w:pPr>
+    </w:p>
+    <w:p>
+      <w:pPr>
+        <w:pStyle w:val="ListParagraph"/>
+        <w:ind w:left="0"/>
+        <w:jc w:val="center"/>
+      </w:pPr>
+      <w:r>
+        <w:rPr>
+          <w:noProof/>
+        </w:rPr>
+        <w:drawing>
+          <wp:inline distT="0" distB="0" distL="0" distR="0" wp14:anchorId="1AE76E45" wp14:editId="7C8CA291">
+            <wp:extent cx="3028950" cy="1381125"/>
+            <wp:effectExtent l="0" t="0" r="0" b="9525"/>
+            <wp:docPr id="2" name="Picture 2"/>
+            <wp:cNvGraphicFramePr>
+              <a:graphicFrameLocks xmlns:a="http://schemas.openxmlformats.org/drawingml/2006/main" noChangeAspect="1"/>
+            </wp:cNvGraphicFramePr>
+            <a:graphic xmlns:a="http://schemas.openxmlformats.org/drawingml/2006/main">
+              <a:graphicData uri="http://schemas.openxmlformats.org/drawingml/2006/picture">
+                <pic:pic xmlns:pic="http://schemas.openxmlformats.org/drawingml/2006/picture">
+                  <pic:nvPicPr>
+                    <pic:cNvPr id="1" name=""/>
+                    <pic:cNvPicPr/>
+                  </pic:nvPicPr>
+                  <pic:blipFill rotWithShape="1">
+                    <a:blip r:embed="rId16"/>
+                    <a:srcRect t="23946" b="48276"/>
+                    <a:stretch/>
+                  </pic:blipFill>
+                  <pic:spPr bwMode="auto">
+                    <a:xfrm>
+                      <a:off x="0" y="0"/>
+                      <a:ext cx="3028950" cy="1381125"/>
+                    </a:xfrm>
+                    <a:prstGeom prst="rect">
+                      <a:avLst/>
+                    </a:prstGeom>
+                    <a:ln>
+                      <a:noFill/>
+                    </a:ln>
+                    <a:extLst>
+                      <a:ext uri="{53640926-AAD7-44D8-BBD7-CCE9431645EC}">
+                        <a14:shadowObscured xmlns:a14="http://schemas.microsoft.com/office/drawing/2010/main"/>
+                      </a:ext>
+                    </a:extLst>
+                  </pic:spPr>
+                </pic:pic>
+              </a:graphicData>
+            </a:graphic>
+          </wp:inline>
+        </w:drawing>
+      </w:r>
+    </w:p>
+    <w:p>
+      <w:pPr>
+        <w:pStyle w:val="Caption"/>
+      </w:pPr>
+      <w:bookmarkStart w:id="13" w:name="_Toc46962218"/>
+      <w:r>
+        <w:t xml:space="preserve">Figure </w:t>
+      </w:r>
+      <w:fldSimple w:instr=" SEQ Figure \* ARABIC ">
+        <w:r>
+          <w:rPr>
+            <w:noProof/>
+          </w:rPr>
+          <w:t>5</w:t>
+        </w:r>
+      </w:fldSimple>
+      <w:r>
+        <w:t>: GPS Antenna Position</w:t>
+      </w:r>
+      <w:r>
+        <w:t xml:space="preserve"> text entry fields and file browser button</w:t>
+      </w:r>
+      <w:bookmarkEnd w:id="13"/>
+    </w:p>
+    <w:p>
+      <w:pPr>
+        <w:pStyle w:val="ListParagraph"/>
+        <w:numPr>
+          <w:ilvl w:val="0"/>
+          <w:numId w:val="2"/>
+        </w:numPr>
+      </w:pPr>
+      <w:r>
+        <w:t>Begin Processing the Novatel data file by clicking on the “Process” button shown in figure 6</w:t>
+      </w:r>
+    </w:p>
+    <w:p>
+      <w:pPr>
+        <w:pStyle w:val="ListParagraph"/>
+        <w:numPr>
+          <w:ilvl w:val="1"/>
+          <w:numId w:val="2"/>
+        </w:numPr>
+      </w:pPr>
+      <w:r>
+        <w:t>GUI elements will be disabled as processing is performed</w:t>
+      </w:r>
+    </w:p>
+    <w:p>
+      <w:pPr>
+        <w:pStyle w:val="ListParagraph"/>
+        <w:jc w:val="center"/>
+        <w:rPr>
+          <w:noProof/>
+        </w:rPr>
+      </w:pPr>
+    </w:p>
+    <w:p>
+      <w:pPr>
+        <w:pStyle w:val="ListParagraph"/>
+        <w:ind w:left="360"/>
+        <w:jc w:val="center"/>
+      </w:pPr>
+      <w:r>
+        <w:rPr>
+          <w:noProof/>
+        </w:rPr>
+        <w:drawing>
+          <wp:inline distT="0" distB="0" distL="0" distR="0" wp14:anchorId="432B3D1D" wp14:editId="751E58A3">
+            <wp:extent cx="3028950" cy="2886075"/>
+            <wp:effectExtent l="0" t="0" r="0" b="9525"/>
+            <wp:docPr id="9" name="Picture 9"/>
+            <wp:cNvGraphicFramePr>
+              <a:graphicFrameLocks xmlns:a="http://schemas.openxmlformats.org/drawingml/2006/main" noChangeAspect="1"/>
+            </wp:cNvGraphicFramePr>
+            <a:graphic xmlns:a="http://schemas.openxmlformats.org/drawingml/2006/main">
+              <a:graphicData uri="http://schemas.openxmlformats.org/drawingml/2006/picture">
+                <pic:pic xmlns:pic="http://schemas.openxmlformats.org/drawingml/2006/picture">
+                  <pic:nvPicPr>
+                    <pic:cNvPr id="1" name=""/>
+                    <pic:cNvPicPr/>
+                  </pic:nvPicPr>
+                  <pic:blipFill rotWithShape="1">
+                    <a:blip r:embed="rId17"/>
+                    <a:srcRect b="41954"/>
+                    <a:stretch/>
+                  </pic:blipFill>
+                  <pic:spPr bwMode="auto">
+                    <a:xfrm>
+                      <a:off x="0" y="0"/>
+                      <a:ext cx="3028950" cy="2886075"/>
+                    </a:xfrm>
+                    <a:prstGeom prst="rect">
+                      <a:avLst/>
+                    </a:prstGeom>
+                    <a:ln>
+                      <a:noFill/>
+                    </a:ln>
+                    <a:extLst>
+                      <a:ext uri="{53640926-AAD7-44D8-BBD7-CCE9431645EC}">
+                        <a14:shadowObscured xmlns:a14="http://schemas.microsoft.com/office/drawing/2010/main"/>
+                      </a:ext>
+                    </a:extLst>
+                  </pic:spPr>
+                </pic:pic>
+              </a:graphicData>
+            </a:graphic>
+          </wp:inline>
+        </w:drawing>
+      </w:r>
+    </w:p>
+    <w:p>
+      <w:pPr>
+        <w:pStyle w:val="Caption"/>
+      </w:pPr>
+      <w:bookmarkStart w:id="14" w:name="_Toc46962219"/>
+      <w:r>
+        <w:t xml:space="preserve">Figure </w:t>
+      </w:r>
+      <w:fldSimple w:instr=" SEQ Figure \* ARABIC ">
+        <w:r>
+          <w:rPr>
+            <w:noProof/>
+          </w:rPr>
+          <w:t>6</w:t>
+        </w:r>
+      </w:fldSimple>
+      <w:r>
+        <w:t>: GUI ready to begin processing</w:t>
+      </w:r>
+      <w:bookmarkEnd w:id="14"/>
+    </w:p>
+    <w:p/>
+    <w:p>
+      <w:pPr>
+        <w:jc w:val="center"/>
+      </w:pPr>
+      <w:r>
+        <w:rPr>
+          <w:noProof/>
+        </w:rPr>
+        <w:lastRenderedPageBreak/>
+        <w:drawing>
+          <wp:inline distT="0" distB="0" distL="0" distR="0" wp14:anchorId="733D6C87" wp14:editId="167966B0">
+            <wp:extent cx="3028950" cy="4972050"/>
+            <wp:effectExtent l="0" t="0" r="0" b="0"/>
+            <wp:docPr id="10" name="Picture 10"/>
+            <wp:cNvGraphicFramePr>
+              <a:graphicFrameLocks xmlns:a="http://schemas.openxmlformats.org/drawingml/2006/main" noChangeAspect="1"/>
+            </wp:cNvGraphicFramePr>
+            <a:graphic xmlns:a="http://schemas.openxmlformats.org/drawingml/2006/main">
+              <a:graphicData uri="http://schemas.openxmlformats.org/drawingml/2006/picture">
+                <pic:pic xmlns:pic="http://schemas.openxmlformats.org/drawingml/2006/picture">
+                  <pic:nvPicPr>
+                    <pic:cNvPr id="1" name=""/>
+                    <pic:cNvPicPr/>
+                  </pic:nvPicPr>
+                  <pic:blipFill>
+                    <a:blip r:embed="rId18"/>
+                    <a:stretch>
+                      <a:fillRect/>
+                    </a:stretch>
+                  </pic:blipFill>
+                  <pic:spPr>
+                    <a:xfrm>
+                      <a:off x="0" y="0"/>
+                      <a:ext cx="3028950" cy="4972050"/>
+                    </a:xfrm>
+                    <a:prstGeom prst="rect">
+                      <a:avLst/>
+                    </a:prstGeom>
+                  </pic:spPr>
+                </pic:pic>
+              </a:graphicData>
+            </a:graphic>
+          </wp:inline>
+        </w:drawing>
+      </w:r>
+    </w:p>
+    <w:p>
+      <w:pPr>
+        <w:pStyle w:val="Caption"/>
+      </w:pPr>
+      <w:bookmarkStart w:id="15" w:name="_Toc46962220"/>
+      <w:r>
+        <w:t xml:space="preserve">Figure </w:t>
+      </w:r>
+      <w:fldSimple w:instr=" SEQ Figure \* ARABIC ">
+        <w:r>
+          <w:rPr>
+            <w:noProof/>
+          </w:rPr>
+          <w:t>7</w:t>
+        </w:r>
+      </w:fldSimple>
+      <w:r>
+        <w:t>: GUI during processing</w:t>
+      </w:r>
+      <w:bookmarkEnd w:id="15"/>
+    </w:p>
+    <w:p>
+      <w:pPr>
+        <w:pStyle w:val="ListParagraph"/>
+      </w:pPr>
+    </w:p>
+    <w:p>
+      <w:pPr>
+        <w:pStyle w:val="ListParagraph"/>
+        <w:numPr>
+          <w:ilvl w:val="0"/>
+          <w:numId w:val="2"/>
+        </w:numPr>
+      </w:pPr>
+      <w:r>
+        <w:t>When the GUI elements are re-enabled, the processing has completed, and output files populated. The “Processing Information” section under the start processing button will display some post run information.</w:t>
+      </w:r>
+    </w:p>
+    <w:p>
+      <w:pPr>
+        <w:pStyle w:val="ListParagraph"/>
+        <w:jc w:val="center"/>
+      </w:pPr>
+    </w:p>
+    <w:p>
+      <w:pPr>
+        <w:pStyle w:val="ListParagraph"/>
+        <w:ind w:left="360"/>
+        <w:jc w:val="center"/>
+      </w:pPr>
+      <w:r>
+        <w:rPr>
+          <w:noProof/>
+        </w:rPr>
+        <w:lastRenderedPageBreak/>
+        <w:drawing>
+          <wp:inline distT="0" distB="0" distL="0" distR="0" wp14:anchorId="1EA931CF" wp14:editId="1DFFBF51">
+            <wp:extent cx="3028950" cy="4752975"/>
+            <wp:effectExtent l="0" t="0" r="0" b="9525"/>
+            <wp:docPr id="12" name="Picture 12"/>
+            <wp:cNvGraphicFramePr>
+              <a:graphicFrameLocks xmlns:a="http://schemas.openxmlformats.org/drawingml/2006/main" noChangeAspect="1"/>
+            </wp:cNvGraphicFramePr>
+            <a:graphic xmlns:a="http://schemas.openxmlformats.org/drawingml/2006/main">
+              <a:graphicData uri="http://schemas.openxmlformats.org/drawingml/2006/picture">
+                <pic:pic xmlns:pic="http://schemas.openxmlformats.org/drawingml/2006/picture">
+                  <pic:nvPicPr>
+                    <pic:cNvPr id="1" name=""/>
+                    <pic:cNvPicPr/>
+                  </pic:nvPicPr>
+                  <pic:blipFill>
+                    <a:blip r:embed="rId19"/>
+                    <a:stretch>
+                      <a:fillRect/>
+                    </a:stretch>
+                  </pic:blipFill>
+                  <pic:spPr>
+                    <a:xfrm>
+                      <a:off x="0" y="0"/>
+                      <a:ext cx="3028950" cy="4752975"/>
+                    </a:xfrm>
+                    <a:prstGeom prst="rect">
+                      <a:avLst/>
+                    </a:prstGeom>
+                  </pic:spPr>
+                </pic:pic>
+              </a:graphicData>
+            </a:graphic>
+          </wp:inline>
+        </w:drawing>
+      </w:r>
+    </w:p>
+    <w:p>
+      <w:pPr>
+        <w:pStyle w:val="Caption"/>
+      </w:pPr>
+      <w:bookmarkStart w:id="16" w:name="_Toc46962221"/>
+      <w:r>
+        <w:t xml:space="preserve">Figure </w:t>
+      </w:r>
+      <w:fldSimple w:instr=" SEQ Figure \* ARABIC ">
+        <w:r>
+          <w:rPr>
+            <w:noProof/>
+          </w:rPr>
+          <w:t>8</w:t>
+        </w:r>
+      </w:fldSimple>
+      <w:r>
+        <w:t>: Post run GUI with Processing Information populated</w:t>
+      </w:r>
+      <w:bookmarkEnd w:id="16"/>
+    </w:p>
+    <w:p>
+      <w:pPr>
+        <w:jc w:val="center"/>
+      </w:pPr>
+    </w:p>
+    <w:p>
+      <w:pPr>
+        <w:jc w:val="center"/>
+      </w:pPr>
+      <w:r>
+        <w:rPr>
+          <w:noProof/>
+        </w:rPr>
+        <w:drawing>
+          <wp:inline distT="0" distB="0" distL="0" distR="0" wp14:anchorId="27550413" wp14:editId="691B63E9">
+            <wp:extent cx="5943600" cy="697230"/>
+            <wp:effectExtent l="0" t="0" r="0" b="7620"/>
+            <wp:docPr id="14" name="Picture 14"/>
+            <wp:cNvGraphicFramePr>
+              <a:graphicFrameLocks xmlns:a="http://schemas.openxmlformats.org/drawingml/2006/main" noChangeAspect="1"/>
+            </wp:cNvGraphicFramePr>
+            <a:graphic xmlns:a="http://schemas.openxmlformats.org/drawingml/2006/main">
+              <a:graphicData uri="http://schemas.openxmlformats.org/drawingml/2006/picture">
+                <pic:pic xmlns:pic="http://schemas.openxmlformats.org/drawingml/2006/picture">
+                  <pic:nvPicPr>
+                    <pic:cNvPr id="1" name=""/>
+                    <pic:cNvPicPr/>
+                  </pic:nvPicPr>
+                  <pic:blipFill>
+                    <a:blip r:embed="rId20"/>
+                    <a:stretch>
+                      <a:fillRect/>
+                    </a:stretch>
+                  </pic:blipFill>
+                  <pic:spPr>
+                    <a:xfrm>
+                      <a:off x="0" y="0"/>
+                      <a:ext cx="5943600" cy="697230"/>
+                    </a:xfrm>
+                    <a:prstGeom prst="rect">
+                      <a:avLst/>
+                    </a:prstGeom>
+                  </pic:spPr>
+                </pic:pic>
+              </a:graphicData>
+            </a:graphic>
+          </wp:inline>
+        </w:drawing>
+      </w:r>
+    </w:p>
+    <w:p>
+      <w:pPr>
+        <w:pStyle w:val="Caption"/>
+      </w:pPr>
+      <w:bookmarkStart w:id="17" w:name="_Toc46962222"/>
+      <w:r>
+        <w:t xml:space="preserve">Figure </w:t>
+      </w:r>
+      <w:fldSimple w:instr=" SEQ Figure \* ARABIC ">
+        <w:r>
+          <w:rPr>
+            <w:noProof/>
+          </w:rPr>
+          <w:t>9</w:t>
+        </w:r>
+      </w:fldSimple>
+      <w:r>
+        <w:t>: Truncated image of the output data file after processing</w:t>
+      </w:r>
+      <w:bookmarkEnd w:id="17"/>
+    </w:p>
+    <w:p/>
+    <w:p>
+      <w:pPr>
+        <w:jc w:val="center"/>
+      </w:pPr>
+      <w:r>
+        <w:rPr>
+          <w:noProof/>
+        </w:rPr>
+        <w:drawing>
+          <wp:inline distT="0" distB="0" distL="0" distR="0" wp14:anchorId="12CCA915" wp14:editId="507F461F">
+            <wp:extent cx="2276475" cy="1057275"/>
+            <wp:effectExtent l="0" t="0" r="9525" b="9525"/>
+            <wp:docPr id="15" name="Picture 15"/>
+            <wp:cNvGraphicFramePr>
+              <a:graphicFrameLocks xmlns:a="http://schemas.openxmlformats.org/drawingml/2006/main" noChangeAspect="1"/>
+            </wp:cNvGraphicFramePr>
+            <a:graphic xmlns:a="http://schemas.openxmlformats.org/drawingml/2006/main">
+              <a:graphicData uri="http://schemas.openxmlformats.org/drawingml/2006/picture">
+                <pic:pic xmlns:pic="http://schemas.openxmlformats.org/drawingml/2006/picture">
+                  <pic:nvPicPr>
+                    <pic:cNvPr id="1" name=""/>
+                    <pic:cNvPicPr/>
+                  </pic:nvPicPr>
+                  <pic:blipFill>
+                    <a:blip r:embed="rId21"/>
+                    <a:stretch>
+                      <a:fillRect/>
+                    </a:stretch>
+                  </pic:blipFill>
+                  <pic:spPr>
+                    <a:xfrm>
+                      <a:off x="0" y="0"/>
+                      <a:ext cx="2276475" cy="1057275"/>
+                    </a:xfrm>
+                    <a:prstGeom prst="rect">
+                      <a:avLst/>
+                    </a:prstGeom>
+                  </pic:spPr>
+                </pic:pic>
+              </a:graphicData>
+            </a:graphic>
+          </wp:inline>
+        </w:drawing>
+      </w:r>
+    </w:p>
+    <w:p>
+      <w:pPr>
+        <w:pStyle w:val="Caption"/>
+      </w:pPr>
+      <w:bookmarkStart w:id="18" w:name="_Toc46962223"/>
+      <w:r>
+        <w:t xml:space="preserve">Figure </w:t>
+      </w:r>
+      <w:fldSimple w:instr=" SEQ Figure \* ARABIC ">
+        <w:r>
+          <w:rPr>
+            <w:noProof/>
+          </w:rPr>
+          <w:t>10</w:t>
+        </w:r>
+      </w:fldSimple>
+      <w:r>
+        <w:t>: Output Log file after processing</w:t>
+      </w:r>
+      <w:bookmarkEnd w:id="18"/>
+    </w:p>
+    <w:p>
+      <w:pPr>
+        <w:pStyle w:val="ListParagraph"/>
+        <w:numPr>
+          <w:ilvl w:val="0"/>
+          <w:numId w:val="2"/>
+        </w:numPr>
+      </w:pPr>
+      <w:r>
+        <w:lastRenderedPageBreak/>
+        <w:t>Another round of processing can be started but the output and log file paths should be changed as to not overwrite the results from the previous run.</w:t>
+      </w:r>
+    </w:p>
+    <w:p/>
+    <w:p>
+      <w:r>
+        <w:br w:type="page"/>
+      </w:r>
+    </w:p>
+    <w:p>
+      <w:pPr>
+        <w:pStyle w:val="Heading1"/>
+        <w:numPr>
+          <w:ilvl w:val="0"/>
+          <w:numId w:val="1"/>
+        </w:numPr>
+        <w:jc w:val="center"/>
+      </w:pPr>
+      <w:bookmarkStart w:id="19" w:name="_Toc46933565"/>
+      <w:r>
+        <w:lastRenderedPageBreak/>
+        <w:t>KNOWN BUGS</w:t>
+      </w:r>
+      <w:bookmarkEnd w:id="19"/>
+    </w:p>
+    <w:p/>
+    <w:p>
+      <w:pPr>
+        <w:pStyle w:val="Heading2"/>
+      </w:pPr>
+      <w:r>
+        <w:t>3.1 Invalid Input file</w:t>
+      </w:r>
+    </w:p>
+    <w:p>
+      <w:pPr>
+        <w:sectPr>
+          <w:footerReference w:type="first" r:id="rId22"/>
+          <w:pgSz w:w="12240" w:h="15840"/>
+          <w:pgMar w:top="1440" w:right="1440" w:bottom="1440" w:left="1440" w:header="720" w:footer="720" w:gutter="0"/>
+          <w:pgNumType w:start="1"/>
+          <w:cols w:space="720"/>
+          <w:titlePg/>
+          <w:docGrid w:linePitch="360"/>
+        </w:sectPr>
+      </w:pPr>
+      <w:r>
+        <w:t>When using a non-Novatel data file for the input file, the program will crash or behave unexpectedly.</w:t>
+      </w:r>
+    </w:p>
+    <w:p>
+      <w:pPr>
+        <w:pStyle w:val="Heading1"/>
+        <w:numPr>
+          <w:ilvl w:val="0"/>
+          <w:numId w:val="1"/>
+        </w:numPr>
+        <w:jc w:val="center"/>
+      </w:pPr>
+      <w:r>
+        <w:lastRenderedPageBreak/>
+        <w:t>References</w:t>
+      </w:r>
+    </w:p>
+    <w:p/>
+    <w:p>
+      <w:pPr>
+        <w:rPr>
+          <w:rFonts w:ascii="Open Sans" w:hAnsi="Open Sans" w:cs="Open Sans"/>
+          <w:color w:val="000000"/>
+          <w:sz w:val="20"/>
+          <w:szCs w:val="20"/>
+          <w:shd w:val="clear" w:color="auto" w:fill="FFFFFF"/>
+        </w:rPr>
+      </w:pPr>
+      <w:r>
+        <w:rPr>
+          <w:rFonts w:ascii="Open Sans" w:hAnsi="Open Sans" w:cs="Open Sans"/>
+          <w:color w:val="000000"/>
+          <w:sz w:val="20"/>
+          <w:szCs w:val="20"/>
+          <w:shd w:val="clear" w:color="auto" w:fill="FFFFFF"/>
+        </w:rPr>
+        <w:t xml:space="preserve">[1] </w:t>
+      </w:r>
+      <w:r>
+        <w:rPr>
+          <w:rFonts w:ascii="Open Sans" w:hAnsi="Open Sans" w:cs="Open Sans"/>
+          <w:color w:val="000000"/>
+          <w:sz w:val="20"/>
+          <w:szCs w:val="20"/>
+          <w:shd w:val="clear" w:color="auto" w:fill="FFFFFF"/>
+        </w:rPr>
+        <w:t>Docs.novatel.com. 2020. </w:t>
+      </w:r>
+      <w:r>
+        <w:rPr>
+          <w:rFonts w:ascii="Open Sans" w:hAnsi="Open Sans" w:cs="Open Sans"/>
+          <w:i/>
+          <w:iCs/>
+          <w:color w:val="000000"/>
+          <w:sz w:val="20"/>
+          <w:szCs w:val="20"/>
+          <w:shd w:val="clear" w:color="auto" w:fill="FFFFFF"/>
+        </w:rPr>
+        <w:t xml:space="preserve">OEM7® </w:t>
+      </w:r>
+      <w:proofErr w:type="spellStart"/>
+      <w:r>
+        <w:rPr>
+          <w:rFonts w:ascii="Open Sans" w:hAnsi="Open Sans" w:cs="Open Sans"/>
+          <w:i/>
+          <w:iCs/>
+          <w:color w:val="000000"/>
+          <w:sz w:val="20"/>
+          <w:szCs w:val="20"/>
+          <w:shd w:val="clear" w:color="auto" w:fill="FFFFFF"/>
+        </w:rPr>
+        <w:t>Receiveruser</w:t>
+      </w:r>
+      <w:proofErr w:type="spellEnd"/>
+      <w:r>
+        <w:rPr>
+          <w:rFonts w:ascii="Open Sans" w:hAnsi="Open Sans" w:cs="Open Sans"/>
+          <w:i/>
+          <w:iCs/>
+          <w:color w:val="000000"/>
+          <w:sz w:val="20"/>
+          <w:szCs w:val="20"/>
+          <w:shd w:val="clear" w:color="auto" w:fill="FFFFFF"/>
+        </w:rPr>
+        <w:t xml:space="preserve"> Documentation</w:t>
+      </w:r>
+      <w:r>
+        <w:rPr>
+          <w:rFonts w:ascii="Open Sans" w:hAnsi="Open Sans" w:cs="Open Sans"/>
+          <w:color w:val="000000"/>
+          <w:sz w:val="20"/>
+          <w:szCs w:val="20"/>
+          <w:shd w:val="clear" w:color="auto" w:fill="FFFFFF"/>
+        </w:rPr>
+        <w:t>. [online] Available at: &lt;https://docs.novatel.com/oem7/Content/Home.htm&gt; [Accessed 30 July 2020].</w:t>
+      </w:r>
+    </w:p>
+    <w:p>
+      <w:pPr>
+        <w:rPr>
+          <w:rFonts w:ascii="Open Sans" w:hAnsi="Open Sans" w:cs="Open Sans"/>
+          <w:color w:val="000000"/>
+          <w:sz w:val="20"/>
+          <w:szCs w:val="20"/>
+          <w:shd w:val="clear" w:color="auto" w:fill="FFFFFF"/>
+        </w:rPr>
+      </w:pPr>
+      <w:r>
+        <w:rPr>
+          <w:rFonts w:ascii="Open Sans" w:hAnsi="Open Sans" w:cs="Open Sans"/>
+          <w:color w:val="000000"/>
+          <w:sz w:val="20"/>
+          <w:szCs w:val="20"/>
+          <w:shd w:val="clear" w:color="auto" w:fill="FFFFFF"/>
+        </w:rPr>
+        <w:t xml:space="preserve">[2] </w:t>
+      </w:r>
+      <w:r>
+        <w:rPr>
+          <w:rFonts w:ascii="Open Sans" w:hAnsi="Open Sans" w:cs="Open Sans"/>
+          <w:color w:val="000000"/>
+          <w:sz w:val="20"/>
+          <w:szCs w:val="20"/>
+          <w:shd w:val="clear" w:color="auto" w:fill="FFFFFF"/>
+        </w:rPr>
+        <w:t>Noun Project. 2020. </w:t>
+      </w:r>
+      <w:r>
+        <w:rPr>
+          <w:rFonts w:ascii="Open Sans" w:hAnsi="Open Sans" w:cs="Open Sans"/>
+          <w:i/>
+          <w:iCs/>
+          <w:color w:val="000000"/>
+          <w:sz w:val="20"/>
+          <w:szCs w:val="20"/>
+          <w:shd w:val="clear" w:color="auto" w:fill="FFFFFF"/>
+        </w:rPr>
+        <w:t>Noun Project</w:t>
+      </w:r>
+      <w:r>
+        <w:rPr>
+          <w:rFonts w:ascii="Open Sans" w:hAnsi="Open Sans" w:cs="Open Sans"/>
+          <w:color w:val="000000"/>
+          <w:sz w:val="20"/>
+          <w:szCs w:val="20"/>
+          <w:shd w:val="clear" w:color="auto" w:fill="FFFFFF"/>
+        </w:rPr>
+        <w:t>. [online] Available at: &lt;https://thenounproject.com/&gt; [Accessed 30 July 2020].</w:t>
+      </w:r>
+    </w:p>
     <w:p/>
     <w:p/>
     <w:p/>
@@ -1643,8 +3589,6 @@
     <w:p/>
     <w:p/>
     <w:sectPr>
-      <w:footerReference w:type="default" r:id="rId10"/>
-      <w:footerReference w:type="first" r:id="rId11"/>
       <w:pgSz w:w="12240" w:h="15840"/>
       <w:pgMar w:top="1440" w:right="1440" w:bottom="1440" w:left="1440" w:header="720" w:footer="720" w:gutter="0"/>
       <w:pgNumType w:start="1"/>
@@ -1688,6 +3632,41 @@
       <w:pStyle w:val="Footer"/>
       <w:jc w:val="right"/>
     </w:pPr>
+    <w:r>
+      <w:rPr>
+        <w:rFonts w:eastAsiaTheme="minorEastAsia"/>
+      </w:rPr>
+      <w:fldChar w:fldCharType="begin"/>
+    </w:r>
+    <w:r>
+      <w:instrText xml:space="preserve"> PAGE   \* MERGEFORMAT </w:instrText>
+    </w:r>
+    <w:r>
+      <w:rPr>
+        <w:rFonts w:eastAsiaTheme="minorEastAsia"/>
+      </w:rPr>
+      <w:fldChar w:fldCharType="separate"/>
+    </w:r>
+    <w:r>
+      <w:rPr>
+        <w:rFonts w:asciiTheme="majorHAnsi" w:eastAsiaTheme="majorEastAsia" w:hAnsiTheme="majorHAnsi" w:cstheme="majorBidi"/>
+        <w:noProof/>
+        <w:color w:val="4472C4" w:themeColor="accent1"/>
+        <w:sz w:val="40"/>
+        <w:szCs w:val="40"/>
+      </w:rPr>
+      <w:t>1</w:t>
+    </w:r>
+    <w:r>
+      <w:rPr>
+        <w:rFonts w:asciiTheme="majorHAnsi" w:eastAsiaTheme="majorEastAsia" w:hAnsiTheme="majorHAnsi" w:cstheme="majorBidi"/>
+        <w:noProof/>
+        <w:color w:val="4472C4" w:themeColor="accent1"/>
+        <w:sz w:val="40"/>
+        <w:szCs w:val="40"/>
+      </w:rPr>
+      <w:fldChar w:fldCharType="end"/>
+    </w:r>
   </w:p>
 </w:ftr>
 </file>
@@ -1697,15 +3676,8 @@
   <w:p>
     <w:pPr>
       <w:pStyle w:val="Footer"/>
-      <w:tabs>
-        <w:tab w:val="clear" w:pos="4680"/>
-        <w:tab w:val="clear" w:pos="9360"/>
-        <w:tab w:val="left" w:pos="8520"/>
-      </w:tabs>
+      <w:jc w:val="right"/>
     </w:pPr>
-    <w:r>
-      <w:tab/>
-    </w:r>
   </w:p>
 </w:ftr>
 </file>
@@ -1784,6 +3756,92 @@
 <file path=word/numbering.xml><?xml version="1.0" encoding="utf-8"?>
 <w:numbering xmlns:wpc="http://schemas.microsoft.com/office/word/2010/wordprocessingCanvas" xmlns:cx="http://schemas.microsoft.com/office/drawing/2014/chartex" xmlns:cx1="http://schemas.microsoft.com/office/drawing/2015/9/8/chartex" xmlns:cx2="http://schemas.microsoft.com/office/drawing/2015/10/21/chartex" xmlns:cx3="http://schemas.microsoft.com/office/drawing/2016/5/9/chartex" xmlns:cx4="http://schemas.microsoft.com/office/drawing/2016/5/10/chartex" xmlns:cx5="http://schemas.microsoft.com/office/drawing/2016/5/11/chartex" xmlns:cx6="http://schemas.microsoft.com/office/drawing/2016/5/12/chartex" xmlns:cx7="http://schemas.microsoft.com/office/drawing/2016/5/13/chartex" xmlns:cx8="http://schemas.microsoft.com/office/drawing/2016/5/14/chartex" xmlns:mc="http://schemas.openxmlformats.org/markup-compatibility/2006" xmlns:aink="http://schemas.microsoft.com/office/drawing/2016/ink" xmlns:am3d="http://schemas.microsoft.com/office/drawing/2017/model3d" xmlns:o="urn:schemas-microsoft-com:office:office" xmlns:r="http://schemas.openxmlformats.org/officeDocument/2006/relationships" xmlns:m="http://schemas.openxmlformats.org/officeDocument/2006/math" xmlns:v="urn:schemas-microsoft-com:vml" xmlns:wp14="http://schemas.microsoft.com/office/word/2010/wordprocessingDrawing" xmlns:wp="http://schemas.openxmlformats.org/drawingml/2006/wordprocessingDrawing" xmlns:w10="urn:schemas-microsoft-com:office:word" xmlns:w="http://schemas.openxmlformats.org/wordprocessingml/2006/main" xmlns:w14="http://schemas.microsoft.com/office/word/2010/wordml" xmlns:w15="http://schemas.microsoft.com/office/word/2012/wordml" xmlns:w16cid="http://schemas.microsoft.com/office/word/2016/wordml/cid" xmlns:w16se="http://schemas.microsoft.com/office/word/2015/wordml/symex" xmlns:wpg="http://schemas.microsoft.com/office/word/2010/wordprocessingGroup" xmlns:wpi="http://schemas.microsoft.com/office/word/2010/wordprocessingInk" xmlns:wne="http://schemas.microsoft.com/office/word/2006/wordml" xmlns:wps="http://schemas.microsoft.com/office/word/2010/wordprocessingShape" mc:Ignorable="w14 w15 w16se w16cid wp14">
   <w:abstractNum w:abstractNumId="0" w15:restartNumberingAfterBreak="0">
+    <w:nsid w:val="1747312F"/>
+    <w:multiLevelType w:val="hybridMultilevel"/>
+    <w:tmpl w:val="3EC8FBA8"/>
+    <w:lvl w:ilvl="0" w:tplc="0409000F">
+      <w:start w:val="1"/>
+      <w:numFmt w:val="decimal"/>
+      <w:lvlText w:val="%1."/>
+      <w:lvlJc w:val="left"/>
+      <w:pPr>
+        <w:ind w:left="720" w:hanging="360"/>
+      </w:pPr>
+    </w:lvl>
+    <w:lvl w:ilvl="1" w:tplc="04090019">
+      <w:start w:val="1"/>
+      <w:numFmt w:val="lowerLetter"/>
+      <w:lvlText w:val="%2."/>
+      <w:lvlJc w:val="left"/>
+      <w:pPr>
+        <w:ind w:left="1440" w:hanging="360"/>
+      </w:pPr>
+    </w:lvl>
+    <w:lvl w:ilvl="2" w:tplc="0409001B">
+      <w:start w:val="1"/>
+      <w:numFmt w:val="lowerRoman"/>
+      <w:lvlText w:val="%3."/>
+      <w:lvlJc w:val="right"/>
+      <w:pPr>
+        <w:ind w:left="2160" w:hanging="180"/>
+      </w:pPr>
+    </w:lvl>
+    <w:lvl w:ilvl="3" w:tplc="0409000F" w:tentative="1">
+      <w:start w:val="1"/>
+      <w:numFmt w:val="decimal"/>
+      <w:lvlText w:val="%4."/>
+      <w:lvlJc w:val="left"/>
+      <w:pPr>
+        <w:ind w:left="2880" w:hanging="360"/>
+      </w:pPr>
+    </w:lvl>
+    <w:lvl w:ilvl="4" w:tplc="04090019" w:tentative="1">
+      <w:start w:val="1"/>
+      <w:numFmt w:val="lowerLetter"/>
+      <w:lvlText w:val="%5."/>
+      <w:lvlJc w:val="left"/>
+      <w:pPr>
+        <w:ind w:left="3600" w:hanging="360"/>
+      </w:pPr>
+    </w:lvl>
+    <w:lvl w:ilvl="5" w:tplc="0409001B" w:tentative="1">
+      <w:start w:val="1"/>
+      <w:numFmt w:val="lowerRoman"/>
+      <w:lvlText w:val="%6."/>
+      <w:lvlJc w:val="right"/>
+      <w:pPr>
+        <w:ind w:left="4320" w:hanging="180"/>
+      </w:pPr>
+    </w:lvl>
+    <w:lvl w:ilvl="6" w:tplc="0409000F" w:tentative="1">
+      <w:start w:val="1"/>
+      <w:numFmt w:val="decimal"/>
+      <w:lvlText w:val="%7."/>
+      <w:lvlJc w:val="left"/>
+      <w:pPr>
+        <w:ind w:left="5040" w:hanging="360"/>
+      </w:pPr>
+    </w:lvl>
+    <w:lvl w:ilvl="7" w:tplc="04090019" w:tentative="1">
+      <w:start w:val="1"/>
+      <w:numFmt w:val="lowerLetter"/>
+      <w:lvlText w:val="%8."/>
+      <w:lvlJc w:val="left"/>
+      <w:pPr>
+        <w:ind w:left="5760" w:hanging="360"/>
+      </w:pPr>
+    </w:lvl>
+    <w:lvl w:ilvl="8" w:tplc="0409001B" w:tentative="1">
+      <w:start w:val="1"/>
+      <w:numFmt w:val="lowerRoman"/>
+      <w:lvlText w:val="%9."/>
+      <w:lvlJc w:val="right"/>
+      <w:pPr>
+        <w:ind w:left="6480" w:hanging="180"/>
+      </w:pPr>
+    </w:lvl>
+  </w:abstractNum>
+  <w:abstractNum w:abstractNumId="1" w15:restartNumberingAfterBreak="0">
     <w:nsid w:val="26B23E4A"/>
     <w:multiLevelType w:val="multilevel"/>
     <w:tmpl w:val="BCB27C88"/>
@@ -1905,6 +3963,9 @@
     </w:lvl>
   </w:abstractNum>
   <w:num w:numId="1">
+    <w:abstractNumId w:val="1"/>
+  </w:num>
+  <w:num w:numId="2">
     <w:abstractNumId w:val="0"/>
   </w:num>
 </w:numbering>
@@ -2422,10 +4483,20 @@
     <w:autoRedefine/>
     <w:uiPriority w:val="39"/>
     <w:unhideWhenUsed/>
-    <w:rsid w:val="0077674A"/>
+    <w:rsid w:val="009702B5"/>
     <w:pPr>
+      <w:tabs>
+        <w:tab w:val="left" w:pos="440"/>
+        <w:tab w:val="right" w:leader="dot" w:pos="9350"/>
+      </w:tabs>
       <w:spacing w:after="100"/>
+      <w:jc w:val="center"/>
     </w:pPr>
+    <w:rPr>
+      <w:color w:val="2F5496" w:themeColor="accent1" w:themeShade="BF"/>
+      <w:sz w:val="32"/>
+      <w:szCs w:val="32"/>
+    </w:rPr>
   </w:style>
   <w:style w:type="character" w:styleId="Hyperlink">
     <w:name w:val="Hyperlink"/>
@@ -2541,6 +4612,35 @@
     <w:pPr>
       <w:spacing w:after="100"/>
       <w:ind w:left="220"/>
+    </w:pPr>
+  </w:style>
+  <w:style w:type="paragraph" w:styleId="Caption">
+    <w:name w:val="caption"/>
+    <w:basedOn w:val="Normal"/>
+    <w:next w:val="Normal"/>
+    <w:uiPriority w:val="35"/>
+    <w:unhideWhenUsed/>
+    <w:qFormat/>
+    <w:rsid w:val="00361E04"/>
+    <w:pPr>
+      <w:spacing w:after="200" w:line="240" w:lineRule="auto"/>
+      <w:jc w:val="center"/>
+    </w:pPr>
+    <w:rPr>
+      <w:b/>
+      <w:bCs/>
+      <w:color w:val="44546A" w:themeColor="text2"/>
+    </w:rPr>
+  </w:style>
+  <w:style w:type="paragraph" w:styleId="TableofFigures">
+    <w:name w:val="table of figures"/>
+    <w:basedOn w:val="Normal"/>
+    <w:next w:val="Normal"/>
+    <w:uiPriority w:val="99"/>
+    <w:unhideWhenUsed/>
+    <w:rsid w:val="00A42CD1"/>
+    <w:pPr>
+      <w:spacing w:after="0"/>
     </w:pPr>
   </w:style>
 </w:styles>
@@ -2846,7 +4946,7 @@
 </file>
 
 <file path=customXml/itemProps1.xml><?xml version="1.0" encoding="utf-8"?>
-<ds:datastoreItem xmlns:ds="http://schemas.openxmlformats.org/officeDocument/2006/customXml" ds:itemID="{D04A798A-E2C5-43DE-9EFC-933BA28A2556}">
+<ds:datastoreItem xmlns:ds="http://schemas.openxmlformats.org/officeDocument/2006/customXml" ds:itemID="{024C2143-A608-465C-870D-32A2DAF96392}">
   <ds:schemaRefs>
     <ds:schemaRef ds:uri="http://schemas.openxmlformats.org/officeDocument/2006/bibliography"/>
   </ds:schemaRefs>

</xml_diff>

<commit_message>
Created slideshow and made a top level functional overview diagram of the project
</commit_message>
<xml_diff>
--- a/BestXYZ Processor (User Manual).docx
+++ b/BestXYZ Processor (User Manual).docx
@@ -152,6 +152,7 @@
                                     <w:dataBinding w:prefixMappings="xmlns:ns0='http://purl.org/dc/elements/1.1/' xmlns:ns1='http://schemas.openxmlformats.org/package/2006/metadata/core-properties' " w:xpath="/ns1:coreProperties[1]/ns0:subject[1]" w:storeItemID="{6C3C8BC8-F283-45AE-878A-BAB7291924A1}"/>
                                     <w:text/>
                                   </w:sdtPr>
+                                  <w:sdtEndPr/>
                                   <w:sdtContent>
                                     <w:r>
                                       <w:rPr>
@@ -370,6 +371,7 @@
                                     <w:dataBinding w:prefixMappings="xmlns:ns0='http://schemas.openxmlformats.org/officeDocument/2006/extended-properties' " w:xpath="/ns0:Properties[1]/ns0:Company[1]" w:storeItemID="{6668398D-A668-4E3E-A5EB-62B293D839F1}"/>
                                     <w:text/>
                                   </w:sdtPr>
+                                  <w:sdtEndPr/>
                                   <w:sdtContent>
                                     <w:r>
                                       <w:rPr>
@@ -395,6 +397,7 @@
                                   <w:dataBinding w:prefixMappings="xmlns:ns0='http://purl.org/dc/elements/1.1/' xmlns:ns1='http://schemas.openxmlformats.org/package/2006/metadata/core-properties' " w:xpath="/ns1:coreProperties[1]/ns1:category[1]" w:storeItemID="{6C3C8BC8-F283-45AE-878A-BAB7291924A1}"/>
                                   <w:text/>
                                 </w:sdtPr>
+                                <w:sdtEndPr/>
                                 <w:sdtContent>
                                   <w:p>
                                     <w:pPr>
@@ -593,21 +596,13 @@
             <w:br w:type="page"/>
           </w:r>
         </w:p>
-        <w:bookmarkStart w:id="0" w:name="_GoBack" w:displacedByCustomXml="next"/>
-        <w:bookmarkEnd w:id="0" w:displacedByCustomXml="next"/>
       </w:sdtContent>
     </w:sdt>
     <w:p>
       <w:pPr>
         <w:pStyle w:val="TOC1"/>
-        <w:rPr>
-          <w:color w:val="2F5496" w:themeColor="accent1" w:themeShade="BF"/>
-        </w:rPr>
-      </w:pPr>
-      <w:r>
-        <w:rPr>
-          <w:color w:val="2F5496" w:themeColor="accent1" w:themeShade="BF"/>
-        </w:rPr>
+      </w:pPr>
+      <w:r>
         <w:lastRenderedPageBreak/>
         <w:t>TABLE OF CONTENTS</w:t>
       </w:r>
@@ -615,9 +610,6 @@
     <w:p>
       <w:pPr>
         <w:pStyle w:val="TOC1"/>
-        <w:rPr>
-          <w:color w:val="2F5496" w:themeColor="accent1" w:themeShade="BF"/>
-        </w:rPr>
       </w:pPr>
     </w:p>
     <w:p>
@@ -632,29 +624,19 @@
         </w:rPr>
       </w:pPr>
       <w:r>
-        <w:rPr>
-          <w:color w:val="2F5496" w:themeColor="accent1" w:themeShade="BF"/>
-        </w:rPr>
         <w:fldChar w:fldCharType="begin"/>
       </w:r>
       <w:r>
-        <w:rPr>
-          <w:color w:val="2F5496" w:themeColor="accent1" w:themeShade="BF"/>
-        </w:rPr>
         <w:instrText xml:space="preserve"> TOC \o "1-3" \h \z \u </w:instrText>
       </w:r>
       <w:r>
-        <w:rPr>
-          <w:color w:val="2F5496" w:themeColor="accent1" w:themeShade="BF"/>
-        </w:rPr>
         <w:fldChar w:fldCharType="separate"/>
       </w:r>
-      <w:hyperlink w:anchor="_Toc46933557" w:history="1">
+      <w:hyperlink w:anchor="_Toc46996431" w:history="1">
         <w:r>
           <w:rPr>
             <w:rStyle w:val="Hyperlink"/>
             <w:noProof/>
-            <w:color w:val="034990" w:themeColor="hyperlink" w:themeShade="BF"/>
           </w:rPr>
           <w:t>1.</w:t>
         </w:r>
@@ -672,7 +654,6 @@
           <w:rPr>
             <w:rStyle w:val="Hyperlink"/>
             <w:noProof/>
-            <w:color w:val="034990" w:themeColor="hyperlink" w:themeShade="BF"/>
           </w:rPr>
           <w:t>SETUP INFORMATION</w:t>
         </w:r>
@@ -680,7 +661,6 @@
           <w:rPr>
             <w:noProof/>
             <w:webHidden/>
-            <w:color w:val="2F5496" w:themeColor="accent1" w:themeShade="BF"/>
           </w:rPr>
           <w:tab/>
         </w:r>
@@ -688,7 +668,6 @@
           <w:rPr>
             <w:noProof/>
             <w:webHidden/>
-            <w:color w:val="2F5496" w:themeColor="accent1" w:themeShade="BF"/>
           </w:rPr>
           <w:fldChar w:fldCharType="begin"/>
         </w:r>
@@ -696,22 +675,19 @@
           <w:rPr>
             <w:noProof/>
             <w:webHidden/>
-            <w:color w:val="2F5496" w:themeColor="accent1" w:themeShade="BF"/>
-          </w:rPr>
-          <w:instrText xml:space="preserve"> PAGEREF _Toc46933557 \h </w:instrText>
-        </w:r>
-        <w:r>
-          <w:rPr>
-            <w:noProof/>
-            <w:webHidden/>
-            <w:color w:val="2F5496" w:themeColor="accent1" w:themeShade="BF"/>
-          </w:rPr>
-        </w:r>
-        <w:r>
-          <w:rPr>
-            <w:noProof/>
-            <w:webHidden/>
-            <w:color w:val="2F5496" w:themeColor="accent1" w:themeShade="BF"/>
+          </w:rPr>
+          <w:instrText xml:space="preserve"> PAGEREF _Toc46996431 \h </w:instrText>
+        </w:r>
+        <w:r>
+          <w:rPr>
+            <w:noProof/>
+            <w:webHidden/>
+          </w:rPr>
+        </w:r>
+        <w:r>
+          <w:rPr>
+            <w:noProof/>
+            <w:webHidden/>
           </w:rPr>
           <w:fldChar w:fldCharType="separate"/>
         </w:r>
@@ -719,7 +695,6 @@
           <w:rPr>
             <w:noProof/>
             <w:webHidden/>
-            <w:color w:val="2F5496" w:themeColor="accent1" w:themeShade="BF"/>
           </w:rPr>
           <w:t>1</w:t>
         </w:r>
@@ -727,7 +702,6 @@
           <w:rPr>
             <w:noProof/>
             <w:webHidden/>
-            <w:color w:val="2F5496" w:themeColor="accent1" w:themeShade="BF"/>
           </w:rPr>
           <w:fldChar w:fldCharType="end"/>
         </w:r>
@@ -744,7 +718,7 @@
           <w:noProof/>
         </w:rPr>
       </w:pPr>
-      <w:hyperlink w:anchor="_Toc46933558" w:history="1">
+      <w:hyperlink w:anchor="_Toc46996432" w:history="1">
         <w:r>
           <w:rPr>
             <w:rStyle w:val="Hyperlink"/>
@@ -771,7 +745,7 @@
             <w:noProof/>
             <w:webHidden/>
           </w:rPr>
-          <w:instrText xml:space="preserve"> PAGEREF _Toc46933558 \h </w:instrText>
+          <w:instrText xml:space="preserve"> PAGEREF _Toc46996432 \h </w:instrText>
         </w:r>
         <w:r>
           <w:rPr>
@@ -813,7 +787,7 @@
           <w:noProof/>
         </w:rPr>
       </w:pPr>
-      <w:hyperlink w:anchor="_Toc46933559" w:history="1">
+      <w:hyperlink w:anchor="_Toc46996433" w:history="1">
         <w:r>
           <w:rPr>
             <w:rStyle w:val="Hyperlink"/>
@@ -840,7 +814,7 @@
             <w:noProof/>
             <w:webHidden/>
           </w:rPr>
-          <w:instrText xml:space="preserve"> PAGEREF _Toc46933559 \h </w:instrText>
+          <w:instrText xml:space="preserve"> PAGEREF _Toc46996433 \h </w:instrText>
         </w:r>
         <w:r>
           <w:rPr>
@@ -882,7 +856,7 @@
           <w:noProof/>
         </w:rPr>
       </w:pPr>
-      <w:hyperlink w:anchor="_Toc46933560" w:history="1">
+      <w:hyperlink w:anchor="_Toc46996434" w:history="1">
         <w:r>
           <w:rPr>
             <w:rStyle w:val="Hyperlink"/>
@@ -909,7 +883,7 @@
             <w:noProof/>
             <w:webHidden/>
           </w:rPr>
-          <w:instrText xml:space="preserve"> PAGEREF _Toc46933560 \h </w:instrText>
+          <w:instrText xml:space="preserve"> PAGEREF _Toc46996434 \h </w:instrText>
         </w:r>
         <w:r>
           <w:rPr>
@@ -951,7 +925,7 @@
           <w:noProof/>
         </w:rPr>
       </w:pPr>
-      <w:hyperlink w:anchor="_Toc46933561" w:history="1">
+      <w:hyperlink w:anchor="_Toc46996435" w:history="1">
         <w:r>
           <w:rPr>
             <w:rStyle w:val="Hyperlink"/>
@@ -978,7 +952,7 @@
             <w:noProof/>
             <w:webHidden/>
           </w:rPr>
-          <w:instrText xml:space="preserve"> PAGEREF _Toc46933561 \h </w:instrText>
+          <w:instrText xml:space="preserve"> PAGEREF _Toc46996435 \h </w:instrText>
         </w:r>
         <w:r>
           <w:rPr>
@@ -1020,12 +994,11 @@
           <w:szCs w:val="22"/>
         </w:rPr>
       </w:pPr>
-      <w:hyperlink w:anchor="_Toc46933562" w:history="1">
+      <w:hyperlink w:anchor="_Toc46996436" w:history="1">
         <w:r>
           <w:rPr>
             <w:rStyle w:val="Hyperlink"/>
             <w:noProof/>
-            <w:color w:val="034990" w:themeColor="hyperlink" w:themeShade="BF"/>
           </w:rPr>
           <w:t>2.</w:t>
         </w:r>
@@ -1043,7 +1016,6 @@
           <w:rPr>
             <w:rStyle w:val="Hyperlink"/>
             <w:noProof/>
-            <w:color w:val="034990" w:themeColor="hyperlink" w:themeShade="BF"/>
           </w:rPr>
           <w:t>INTRODUCTION</w:t>
         </w:r>
@@ -1051,7 +1023,6 @@
           <w:rPr>
             <w:noProof/>
             <w:webHidden/>
-            <w:color w:val="2F5496" w:themeColor="accent1" w:themeShade="BF"/>
           </w:rPr>
           <w:tab/>
         </w:r>
@@ -1059,7 +1030,6 @@
           <w:rPr>
             <w:noProof/>
             <w:webHidden/>
-            <w:color w:val="2F5496" w:themeColor="accent1" w:themeShade="BF"/>
           </w:rPr>
           <w:fldChar w:fldCharType="begin"/>
         </w:r>
@@ -1067,22 +1037,19 @@
           <w:rPr>
             <w:noProof/>
             <w:webHidden/>
-            <w:color w:val="2F5496" w:themeColor="accent1" w:themeShade="BF"/>
-          </w:rPr>
-          <w:instrText xml:space="preserve"> PAGEREF _Toc46933562 \h </w:instrText>
-        </w:r>
-        <w:r>
-          <w:rPr>
-            <w:noProof/>
-            <w:webHidden/>
-            <w:color w:val="2F5496" w:themeColor="accent1" w:themeShade="BF"/>
-          </w:rPr>
-        </w:r>
-        <w:r>
-          <w:rPr>
-            <w:noProof/>
-            <w:webHidden/>
-            <w:color w:val="2F5496" w:themeColor="accent1" w:themeShade="BF"/>
+          </w:rPr>
+          <w:instrText xml:space="preserve"> PAGEREF _Toc46996436 \h </w:instrText>
+        </w:r>
+        <w:r>
+          <w:rPr>
+            <w:noProof/>
+            <w:webHidden/>
+          </w:rPr>
+        </w:r>
+        <w:r>
+          <w:rPr>
+            <w:noProof/>
+            <w:webHidden/>
           </w:rPr>
           <w:fldChar w:fldCharType="separate"/>
         </w:r>
@@ -1090,7 +1057,6 @@
           <w:rPr>
             <w:noProof/>
             <w:webHidden/>
-            <w:color w:val="2F5496" w:themeColor="accent1" w:themeShade="BF"/>
           </w:rPr>
           <w:t>2</w:t>
         </w:r>
@@ -1098,7 +1064,6 @@
           <w:rPr>
             <w:noProof/>
             <w:webHidden/>
-            <w:color w:val="2F5496" w:themeColor="accent1" w:themeShade="BF"/>
           </w:rPr>
           <w:fldChar w:fldCharType="end"/>
         </w:r>
@@ -1115,7 +1080,7 @@
           <w:noProof/>
         </w:rPr>
       </w:pPr>
-      <w:hyperlink w:anchor="_Toc46933563" w:history="1">
+      <w:hyperlink w:anchor="_Toc46996437" w:history="1">
         <w:r>
           <w:rPr>
             <w:rStyle w:val="Hyperlink"/>
@@ -1142,7 +1107,7 @@
             <w:noProof/>
             <w:webHidden/>
           </w:rPr>
-          <w:instrText xml:space="preserve"> PAGEREF _Toc46933563 \h </w:instrText>
+          <w:instrText xml:space="preserve"> PAGEREF _Toc46996437 \h </w:instrText>
         </w:r>
         <w:r>
           <w:rPr>
@@ -1184,7 +1149,7 @@
           <w:noProof/>
         </w:rPr>
       </w:pPr>
-      <w:hyperlink w:anchor="_Toc46933564" w:history="1">
+      <w:hyperlink w:anchor="_Toc46996438" w:history="1">
         <w:r>
           <w:rPr>
             <w:rStyle w:val="Hyperlink"/>
@@ -1211,7 +1176,7 @@
             <w:noProof/>
             <w:webHidden/>
           </w:rPr>
-          <w:instrText xml:space="preserve"> PAGEREF _Toc46933564 \h </w:instrText>
+          <w:instrText xml:space="preserve"> PAGEREF _Toc46996438 \h </w:instrText>
         </w:r>
         <w:r>
           <w:rPr>
@@ -1253,12 +1218,11 @@
           <w:szCs w:val="22"/>
         </w:rPr>
       </w:pPr>
-      <w:hyperlink w:anchor="_Toc46933565" w:history="1">
+      <w:hyperlink w:anchor="_Toc46996439" w:history="1">
         <w:r>
           <w:rPr>
             <w:rStyle w:val="Hyperlink"/>
             <w:noProof/>
-            <w:color w:val="034990" w:themeColor="hyperlink" w:themeShade="BF"/>
           </w:rPr>
           <w:t>3.</w:t>
         </w:r>
@@ -1276,7 +1240,6 @@
           <w:rPr>
             <w:rStyle w:val="Hyperlink"/>
             <w:noProof/>
-            <w:color w:val="034990" w:themeColor="hyperlink" w:themeShade="BF"/>
           </w:rPr>
           <w:t>KNOWN BUGS</w:t>
         </w:r>
@@ -1284,7 +1247,6 @@
           <w:rPr>
             <w:noProof/>
             <w:webHidden/>
-            <w:color w:val="2F5496" w:themeColor="accent1" w:themeShade="BF"/>
           </w:rPr>
           <w:tab/>
         </w:r>
@@ -1292,7 +1254,6 @@
           <w:rPr>
             <w:noProof/>
             <w:webHidden/>
-            <w:color w:val="2F5496" w:themeColor="accent1" w:themeShade="BF"/>
           </w:rPr>
           <w:fldChar w:fldCharType="begin"/>
         </w:r>
@@ -1300,22 +1261,19 @@
           <w:rPr>
             <w:noProof/>
             <w:webHidden/>
-            <w:color w:val="2F5496" w:themeColor="accent1" w:themeShade="BF"/>
-          </w:rPr>
-          <w:instrText xml:space="preserve"> PAGEREF _Toc46933565 \h </w:instrText>
-        </w:r>
-        <w:r>
-          <w:rPr>
-            <w:noProof/>
-            <w:webHidden/>
-            <w:color w:val="2F5496" w:themeColor="accent1" w:themeShade="BF"/>
-          </w:rPr>
-        </w:r>
-        <w:r>
-          <w:rPr>
-            <w:noProof/>
-            <w:webHidden/>
-            <w:color w:val="2F5496" w:themeColor="accent1" w:themeShade="BF"/>
+          </w:rPr>
+          <w:instrText xml:space="preserve"> PAGEREF _Toc46996439 \h </w:instrText>
+        </w:r>
+        <w:r>
+          <w:rPr>
+            <w:noProof/>
+            <w:webHidden/>
+          </w:rPr>
+        </w:r>
+        <w:r>
+          <w:rPr>
+            <w:noProof/>
+            <w:webHidden/>
           </w:rPr>
           <w:fldChar w:fldCharType="separate"/>
         </w:r>
@@ -1323,7 +1281,6 @@
           <w:rPr>
             <w:noProof/>
             <w:webHidden/>
-            <w:color w:val="2F5496" w:themeColor="accent1" w:themeShade="BF"/>
           </w:rPr>
           <w:t>8</w:t>
         </w:r>
@@ -1331,7 +1288,161 @@
           <w:rPr>
             <w:noProof/>
             <w:webHidden/>
-            <w:color w:val="2F5496" w:themeColor="accent1" w:themeShade="BF"/>
+          </w:rPr>
+          <w:fldChar w:fldCharType="end"/>
+        </w:r>
+      </w:hyperlink>
+    </w:p>
+    <w:p>
+      <w:pPr>
+        <w:pStyle w:val="TOC2"/>
+        <w:tabs>
+          <w:tab w:val="right" w:leader="dot" w:pos="9350"/>
+        </w:tabs>
+        <w:rPr>
+          <w:rFonts w:eastAsiaTheme="minorEastAsia"/>
+          <w:noProof/>
+        </w:rPr>
+      </w:pPr>
+      <w:hyperlink w:anchor="_Toc46996440" w:history="1">
+        <w:r>
+          <w:rPr>
+            <w:rStyle w:val="Hyperlink"/>
+            <w:noProof/>
+          </w:rPr>
+          <w:t>3.1 Invalid Input file</w:t>
+        </w:r>
+        <w:r>
+          <w:rPr>
+            <w:noProof/>
+            <w:webHidden/>
+          </w:rPr>
+          <w:tab/>
+        </w:r>
+        <w:r>
+          <w:rPr>
+            <w:noProof/>
+            <w:webHidden/>
+          </w:rPr>
+          <w:fldChar w:fldCharType="begin"/>
+        </w:r>
+        <w:r>
+          <w:rPr>
+            <w:noProof/>
+            <w:webHidden/>
+          </w:rPr>
+          <w:instrText xml:space="preserve"> PAGEREF _Toc46996440 \h </w:instrText>
+        </w:r>
+        <w:r>
+          <w:rPr>
+            <w:noProof/>
+            <w:webHidden/>
+          </w:rPr>
+        </w:r>
+        <w:r>
+          <w:rPr>
+            <w:noProof/>
+            <w:webHidden/>
+          </w:rPr>
+          <w:fldChar w:fldCharType="separate"/>
+        </w:r>
+        <w:r>
+          <w:rPr>
+            <w:noProof/>
+            <w:webHidden/>
+          </w:rPr>
+          <w:t>8</w:t>
+        </w:r>
+        <w:r>
+          <w:rPr>
+            <w:noProof/>
+            <w:webHidden/>
+          </w:rPr>
+          <w:fldChar w:fldCharType="end"/>
+        </w:r>
+      </w:hyperlink>
+    </w:p>
+    <w:p>
+      <w:pPr>
+        <w:pStyle w:val="TOC1"/>
+        <w:rPr>
+          <w:rFonts w:eastAsiaTheme="minorEastAsia"/>
+          <w:noProof/>
+          <w:color w:val="auto"/>
+          <w:sz w:val="22"/>
+          <w:szCs w:val="22"/>
+        </w:rPr>
+      </w:pPr>
+      <w:hyperlink w:anchor="_Toc46996441" w:history="1">
+        <w:r>
+          <w:rPr>
+            <w:rStyle w:val="Hyperlink"/>
+            <w:noProof/>
+          </w:rPr>
+          <w:t>4.</w:t>
+        </w:r>
+        <w:r>
+          <w:rPr>
+            <w:rFonts w:eastAsiaTheme="minorEastAsia"/>
+            <w:noProof/>
+            <w:color w:val="auto"/>
+            <w:sz w:val="22"/>
+            <w:szCs w:val="22"/>
+          </w:rPr>
+          <w:tab/>
+        </w:r>
+        <w:r>
+          <w:rPr>
+            <w:rStyle w:val="Hyperlink"/>
+            <w:noProof/>
+          </w:rPr>
+          <w:t>References</w:t>
+        </w:r>
+        <w:r>
+          <w:rPr>
+            <w:noProof/>
+            <w:webHidden/>
+          </w:rPr>
+          <w:tab/>
+        </w:r>
+        <w:r>
+          <w:rPr>
+            <w:noProof/>
+            <w:webHidden/>
+          </w:rPr>
+          <w:fldChar w:fldCharType="begin"/>
+        </w:r>
+        <w:r>
+          <w:rPr>
+            <w:noProof/>
+            <w:webHidden/>
+          </w:rPr>
+          <w:instrText xml:space="preserve"> PAGEREF _Toc46996441 \h </w:instrText>
+        </w:r>
+        <w:r>
+          <w:rPr>
+            <w:noProof/>
+            <w:webHidden/>
+          </w:rPr>
+        </w:r>
+        <w:r>
+          <w:rPr>
+            <w:noProof/>
+            <w:webHidden/>
+          </w:rPr>
+          <w:fldChar w:fldCharType="separate"/>
+        </w:r>
+        <w:r>
+          <w:rPr>
+            <w:noProof/>
+            <w:webHidden/>
+          </w:rPr>
+          <w:t>9</w:t>
+        </w:r>
+        <w:r>
+          <w:rPr>
+            <w:noProof/>
+            <w:webHidden/>
           </w:rPr>
           <w:fldChar w:fldCharType="end"/>
         </w:r>
@@ -2120,12 +2231,12 @@
         </w:numPr>
         <w:jc w:val="center"/>
       </w:pPr>
-      <w:bookmarkStart w:id="1" w:name="_Toc46933557"/>
+      <w:bookmarkStart w:id="0" w:name="_Toc46996431"/>
       <w:r>
         <w:lastRenderedPageBreak/>
         <w:t>SETUP INFORMATION</w:t>
       </w:r>
-      <w:bookmarkEnd w:id="1"/>
+      <w:bookmarkEnd w:id="0"/>
     </w:p>
     <w:p/>
     <w:p>
@@ -2133,11 +2244,11 @@
         <w:pStyle w:val="Heading2"/>
         <w:spacing w:line="360" w:lineRule="auto"/>
       </w:pPr>
-      <w:bookmarkStart w:id="2" w:name="_Toc46933558"/>
+      <w:bookmarkStart w:id="1" w:name="_Toc46996432"/>
       <w:r>
         <w:t>1.1 Physical Equipment</w:t>
       </w:r>
-      <w:bookmarkEnd w:id="2"/>
+      <w:bookmarkEnd w:id="1"/>
     </w:p>
     <w:p>
       <w:r>
@@ -2150,7 +2261,7 @@
         <w:pStyle w:val="Heading2"/>
         <w:spacing w:line="360" w:lineRule="auto"/>
       </w:pPr>
-      <w:bookmarkStart w:id="3" w:name="_Toc46933559"/>
+      <w:bookmarkStart w:id="2" w:name="_Toc46996433"/>
       <w:r>
         <w:t>1.</w:t>
       </w:r>
@@ -2160,7 +2271,7 @@
       <w:r>
         <w:t xml:space="preserve"> Compatible Operating Systems</w:t>
       </w:r>
-      <w:bookmarkEnd w:id="3"/>
+      <w:bookmarkEnd w:id="2"/>
     </w:p>
     <w:p>
       <w:pPr>
@@ -2182,7 +2293,7 @@
         <w:pStyle w:val="Heading2"/>
         <w:spacing w:line="360" w:lineRule="auto"/>
       </w:pPr>
-      <w:bookmarkStart w:id="4" w:name="_Toc46933560"/>
+      <w:bookmarkStart w:id="3" w:name="_Toc46996434"/>
       <w:r>
         <w:t>1.</w:t>
       </w:r>
@@ -2195,52 +2306,52 @@
       <w:r>
         <w:t>User Provided Information</w:t>
       </w:r>
+      <w:bookmarkEnd w:id="3"/>
+    </w:p>
+    <w:p>
+      <w:pPr>
+        <w:spacing w:line="360" w:lineRule="auto"/>
+      </w:pPr>
+      <w:r>
+        <w:t xml:space="preserve">The user is expected to have a reference receiver dataset that follows the </w:t>
+      </w:r>
+      <w:hyperlink r:id="rId11" w:history="1">
+        <w:r>
+          <w:rPr>
+            <w:rStyle w:val="Hyperlink"/>
+          </w:rPr>
+          <w:t>OEM7 Commands and Logs Reference Manual</w:t>
+        </w:r>
+      </w:hyperlink>
+      <w:r>
+        <w:t xml:space="preserve"> message specifications.</w:t>
+      </w:r>
+    </w:p>
+    <w:p>
+      <w:pPr>
+        <w:spacing w:line="360" w:lineRule="auto"/>
+      </w:pPr>
+      <w:r>
+        <w:t>The user is expected to provide the Earth Centered Earth Fixed E, F, and G coordinates by either loading them from a valid file or manually inputting them into the provided text fields in the GUI.</w:t>
+      </w:r>
+    </w:p>
+    <w:p>
+      <w:pPr>
+        <w:spacing w:line="360" w:lineRule="auto"/>
+      </w:pPr>
+    </w:p>
+    <w:p>
+      <w:pPr>
+        <w:pStyle w:val="Heading2"/>
+      </w:pPr>
+      <w:bookmarkStart w:id="4" w:name="_Toc46996435"/>
+      <w:r>
+        <w:t>1.4 Installation</w:t>
+      </w:r>
+      <w:r>
+        <w:t xml:space="preserve"> and Execution</w:t>
+      </w:r>
       <w:bookmarkEnd w:id="4"/>
-    </w:p>
-    <w:p>
-      <w:pPr>
-        <w:spacing w:line="360" w:lineRule="auto"/>
-      </w:pPr>
-      <w:r>
-        <w:t xml:space="preserve">The user is expected to have a reference receiver dataset that follows the </w:t>
-      </w:r>
-      <w:hyperlink r:id="rId11" w:history="1">
-        <w:r>
-          <w:rPr>
-            <w:rStyle w:val="Hyperlink"/>
-          </w:rPr>
-          <w:t>OEM7 Commands and Logs Reference Manual</w:t>
-        </w:r>
-      </w:hyperlink>
-      <w:r>
-        <w:t xml:space="preserve"> message specifications.</w:t>
-      </w:r>
-    </w:p>
-    <w:p>
-      <w:pPr>
-        <w:spacing w:line="360" w:lineRule="auto"/>
-      </w:pPr>
-      <w:r>
-        <w:t>The user is expected to provide the Earth Centered Earth Fixed E, F, and G coordinates by either loading them from a valid file or manually inputting them into the provided text fields in the GUI.</w:t>
-      </w:r>
-    </w:p>
-    <w:p>
-      <w:pPr>
-        <w:spacing w:line="360" w:lineRule="auto"/>
-      </w:pPr>
-    </w:p>
-    <w:p>
-      <w:pPr>
-        <w:pStyle w:val="Heading2"/>
-      </w:pPr>
-      <w:bookmarkStart w:id="5" w:name="_Toc46933561"/>
-      <w:r>
-        <w:t>1.4 Installation</w:t>
-      </w:r>
-      <w:r>
-        <w:t xml:space="preserve"> and Execution</w:t>
-      </w:r>
-      <w:bookmarkEnd w:id="5"/>
     </w:p>
     <w:p>
       <w:r>
@@ -2289,68 +2400,86 @@
         </w:numPr>
         <w:jc w:val="center"/>
       </w:pPr>
-      <w:bookmarkStart w:id="6" w:name="_Toc46933562"/>
+      <w:bookmarkStart w:id="5" w:name="_Toc46996436"/>
       <w:r>
         <w:lastRenderedPageBreak/>
         <w:t>INTRODUCTION</w:t>
       </w:r>
+      <w:bookmarkEnd w:id="5"/>
+    </w:p>
+    <w:p>
+      <w:pPr>
+        <w:pStyle w:val="Heading2"/>
+      </w:pPr>
+      <w:bookmarkStart w:id="6" w:name="_Toc46996437"/>
+      <w:r>
+        <w:t>2.1 Functional Description</w:t>
+      </w:r>
       <w:bookmarkEnd w:id="6"/>
     </w:p>
     <w:p>
+      <w:r>
+        <w:t>The BestXYZ Processor application</w:t>
+      </w:r>
+      <w:r>
+        <w:t xml:space="preserve"> is composed </w:t>
+      </w:r>
+      <w:r>
+        <w:t xml:space="preserve">of </w:t>
+      </w:r>
+      <w:r>
+        <w:t>a rich GUI interface made using QT Creator 4.12.4 Community open source edition. The application</w:t>
+      </w:r>
+      <w:r>
+        <w:t xml:space="preserve"> takes in a Novatel data file and</w:t>
+      </w:r>
+      <w:r>
+        <w:t xml:space="preserve"> three GPS antenna coordinates</w:t>
+      </w:r>
+      <w:r>
+        <w:t xml:space="preserve"> in meters</w:t>
+      </w:r>
+      <w:r>
+        <w:t xml:space="preserve"> either through direct entry or loaded from a file</w:t>
+      </w:r>
+      <w:r>
+        <w:t>. The application can parse Time, Range, and BestXYZ messages</w:t>
+      </w:r>
+      <w:r>
+        <w:t xml:space="preserve"> for relevant data used in calculating positional differences and a Root Sum </w:t>
+      </w:r>
+      <w:r>
+        <w:t>Squared (</w:t>
+      </w:r>
+      <w:r>
+        <w:t xml:space="preserve">RSS) </w:t>
+      </w:r>
+      <w:r>
+        <w:t>for the total magnitude of those differences</w:t>
+      </w:r>
+      <w:r>
+        <w:t>.</w:t>
+      </w:r>
+      <w:r>
+        <w:t xml:space="preserve"> The collected and calculated data is written into an output</w:t>
+      </w:r>
+      <w:r>
+        <w:t xml:space="preserve"> f</w:t>
+      </w:r>
+      <w:r>
+        <w:t>ile that is either specified by the user or generated by the application. A log is also created with metrics including but not limited to start time, end time, and number of records processed.</w:t>
+      </w:r>
+    </w:p>
+    <w:p/>
+    <w:p>
       <w:pPr>
         <w:pStyle w:val="Heading2"/>
       </w:pPr>
-      <w:bookmarkStart w:id="7" w:name="_Toc46933563"/>
-      <w:r>
-        <w:t>2.1 Functional Description</w:t>
+      <w:bookmarkStart w:id="7" w:name="_Toc46996438"/>
+      <w:r>
+        <w:t>2.2 Getting Started</w:t>
       </w:r>
       <w:bookmarkEnd w:id="7"/>
-    </w:p>
-    <w:p>
-      <w:r>
-        <w:t>The BestXYZ Processor application</w:t>
-      </w:r>
-      <w:r>
-        <w:t xml:space="preserve"> is composed </w:t>
-      </w:r>
-      <w:r>
-        <w:t xml:space="preserve">of </w:t>
-      </w:r>
-      <w:r>
-        <w:t>a rich GUI interface made using QT Creator 4.12.4 Community open source edition. The application</w:t>
-      </w:r>
-      <w:r>
-        <w:t xml:space="preserve"> takes in a Novatel data file and</w:t>
-      </w:r>
-      <w:r>
-        <w:t xml:space="preserve"> three GPS antenna coordinates either through direct entry or loaded from a file</w:t>
-      </w:r>
-      <w:r>
-        <w:t>. The application can parse Time, Range, and BestXYZ messages</w:t>
-      </w:r>
-      <w:r>
-        <w:t xml:space="preserve"> for relevant data used in calculating positional differences and a Root Sum </w:t>
-      </w:r>
-      <w:r>
-        <w:t>Squared (</w:t>
-      </w:r>
-      <w:r>
-        <w:t>RSS) of those differences.</w:t>
-      </w:r>
-      <w:r>
-        <w:t xml:space="preserve"> The collected and calculated data is written into an outputFile that is either specified by the user or generated by the application. A log is also created with metrics including but not limited to start time, end time, and number of records processed.</w:t>
-      </w:r>
-    </w:p>
-    <w:p/>
-    <w:p>
-      <w:pPr>
-        <w:pStyle w:val="Heading2"/>
-      </w:pPr>
-      <w:bookmarkStart w:id="8" w:name="_Toc46933564"/>
-      <w:r>
-        <w:t>2.2 Getting Started</w:t>
-      </w:r>
-      <w:bookmarkEnd w:id="8"/>
     </w:p>
     <w:p>
       <w:pPr>
@@ -2451,25 +2580,38 @@
       <w:pPr>
         <w:pStyle w:val="Caption"/>
       </w:pPr>
-      <w:bookmarkStart w:id="9" w:name="_Toc46962214"/>
+      <w:bookmarkStart w:id="8" w:name="_Toc46962214"/>
       <w:r>
         <w:t xml:space="preserve">Figure </w:t>
       </w:r>
-      <w:fldSimple w:instr=" SEQ Figure \* ARABIC ">
-        <w:r>
-          <w:rPr>
-            <w:noProof/>
-          </w:rPr>
-          <w:t>1</w:t>
-        </w:r>
-      </w:fldSimple>
+      <w:r>
+        <w:fldChar w:fldCharType="begin"/>
+      </w:r>
+      <w:r>
+        <w:instrText xml:space="preserve"> SEQ Figure \* ARABIC </w:instrText>
+      </w:r>
+      <w:r>
+        <w:fldChar w:fldCharType="separate"/>
+      </w:r>
+      <w:r>
+        <w:rPr>
+          <w:noProof/>
+        </w:rPr>
+        <w:t>1</w:t>
+      </w:r>
+      <w:r>
+        <w:rPr>
+          <w:noProof/>
+        </w:rPr>
+        <w:fldChar w:fldCharType="end"/>
+      </w:r>
       <w:r>
         <w:t xml:space="preserve">: File selection </w:t>
       </w:r>
       <w:r>
         <w:t>entry fields</w:t>
       </w:r>
-      <w:bookmarkEnd w:id="9"/>
+      <w:bookmarkEnd w:id="8"/>
     </w:p>
     <w:p/>
     <w:p>
@@ -2547,25 +2689,38 @@
       <w:pPr>
         <w:pStyle w:val="Caption"/>
       </w:pPr>
-      <w:bookmarkStart w:id="10" w:name="_Toc46962215"/>
+      <w:bookmarkStart w:id="9" w:name="_Toc46962215"/>
       <w:r>
         <w:t xml:space="preserve">Figure </w:t>
       </w:r>
-      <w:fldSimple w:instr=" SEQ Figure \* ARABIC ">
-        <w:r>
-          <w:rPr>
-            <w:noProof/>
-          </w:rPr>
-          <w:t>2</w:t>
-        </w:r>
-      </w:fldSimple>
+      <w:r>
+        <w:fldChar w:fldCharType="begin"/>
+      </w:r>
+      <w:r>
+        <w:instrText xml:space="preserve"> SEQ Figure \* ARABIC </w:instrText>
+      </w:r>
+      <w:r>
+        <w:fldChar w:fldCharType="separate"/>
+      </w:r>
+      <w:r>
+        <w:rPr>
+          <w:noProof/>
+        </w:rPr>
+        <w:t>2</w:t>
+      </w:r>
+      <w:r>
+        <w:rPr>
+          <w:noProof/>
+        </w:rPr>
+        <w:fldChar w:fldCharType="end"/>
+      </w:r>
       <w:r>
         <w:t xml:space="preserve">: </w:t>
       </w:r>
       <w:r>
         <w:t>Opening the file browse dialog by clicking the highlighted button shown above</w:t>
       </w:r>
-      <w:bookmarkEnd w:id="10"/>
+      <w:bookmarkEnd w:id="9"/>
     </w:p>
     <w:p>
       <w:pPr>
@@ -2624,22 +2779,35 @@
       <w:pPr>
         <w:pStyle w:val="Caption"/>
       </w:pPr>
-      <w:bookmarkStart w:id="11" w:name="_Toc46962216"/>
+      <w:bookmarkStart w:id="10" w:name="_Toc46962216"/>
       <w:r>
         <w:t xml:space="preserve">Figure </w:t>
       </w:r>
-      <w:fldSimple w:instr=" SEQ Figure \* ARABIC ">
-        <w:r>
-          <w:rPr>
-            <w:noProof/>
-          </w:rPr>
-          <w:t>3</w:t>
-        </w:r>
-      </w:fldSimple>
+      <w:r>
+        <w:fldChar w:fldCharType="begin"/>
+      </w:r>
+      <w:r>
+        <w:instrText xml:space="preserve"> SEQ Figure \* ARABIC </w:instrText>
+      </w:r>
+      <w:r>
+        <w:fldChar w:fldCharType="separate"/>
+      </w:r>
+      <w:r>
+        <w:rPr>
+          <w:noProof/>
+        </w:rPr>
+        <w:t>3</w:t>
+      </w:r>
+      <w:r>
+        <w:rPr>
+          <w:noProof/>
+        </w:rPr>
+        <w:fldChar w:fldCharType="end"/>
+      </w:r>
       <w:r>
         <w:t>: Selecting a Novatel data input file using the file browser</w:t>
       </w:r>
-      <w:bookmarkEnd w:id="11"/>
+      <w:bookmarkEnd w:id="10"/>
     </w:p>
     <w:p/>
     <w:p/>
@@ -2700,22 +2868,35 @@
       <w:pPr>
         <w:pStyle w:val="Caption"/>
       </w:pPr>
-      <w:bookmarkStart w:id="12" w:name="_Toc46962217"/>
+      <w:bookmarkStart w:id="11" w:name="_Toc46962217"/>
       <w:r>
         <w:t xml:space="preserve">Figure </w:t>
       </w:r>
-      <w:fldSimple w:instr=" SEQ Figure \* ARABIC ">
-        <w:r>
-          <w:rPr>
-            <w:noProof/>
-          </w:rPr>
-          <w:t>4</w:t>
-        </w:r>
-      </w:fldSimple>
+      <w:r>
+        <w:fldChar w:fldCharType="begin"/>
+      </w:r>
+      <w:r>
+        <w:instrText xml:space="preserve"> SEQ Figure \* ARABIC </w:instrText>
+      </w:r>
+      <w:r>
+        <w:fldChar w:fldCharType="separate"/>
+      </w:r>
+      <w:r>
+        <w:rPr>
+          <w:noProof/>
+        </w:rPr>
+        <w:t>4</w:t>
+      </w:r>
+      <w:r>
+        <w:rPr>
+          <w:noProof/>
+        </w:rPr>
+        <w:fldChar w:fldCharType="end"/>
+      </w:r>
       <w:r>
         <w:t>: The selected input file path is shown</w:t>
       </w:r>
-      <w:bookmarkEnd w:id="12"/>
+      <w:bookmarkEnd w:id="11"/>
     </w:p>
     <w:p/>
     <w:p>
@@ -2864,7 +3045,15 @@
         </w:numPr>
       </w:pPr>
       <w:r>
-        <w:t>When loading the values from a file they must be comma separated and on the same line. For example: “12.23, 5.55, 1.0”</w:t>
+        <w:t xml:space="preserve">When loading the values from a file they must be comma separated </w:t>
+      </w:r>
+      <w:r>
+        <w:t xml:space="preserve">values in meters </w:t>
+      </w:r>
+      <w:bookmarkStart w:id="12" w:name="_GoBack"/>
+      <w:bookmarkEnd w:id="12"/>
+      <w:r>
+        <w:t>and on the same line. For example: “12.23, 5.55, 1.0”</w:t>
       </w:r>
     </w:p>
     <w:p>
@@ -2935,14 +3124,27 @@
       <w:r>
         <w:t xml:space="preserve">Figure </w:t>
       </w:r>
-      <w:fldSimple w:instr=" SEQ Figure \* ARABIC ">
-        <w:r>
-          <w:rPr>
-            <w:noProof/>
-          </w:rPr>
-          <w:t>5</w:t>
-        </w:r>
-      </w:fldSimple>
+      <w:r>
+        <w:fldChar w:fldCharType="begin"/>
+      </w:r>
+      <w:r>
+        <w:instrText xml:space="preserve"> SEQ Figure \* ARABIC </w:instrText>
+      </w:r>
+      <w:r>
+        <w:fldChar w:fldCharType="separate"/>
+      </w:r>
+      <w:r>
+        <w:rPr>
+          <w:noProof/>
+        </w:rPr>
+        <w:t>5</w:t>
+      </w:r>
+      <w:r>
+        <w:rPr>
+          <w:noProof/>
+        </w:rPr>
+        <w:fldChar w:fldCharType="end"/>
+      </w:r>
       <w:r>
         <w:t>: GPS Antenna Position</w:t>
       </w:r>
@@ -3046,14 +3248,27 @@
       <w:r>
         <w:t xml:space="preserve">Figure </w:t>
       </w:r>
-      <w:fldSimple w:instr=" SEQ Figure \* ARABIC ">
-        <w:r>
-          <w:rPr>
-            <w:noProof/>
-          </w:rPr>
-          <w:t>6</w:t>
-        </w:r>
-      </w:fldSimple>
+      <w:r>
+        <w:fldChar w:fldCharType="begin"/>
+      </w:r>
+      <w:r>
+        <w:instrText xml:space="preserve"> SEQ Figure \* ARABIC </w:instrText>
+      </w:r>
+      <w:r>
+        <w:fldChar w:fldCharType="separate"/>
+      </w:r>
+      <w:r>
+        <w:rPr>
+          <w:noProof/>
+        </w:rPr>
+        <w:t>6</w:t>
+      </w:r>
+      <w:r>
+        <w:rPr>
+          <w:noProof/>
+        </w:rPr>
+        <w:fldChar w:fldCharType="end"/>
+      </w:r>
       <w:r>
         <w:t>: GUI ready to begin processing</w:t>
       </w:r>
@@ -3114,14 +3329,27 @@
       <w:r>
         <w:t xml:space="preserve">Figure </w:t>
       </w:r>
-      <w:fldSimple w:instr=" SEQ Figure \* ARABIC ">
-        <w:r>
-          <w:rPr>
-            <w:noProof/>
-          </w:rPr>
-          <w:t>7</w:t>
-        </w:r>
-      </w:fldSimple>
+      <w:r>
+        <w:fldChar w:fldCharType="begin"/>
+      </w:r>
+      <w:r>
+        <w:instrText xml:space="preserve"> SEQ Figure \* ARABIC </w:instrText>
+      </w:r>
+      <w:r>
+        <w:fldChar w:fldCharType="separate"/>
+      </w:r>
+      <w:r>
+        <w:rPr>
+          <w:noProof/>
+        </w:rPr>
+        <w:t>7</w:t>
+      </w:r>
+      <w:r>
+        <w:rPr>
+          <w:noProof/>
+        </w:rPr>
+        <w:fldChar w:fldCharType="end"/>
+      </w:r>
       <w:r>
         <w:t>: GUI during processing</w:t>
       </w:r>
@@ -3206,14 +3434,27 @@
       <w:r>
         <w:t xml:space="preserve">Figure </w:t>
       </w:r>
-      <w:fldSimple w:instr=" SEQ Figure \* ARABIC ">
-        <w:r>
-          <w:rPr>
-            <w:noProof/>
-          </w:rPr>
-          <w:t>8</w:t>
-        </w:r>
-      </w:fldSimple>
+      <w:r>
+        <w:fldChar w:fldCharType="begin"/>
+      </w:r>
+      <w:r>
+        <w:instrText xml:space="preserve"> SEQ Figure \* ARABIC </w:instrText>
+      </w:r>
+      <w:r>
+        <w:fldChar w:fldCharType="separate"/>
+      </w:r>
+      <w:r>
+        <w:rPr>
+          <w:noProof/>
+        </w:rPr>
+        <w:t>8</w:t>
+      </w:r>
+      <w:r>
+        <w:rPr>
+          <w:noProof/>
+        </w:rPr>
+        <w:fldChar w:fldCharType="end"/>
+      </w:r>
       <w:r>
         <w:t>: Post run GUI with Processing Information populated</w:t>
       </w:r>
@@ -3277,14 +3518,27 @@
       <w:r>
         <w:t xml:space="preserve">Figure </w:t>
       </w:r>
-      <w:fldSimple w:instr=" SEQ Figure \* ARABIC ">
-        <w:r>
-          <w:rPr>
-            <w:noProof/>
-          </w:rPr>
-          <w:t>9</w:t>
-        </w:r>
-      </w:fldSimple>
+      <w:r>
+        <w:fldChar w:fldCharType="begin"/>
+      </w:r>
+      <w:r>
+        <w:instrText xml:space="preserve"> SEQ Figure \* ARABIC </w:instrText>
+      </w:r>
+      <w:r>
+        <w:fldChar w:fldCharType="separate"/>
+      </w:r>
+      <w:r>
+        <w:rPr>
+          <w:noProof/>
+        </w:rPr>
+        <w:t>9</w:t>
+      </w:r>
+      <w:r>
+        <w:rPr>
+          <w:noProof/>
+        </w:rPr>
+        <w:fldChar w:fldCharType="end"/>
+      </w:r>
       <w:r>
         <w:t>: Truncated image of the output data file after processing</w:t>
       </w:r>
@@ -3344,14 +3598,27 @@
       <w:r>
         <w:t xml:space="preserve">Figure </w:t>
       </w:r>
-      <w:fldSimple w:instr=" SEQ Figure \* ARABIC ">
-        <w:r>
-          <w:rPr>
-            <w:noProof/>
-          </w:rPr>
-          <w:t>10</w:t>
-        </w:r>
-      </w:fldSimple>
+      <w:r>
+        <w:fldChar w:fldCharType="begin"/>
+      </w:r>
+      <w:r>
+        <w:instrText xml:space="preserve"> SEQ Figure \* ARABIC </w:instrText>
+      </w:r>
+      <w:r>
+        <w:fldChar w:fldCharType="separate"/>
+      </w:r>
+      <w:r>
+        <w:rPr>
+          <w:noProof/>
+        </w:rPr>
+        <w:t>10</w:t>
+      </w:r>
+      <w:r>
+        <w:rPr>
+          <w:noProof/>
+        </w:rPr>
+        <w:fldChar w:fldCharType="end"/>
+      </w:r>
       <w:r>
         <w:t>: Output Log file after processing</w:t>
       </w:r>
@@ -3385,7 +3652,7 @@
         </w:numPr>
         <w:jc w:val="center"/>
       </w:pPr>
-      <w:bookmarkStart w:id="19" w:name="_Toc46933565"/>
+      <w:bookmarkStart w:id="19" w:name="_Toc46996439"/>
       <w:r>
         <w:lastRenderedPageBreak/>
         <w:t>KNOWN BUGS</w:t>
@@ -3397,9 +3664,11 @@
       <w:pPr>
         <w:pStyle w:val="Heading2"/>
       </w:pPr>
+      <w:bookmarkStart w:id="20" w:name="_Toc46996440"/>
       <w:r>
         <w:t>3.1 Invalid Input file</w:t>
       </w:r>
+      <w:bookmarkEnd w:id="20"/>
     </w:p>
     <w:p>
       <w:pPr>
@@ -3426,10 +3695,12 @@
         </w:numPr>
         <w:jc w:val="center"/>
       </w:pPr>
+      <w:bookmarkStart w:id="21" w:name="_Toc46996441"/>
       <w:r>
         <w:lastRenderedPageBreak/>
         <w:t>References</w:t>
       </w:r>
+      <w:bookmarkEnd w:id="21"/>
     </w:p>
     <w:p/>
     <w:p>
@@ -3450,17 +3721,7 @@
           <w:szCs w:val="20"/>
           <w:shd w:val="clear" w:color="auto" w:fill="FFFFFF"/>
         </w:rPr>
-        <w:t xml:space="preserve">[1] </w:t>
-      </w:r>
-      <w:r>
-        <w:rPr>
-          <w:rFonts w:ascii="Open Sans" w:hAnsi="Open Sans" w:cs="Open Sans"/>
-          <w:color w:val="000000"/>
-          <w:sz w:val="20"/>
-          <w:szCs w:val="20"/>
-          <w:shd w:val="clear" w:color="auto" w:fill="FFFFFF"/>
-        </w:rPr>
-        <w:t>Docs.novatel.com. 2020. </w:t>
+        <w:t>[1] Docs.novatel.com. 2020. </w:t>
       </w:r>
       <w:r>
         <w:rPr>
@@ -3472,9 +3733,39 @@
           <w:szCs w:val="20"/>
           <w:shd w:val="clear" w:color="auto" w:fill="FFFFFF"/>
         </w:rPr>
-        <w:t xml:space="preserve">OEM7® </w:t>
-      </w:r>
-      <w:proofErr w:type="spellStart"/>
+        <w:t>OEM7® Receiveruser Documentation</w:t>
+      </w:r>
+      <w:r>
+        <w:rPr>
+          <w:rFonts w:ascii="Open Sans" w:hAnsi="Open Sans" w:cs="Open Sans"/>
+          <w:color w:val="000000"/>
+          <w:sz w:val="20"/>
+          <w:szCs w:val="20"/>
+          <w:shd w:val="clear" w:color="auto" w:fill="FFFFFF"/>
+        </w:rPr>
+        <w:t>. [online] Available at: &lt;https://docs.novatel.com/oem7/Content/Home.htm&gt; [Accessed 30 July 2020].</w:t>
+      </w:r>
+    </w:p>
+    <w:p>
+      <w:pPr>
+        <w:rPr>
+          <w:rFonts w:ascii="Open Sans" w:hAnsi="Open Sans" w:cs="Open Sans"/>
+          <w:color w:val="000000"/>
+          <w:sz w:val="20"/>
+          <w:szCs w:val="20"/>
+          <w:shd w:val="clear" w:color="auto" w:fill="FFFFFF"/>
+        </w:rPr>
+      </w:pPr>
+      <w:r>
+        <w:rPr>
+          <w:rFonts w:ascii="Open Sans" w:hAnsi="Open Sans" w:cs="Open Sans"/>
+          <w:color w:val="000000"/>
+          <w:sz w:val="20"/>
+          <w:szCs w:val="20"/>
+          <w:shd w:val="clear" w:color="auto" w:fill="FFFFFF"/>
+        </w:rPr>
+        <w:t>[2] Noun Project. 2020. </w:t>
+      </w:r>
       <w:r>
         <w:rPr>
           <w:rFonts w:ascii="Open Sans" w:hAnsi="Open Sans" w:cs="Open Sans"/>
@@ -3485,20 +3776,7 @@
           <w:szCs w:val="20"/>
           <w:shd w:val="clear" w:color="auto" w:fill="FFFFFF"/>
         </w:rPr>
-        <w:t>Receiveruser</w:t>
-      </w:r>
-      <w:proofErr w:type="spellEnd"/>
-      <w:r>
-        <w:rPr>
-          <w:rFonts w:ascii="Open Sans" w:hAnsi="Open Sans" w:cs="Open Sans"/>
-          <w:i/>
-          <w:iCs/>
-          <w:color w:val="000000"/>
-          <w:sz w:val="20"/>
-          <w:szCs w:val="20"/>
-          <w:shd w:val="clear" w:color="auto" w:fill="FFFFFF"/>
-        </w:rPr>
-        <w:t xml:space="preserve"> Documentation</w:t>
+        <w:t>Noun Project</w:t>
       </w:r>
       <w:r>
         <w:rPr>
@@ -3508,63 +3786,9 @@
           <w:szCs w:val="20"/>
           <w:shd w:val="clear" w:color="auto" w:fill="FFFFFF"/>
         </w:rPr>
-        <w:t>. [online] Available at: &lt;https://docs.novatel.com/oem7/Content/Home.htm&gt; [Accessed 30 July 2020].</w:t>
-      </w:r>
-    </w:p>
-    <w:p>
-      <w:pPr>
-        <w:rPr>
-          <w:rFonts w:ascii="Open Sans" w:hAnsi="Open Sans" w:cs="Open Sans"/>
-          <w:color w:val="000000"/>
-          <w:sz w:val="20"/>
-          <w:szCs w:val="20"/>
-          <w:shd w:val="clear" w:color="auto" w:fill="FFFFFF"/>
-        </w:rPr>
-      </w:pPr>
-      <w:r>
-        <w:rPr>
-          <w:rFonts w:ascii="Open Sans" w:hAnsi="Open Sans" w:cs="Open Sans"/>
-          <w:color w:val="000000"/>
-          <w:sz w:val="20"/>
-          <w:szCs w:val="20"/>
-          <w:shd w:val="clear" w:color="auto" w:fill="FFFFFF"/>
-        </w:rPr>
-        <w:t xml:space="preserve">[2] </w:t>
-      </w:r>
-      <w:r>
-        <w:rPr>
-          <w:rFonts w:ascii="Open Sans" w:hAnsi="Open Sans" w:cs="Open Sans"/>
-          <w:color w:val="000000"/>
-          <w:sz w:val="20"/>
-          <w:szCs w:val="20"/>
-          <w:shd w:val="clear" w:color="auto" w:fill="FFFFFF"/>
-        </w:rPr>
-        <w:t>Noun Project. 2020. </w:t>
-      </w:r>
-      <w:r>
-        <w:rPr>
-          <w:rFonts w:ascii="Open Sans" w:hAnsi="Open Sans" w:cs="Open Sans"/>
-          <w:i/>
-          <w:iCs/>
-          <w:color w:val="000000"/>
-          <w:sz w:val="20"/>
-          <w:szCs w:val="20"/>
-          <w:shd w:val="clear" w:color="auto" w:fill="FFFFFF"/>
-        </w:rPr>
-        <w:t>Noun Project</w:t>
-      </w:r>
-      <w:r>
-        <w:rPr>
-          <w:rFonts w:ascii="Open Sans" w:hAnsi="Open Sans" w:cs="Open Sans"/>
-          <w:color w:val="000000"/>
-          <w:sz w:val="20"/>
-          <w:szCs w:val="20"/>
-          <w:shd w:val="clear" w:color="auto" w:fill="FFFFFF"/>
-        </w:rPr>
         <w:t>. [online] Available at: &lt;https://thenounproject.com/&gt; [Accessed 30 July 2020].</w:t>
       </w:r>
     </w:p>
-    <w:p/>
     <w:p/>
     <w:p/>
     <w:p/>
@@ -3591,9 +3815,8 @@
     <w:sectPr>
       <w:pgSz w:w="12240" w:h="15840"/>
       <w:pgMar w:top="1440" w:right="1440" w:bottom="1440" w:left="1440" w:header="720" w:footer="720" w:gutter="0"/>
-      <w:pgNumType w:start="1"/>
+      <w:pgNumType w:start="9"/>
       <w:cols w:space="720"/>
-      <w:titlePg/>
       <w:docGrid w:linePitch="360"/>
     </w:sectPr>
   </w:body>
@@ -4946,7 +5169,7 @@
 </file>
 
 <file path=customXml/itemProps1.xml><?xml version="1.0" encoding="utf-8"?>
-<ds:datastoreItem xmlns:ds="http://schemas.openxmlformats.org/officeDocument/2006/customXml" ds:itemID="{024C2143-A608-465C-870D-32A2DAF96392}">
+<ds:datastoreItem xmlns:ds="http://schemas.openxmlformats.org/officeDocument/2006/customXml" ds:itemID="{1359FF8F-CC88-4EB9-839F-9A7DAF08B22F}">
   <ds:schemaRefs>
     <ds:schemaRef ds:uri="http://schemas.openxmlformats.org/officeDocument/2006/bibliography"/>
   </ds:schemaRefs>

</xml_diff>